<commit_message>
escribiendo documentación. Hasta punto 10
</commit_message>
<xml_diff>
--- a/doc/Resumen funcional.docx
+++ b/doc/Resumen funcional.docx
@@ -245,7 +245,21 @@
           <w:rFonts w:ascii="Century Gothic" w:hAnsi="Century Gothic"/>
           <w:lang w:val="es-US"/>
         </w:rPr>
-        <w:t xml:space="preserve"> este resumen a modo de guía para enumerar las funcionalidades que se encuentran en el simulador. Lo que puede ser útil para recordar y poder reutilizar en proyectos futuros alguna de ellas.</w:t>
+        <w:t xml:space="preserve"> este resumen a modo de guía para enumerar las funcionalidades que se encuentran en el simulador. Lo que puede ser útil para recordar y poder reutilizar </w:t>
+      </w:r>
+      <w:r>
+        <w:rPr>
+          <w:rFonts w:ascii="Century Gothic" w:hAnsi="Century Gothic"/>
+          <w:lang w:val="es-US"/>
+        </w:rPr>
+        <w:t>algunas de ellas e</w:t>
+      </w:r>
+      <w:r>
+        <w:rPr>
+          <w:rFonts w:ascii="Century Gothic" w:hAnsi="Century Gothic"/>
+          <w:lang w:val="es-US"/>
+        </w:rPr>
+        <w:t>n proyectos futuros.</w:t>
       </w:r>
     </w:p>
     <w:p>
@@ -309,7 +323,29 @@
           <w:u w:val="none"/>
           <w:lang w:val="es-US"/>
         </w:rPr>
-        <w:t xml:space="preserve"> si bien para esta entrega se trata la sección de compras de manera aislada para no mezclar los objetivos. Por eso varios de los links a distintas páginas de mi anterior proyecto se encuentran desvinculadas.</w:t>
+        <w:t xml:space="preserve"> </w:t>
+      </w:r>
+      <w:r>
+        <w:rPr>
+          <w:rStyle w:val="Hipervnculo"/>
+          <w:rFonts w:ascii="Century Gothic" w:hAnsi="Century Gothic"/>
+          <w:bCs/>
+          <w:color w:val="auto"/>
+          <w:u w:val="none"/>
+          <w:lang w:val="es-US"/>
+        </w:rPr>
+        <w:t>aunque</w:t>
+      </w:r>
+      <w:r>
+        <w:rPr>
+          <w:rStyle w:val="Hipervnculo"/>
+          <w:rFonts w:ascii="Century Gothic" w:hAnsi="Century Gothic"/>
+          <w:bCs/>
+          <w:color w:val="auto"/>
+          <w:u w:val="none"/>
+          <w:lang w:val="es-US"/>
+        </w:rPr>
+        <w:t xml:space="preserve"> para esta entrega se trata la sección de compras de manera aislada para no mezclar los objetivos. Por eso varios de los links a distintas páginas de mi anterior proyecto se encuentran desvinculadas.</w:t>
       </w:r>
     </w:p>
     <w:p>
@@ -363,18 +399,7 @@
           <w:u w:val="none"/>
           <w:lang w:val="es-US"/>
         </w:rPr>
-        <w:t>clase.js: contiene la definición de todas las clases</w:t>
-      </w:r>
-      <w:r>
-        <w:rPr>
-          <w:rStyle w:val="Hipervnculo"/>
-          <w:rFonts w:ascii="Century Gothic" w:hAnsi="Century Gothic"/>
-          <w:bCs/>
-          <w:color w:val="auto"/>
-          <w:u w:val="none"/>
-          <w:lang w:val="es-US"/>
-        </w:rPr>
-        <w:t>.</w:t>
+        <w:t>clase.js: contiene la definición de todas las clases.</w:t>
       </w:r>
     </w:p>
     <w:p>
@@ -410,11 +435,7 @@
     <w:p>
       <w:pPr>
         <w:pStyle w:val="Prrafodelista"/>
-        <w:numPr>
-          <w:ilvl w:val="0"/>
-          <w:numId w:val="9"/>
-        </w:numPr>
-        <w:ind w:left="426" w:hanging="284"/>
+        <w:ind w:left="426"/>
         <w:jc w:val="both"/>
         <w:rPr>
           <w:rStyle w:val="Hipervnculo"/>
@@ -524,9 +545,12 @@
           <w:u w:val="none"/>
           <w:lang w:val="es-US"/>
         </w:rPr>
-        <w:t>base.js: contiene scripts básicos comunes a todas las páginas (no relacionados</w:t>
-      </w:r>
-      <w:r>
+        <w:t>base.js: contiene scripts básicos comunes a todas las páginas (no relacionados a la funcionalidad del simulador sino a elementos de diseño, como por ejemplo el botón fijo de scroll).</w:t>
+      </w:r>
+    </w:p>
+    <w:p>
+      <w:pPr>
+        <w:jc w:val="both"/>
         <w:rPr>
           <w:rStyle w:val="Hipervnculo"/>
           <w:rFonts w:ascii="Century Gothic" w:hAnsi="Century Gothic"/>
@@ -535,8 +559,7 @@
           <w:u w:val="none"/>
           <w:lang w:val="es-US"/>
         </w:rPr>
-        <w:t xml:space="preserve"> </w:t>
-      </w:r>
+      </w:pPr>
       <w:r>
         <w:rPr>
           <w:rStyle w:val="Hipervnculo"/>
@@ -546,7 +569,7 @@
           <w:u w:val="none"/>
           <w:lang w:val="es-US"/>
         </w:rPr>
-        <w:t>a la funcionalidad del simulador sino a elementos de diseño, como por ejemplo</w:t>
+        <w:t xml:space="preserve">También se </w:t>
       </w:r>
       <w:r>
         <w:rPr>
@@ -557,7 +580,7 @@
           <w:u w:val="none"/>
           <w:lang w:val="es-US"/>
         </w:rPr>
-        <w:t xml:space="preserve"> </w:t>
+        <w:t xml:space="preserve">ordenó e </w:t>
       </w:r>
       <w:r>
         <w:rPr>
@@ -568,12 +591,9 @@
           <w:u w:val="none"/>
           <w:lang w:val="es-US"/>
         </w:rPr>
-        <w:t>el botón fijo de scroll).</w:t>
-      </w:r>
-    </w:p>
-    <w:p>
-      <w:pPr>
-        <w:jc w:val="both"/>
+        <w:t>introdujeron</w:t>
+      </w:r>
+      <w:r>
         <w:rPr>
           <w:rStyle w:val="Hipervnculo"/>
           <w:rFonts w:ascii="Century Gothic" w:hAnsi="Century Gothic"/>
@@ -582,49 +602,6 @@
           <w:u w:val="none"/>
           <w:lang w:val="es-US"/>
         </w:rPr>
-      </w:pPr>
-      <w:r>
-        <w:rPr>
-          <w:rStyle w:val="Hipervnculo"/>
-          <w:rFonts w:ascii="Century Gothic" w:hAnsi="Century Gothic"/>
-          <w:bCs/>
-          <w:color w:val="auto"/>
-          <w:u w:val="none"/>
-          <w:lang w:val="es-US"/>
-        </w:rPr>
-        <w:t xml:space="preserve">También se </w:t>
-      </w:r>
-      <w:r>
-        <w:rPr>
-          <w:rStyle w:val="Hipervnculo"/>
-          <w:rFonts w:ascii="Century Gothic" w:hAnsi="Century Gothic"/>
-          <w:bCs/>
-          <w:color w:val="auto"/>
-          <w:u w:val="none"/>
-          <w:lang w:val="es-US"/>
-        </w:rPr>
-        <w:t xml:space="preserve">ordenó e </w:t>
-      </w:r>
-      <w:r>
-        <w:rPr>
-          <w:rStyle w:val="Hipervnculo"/>
-          <w:rFonts w:ascii="Century Gothic" w:hAnsi="Century Gothic"/>
-          <w:bCs/>
-          <w:color w:val="auto"/>
-          <w:u w:val="none"/>
-          <w:lang w:val="es-US"/>
-        </w:rPr>
-        <w:t>introdujeron</w:t>
-      </w:r>
-      <w:r>
-        <w:rPr>
-          <w:rStyle w:val="Hipervnculo"/>
-          <w:rFonts w:ascii="Century Gothic" w:hAnsi="Century Gothic"/>
-          <w:bCs/>
-          <w:color w:val="auto"/>
-          <w:u w:val="none"/>
-          <w:lang w:val="es-US"/>
-        </w:rPr>
         <w:t xml:space="preserve"> diversos comentarios a lo largo del código para hacer más fácil la comprensión de su funcionamiento.</w:t>
       </w:r>
     </w:p>
@@ -824,7 +801,21 @@
           <w:rFonts w:ascii="Century Gothic" w:hAnsi="Century Gothic"/>
           <w:lang w:val="es-US"/>
         </w:rPr>
-        <w:t xml:space="preserve"> la funcionalidad del mismo, ya que si se prueba localmente, se debe utilizar algún plugin como el Live server de VSC para que la petición AJAX al JSON estático se lleve a cabo correctamente.</w:t>
+        <w:t xml:space="preserve"> la funcionalidad del mismo, ya que</w:t>
+      </w:r>
+      <w:r>
+        <w:rPr>
+          <w:rFonts w:ascii="Century Gothic" w:hAnsi="Century Gothic"/>
+          <w:lang w:val="es-US"/>
+        </w:rPr>
+        <w:t>,</w:t>
+      </w:r>
+      <w:r>
+        <w:rPr>
+          <w:rFonts w:ascii="Century Gothic" w:hAnsi="Century Gothic"/>
+          <w:lang w:val="es-US"/>
+        </w:rPr>
+        <w:t xml:space="preserve"> si se prueba localmente, se debe utilizar algún plugin como el Live server de VSC para que la petición AJAX al JSON estático se lleve a cabo correctamente.</w:t>
       </w:r>
     </w:p>
     <w:p>
@@ -883,7 +874,21 @@
           <w:rFonts w:ascii="Century Gothic" w:hAnsi="Century Gothic"/>
           <w:lang w:val="es-US"/>
         </w:rPr>
-        <w:t>Wow anímate</w:t>
+        <w:t>Wow an</w:t>
+      </w:r>
+      <w:r>
+        <w:rPr>
+          <w:rFonts w:ascii="Century Gothic" w:hAnsi="Century Gothic"/>
+          <w:lang w:val="es-US"/>
+        </w:rPr>
+        <w:t>i</w:t>
+      </w:r>
+      <w:r>
+        <w:rPr>
+          <w:rFonts w:ascii="Century Gothic" w:hAnsi="Century Gothic"/>
+          <w:lang w:val="es-US"/>
+        </w:rPr>
+        <w:t>mate</w:t>
       </w:r>
     </w:p>
     <w:p>
@@ -984,17 +989,78 @@
       </w:pPr>
       <w:r>
         <w:rPr>
-          <w:rFonts w:ascii="Century Gothic" w:hAnsi="Century Gothic"/>
-          <w:lang w:val="es-US"/>
+          <w:noProof/>
         </w:rPr>
         <w:drawing>
-          <wp:anchor distT="0" distB="0" distL="114300" distR="114300" simplePos="0" relativeHeight="251650048" behindDoc="0" locked="0" layoutInCell="1" allowOverlap="1" wp14:anchorId="5651EED9" wp14:editId="00241455">
+          <wp:anchor distT="0" distB="0" distL="114300" distR="114300" simplePos="0" relativeHeight="251836928" behindDoc="0" locked="0" layoutInCell="1" allowOverlap="1" wp14:anchorId="14D4AA3E" wp14:editId="441BD552">
             <wp:simplePos x="0" y="0"/>
             <wp:positionH relativeFrom="column">
-              <wp:posOffset>548640</wp:posOffset>
+              <wp:posOffset>2967990</wp:posOffset>
             </wp:positionH>
             <wp:positionV relativeFrom="paragraph">
-              <wp:posOffset>845820</wp:posOffset>
+              <wp:posOffset>861060</wp:posOffset>
+            </wp:positionV>
+            <wp:extent cx="1905000" cy="514350"/>
+            <wp:effectExtent l="0" t="0" r="0" b="0"/>
+            <wp:wrapTopAndBottom/>
+            <wp:docPr id="14" name="Imagen 14"/>
+            <wp:cNvGraphicFramePr>
+              <a:graphicFrameLocks xmlns:a="http://schemas.openxmlformats.org/drawingml/2006/main" noChangeAspect="1"/>
+            </wp:cNvGraphicFramePr>
+            <a:graphic xmlns:a="http://schemas.openxmlformats.org/drawingml/2006/main">
+              <a:graphicData uri="http://schemas.openxmlformats.org/drawingml/2006/picture">
+                <pic:pic xmlns:pic="http://schemas.openxmlformats.org/drawingml/2006/picture">
+                  <pic:nvPicPr>
+                    <pic:cNvPr id="1" name=""/>
+                    <pic:cNvPicPr/>
+                  </pic:nvPicPr>
+                  <pic:blipFill>
+                    <a:blip r:embed="rId11">
+                      <a:extLst>
+                        <a:ext uri="{28A0092B-C50C-407E-A947-70E740481C1C}">
+                          <a14:useLocalDpi xmlns:a14="http://schemas.microsoft.com/office/drawing/2010/main" val="0"/>
+                        </a:ext>
+                      </a:extLst>
+                    </a:blip>
+                    <a:stretch>
+                      <a:fillRect/>
+                    </a:stretch>
+                  </pic:blipFill>
+                  <pic:spPr>
+                    <a:xfrm>
+                      <a:off x="0" y="0"/>
+                      <a:ext cx="1905000" cy="514350"/>
+                    </a:xfrm>
+                    <a:prstGeom prst="rect">
+                      <a:avLst/>
+                    </a:prstGeom>
+                  </pic:spPr>
+                </pic:pic>
+              </a:graphicData>
+            </a:graphic>
+            <wp14:sizeRelH relativeFrom="page">
+              <wp14:pctWidth>0</wp14:pctWidth>
+            </wp14:sizeRelH>
+            <wp14:sizeRelV relativeFrom="page">
+              <wp14:pctHeight>0</wp14:pctHeight>
+            </wp14:sizeRelV>
+          </wp:anchor>
+        </w:drawing>
+      </w:r>
+      <w:r>
+        <w:rPr>
+          <w:rFonts w:ascii="Century Gothic" w:hAnsi="Century Gothic"/>
+          <w:noProof/>
+          <w:lang w:val="es-US"/>
+        </w:rPr>
+        <w:drawing>
+          <wp:anchor distT="0" distB="0" distL="114300" distR="114300" simplePos="0" relativeHeight="251725312" behindDoc="0" locked="0" layoutInCell="1" allowOverlap="1" wp14:anchorId="5651EED9" wp14:editId="7AD3823A">
+            <wp:simplePos x="0" y="0"/>
+            <wp:positionH relativeFrom="column">
+              <wp:posOffset>529590</wp:posOffset>
+            </wp:positionH>
+            <wp:positionV relativeFrom="paragraph">
+              <wp:posOffset>861060</wp:posOffset>
             </wp:positionV>
             <wp:extent cx="1905000" cy="523875"/>
             <wp:effectExtent l="0" t="0" r="0" b="0"/>
@@ -1011,7 +1077,7 @@
                     <pic:cNvPicPr/>
                   </pic:nvPicPr>
                   <pic:blipFill>
-                    <a:blip r:embed="rId11">
+                    <a:blip r:embed="rId12">
                       <a:extLst>
                         <a:ext uri="{28A0092B-C50C-407E-A947-70E740481C1C}">
                           <a14:useLocalDpi xmlns:a14="http://schemas.microsoft.com/office/drawing/2010/main" val="0"/>
@@ -1045,157 +1111,126 @@
       </w:r>
       <w:r>
         <w:rPr>
+          <w:rFonts w:ascii="Century Gothic" w:hAnsi="Century Gothic"/>
+          <w:lang w:val="es-US"/>
+        </w:rPr>
+        <w:t>La otra petición, se encarga de obtener el valor oficial del dólar actual</w:t>
+      </w:r>
+      <w:r>
+        <w:rPr>
+          <w:rFonts w:ascii="Century Gothic" w:hAnsi="Century Gothic"/>
+          <w:lang w:val="es-US"/>
+        </w:rPr>
+        <w:t xml:space="preserve"> desde la API dolarsi.com</w:t>
+      </w:r>
+      <w:r>
+        <w:rPr>
+          <w:rFonts w:ascii="Century Gothic" w:hAnsi="Century Gothic"/>
+          <w:lang w:val="es-US"/>
+        </w:rPr>
+        <w:t>, ya que l</w:t>
+      </w:r>
+      <w:r>
+        <w:rPr>
+          <w:rFonts w:ascii="Century Gothic" w:hAnsi="Century Gothic"/>
+          <w:lang w:val="es-US"/>
+        </w:rPr>
+        <w:t>a lista de</w:t>
+      </w:r>
+      <w:r>
+        <w:rPr>
+          <w:rFonts w:ascii="Century Gothic" w:hAnsi="Century Gothic"/>
+          <w:lang w:val="es-US"/>
+        </w:rPr>
+        <w:t xml:space="preserve"> precios de los productos se encuentra en dólares por ser material importado</w:t>
+      </w:r>
+      <w:r>
+        <w:rPr>
+          <w:rFonts w:ascii="Century Gothic" w:hAnsi="Century Gothic"/>
+          <w:lang w:val="es-US"/>
+        </w:rPr>
+        <w:t xml:space="preserve"> y luego se deben convertir a pesos Argentinos</w:t>
+      </w:r>
+      <w:r>
+        <w:rPr>
+          <w:rFonts w:ascii="Century Gothic" w:hAnsi="Century Gothic"/>
+          <w:lang w:val="es-US"/>
+        </w:rPr>
+        <w:t>.</w:t>
+      </w:r>
+      <w:r>
+        <w:rPr>
+          <w:rFonts w:ascii="Century Gothic" w:hAnsi="Century Gothic"/>
+          <w:lang w:val="es-US"/>
+        </w:rPr>
+        <w:t xml:space="preserve"> Una vez obtenida se exhibe con una animación.</w:t>
+      </w:r>
+    </w:p>
+    <w:p>
+      <w:pPr>
+        <w:jc w:val="both"/>
+        <w:rPr>
+          <w:rFonts w:ascii="Century Gothic" w:hAnsi="Century Gothic"/>
+          <w:lang w:val="es-US"/>
+        </w:rPr>
+      </w:pPr>
+    </w:p>
+    <w:p>
+      <w:pPr>
+        <w:jc w:val="both"/>
+        <w:rPr>
+          <w:rFonts w:ascii="Century Gothic" w:hAnsi="Century Gothic"/>
+          <w:lang w:val="es-US"/>
+        </w:rPr>
+      </w:pPr>
+      <w:r>
+        <w:rPr>
+          <w:rFonts w:ascii="Century Gothic" w:hAnsi="Century Gothic"/>
+          <w:lang w:val="es-US"/>
+        </w:rPr>
+        <w:t xml:space="preserve">Mediante el método .when() de jQuery, se verifica al cargar la página que ambas peticiones  resulten exitosas. </w:t>
+      </w:r>
+    </w:p>
+    <w:p>
+      <w:pPr>
+        <w:jc w:val="both"/>
+        <w:rPr>
+          <w:rFonts w:ascii="Century Gothic" w:hAnsi="Century Gothic"/>
+          <w:lang w:val="es-US"/>
+        </w:rPr>
+      </w:pPr>
+      <w:r>
+        <w:rPr>
+          <w:rFonts w:ascii="Century Gothic" w:hAnsi="Century Gothic"/>
+          <w:lang w:val="es-US"/>
+        </w:rPr>
+        <w:t>De ser así se procede a asignar la mayoría de los eventos relacionados al simulador (ya que de lo contrario no tendría sentido y podría ocasionar resultados no deseados) e inicializarlo con su función principal iniciar().</w:t>
+      </w:r>
+    </w:p>
+    <w:p>
+      <w:pPr>
+        <w:jc w:val="both"/>
+        <w:rPr>
+          <w:rFonts w:ascii="Century Gothic" w:hAnsi="Century Gothic"/>
+          <w:lang w:val="es-US"/>
+        </w:rPr>
+      </w:pPr>
+      <w:r>
+        <w:rPr>
+          <w:rFonts w:ascii="Century Gothic" w:hAnsi="Century Gothic"/>
           <w:noProof/>
+          <w:lang w:val="es-US"/>
         </w:rPr>
         <w:drawing>
-          <wp:anchor distT="0" distB="0" distL="114300" distR="114300" simplePos="0" relativeHeight="251664384" behindDoc="0" locked="0" layoutInCell="1" allowOverlap="1" wp14:anchorId="14D4AA3E" wp14:editId="3F391261">
+          <wp:anchor distT="0" distB="0" distL="114300" distR="114300" simplePos="0" relativeHeight="251647488" behindDoc="1" locked="0" layoutInCell="1" allowOverlap="1" wp14:anchorId="5CB03214" wp14:editId="1F37EA4D">
             <wp:simplePos x="0" y="0"/>
             <wp:positionH relativeFrom="column">
-              <wp:posOffset>3082290</wp:posOffset>
+              <wp:posOffset>1499235</wp:posOffset>
             </wp:positionH>
             <wp:positionV relativeFrom="paragraph">
-              <wp:posOffset>845820</wp:posOffset>
+              <wp:posOffset>302260</wp:posOffset>
             </wp:positionV>
-            <wp:extent cx="1905000" cy="514350"/>
-            <wp:effectExtent l="0" t="0" r="0" b="0"/>
-            <wp:wrapTopAndBottom/>
-            <wp:docPr id="14" name="Imagen 14"/>
-            <wp:cNvGraphicFramePr>
-              <a:graphicFrameLocks xmlns:a="http://schemas.openxmlformats.org/drawingml/2006/main" noChangeAspect="1"/>
-            </wp:cNvGraphicFramePr>
-            <a:graphic xmlns:a="http://schemas.openxmlformats.org/drawingml/2006/main">
-              <a:graphicData uri="http://schemas.openxmlformats.org/drawingml/2006/picture">
-                <pic:pic xmlns:pic="http://schemas.openxmlformats.org/drawingml/2006/picture">
-                  <pic:nvPicPr>
-                    <pic:cNvPr id="1" name=""/>
-                    <pic:cNvPicPr/>
-                  </pic:nvPicPr>
-                  <pic:blipFill>
-                    <a:blip r:embed="rId12">
-                      <a:extLst>
-                        <a:ext uri="{28A0092B-C50C-407E-A947-70E740481C1C}">
-                          <a14:useLocalDpi xmlns:a14="http://schemas.microsoft.com/office/drawing/2010/main" val="0"/>
-                        </a:ext>
-                      </a:extLst>
-                    </a:blip>
-                    <a:stretch>
-                      <a:fillRect/>
-                    </a:stretch>
-                  </pic:blipFill>
-                  <pic:spPr>
-                    <a:xfrm>
-                      <a:off x="0" y="0"/>
-                      <a:ext cx="1905000" cy="514350"/>
-                    </a:xfrm>
-                    <a:prstGeom prst="rect">
-                      <a:avLst/>
-                    </a:prstGeom>
-                  </pic:spPr>
-                </pic:pic>
-              </a:graphicData>
-            </a:graphic>
-            <wp14:sizeRelH relativeFrom="page">
-              <wp14:pctWidth>0</wp14:pctWidth>
-            </wp14:sizeRelH>
-            <wp14:sizeRelV relativeFrom="page">
-              <wp14:pctHeight>0</wp14:pctHeight>
-            </wp14:sizeRelV>
-          </wp:anchor>
-        </w:drawing>
-      </w:r>
-      <w:r>
-        <w:rPr>
-          <w:rFonts w:ascii="Century Gothic" w:hAnsi="Century Gothic"/>
-          <w:lang w:val="es-US"/>
-        </w:rPr>
-        <w:t>La otra petición, se encarga de obtener el valor oficial del dólar actual</w:t>
-      </w:r>
-      <w:r>
-        <w:rPr>
-          <w:rFonts w:ascii="Century Gothic" w:hAnsi="Century Gothic"/>
-          <w:lang w:val="es-US"/>
-        </w:rPr>
-        <w:t xml:space="preserve"> desde la API dolarsi.com</w:t>
-      </w:r>
-      <w:r>
-        <w:rPr>
-          <w:rFonts w:ascii="Century Gothic" w:hAnsi="Century Gothic"/>
-          <w:lang w:val="es-US"/>
-        </w:rPr>
-        <w:t>, ya que los precios de los productos se encuentran en dólares por ser material importado.</w:t>
-      </w:r>
-      <w:r>
-        <w:rPr>
-          <w:rFonts w:ascii="Century Gothic" w:hAnsi="Century Gothic"/>
-          <w:lang w:val="es-US"/>
-        </w:rPr>
-        <w:t xml:space="preserve"> Una vez obtenida se exhibe con una animación.</w:t>
-      </w:r>
-    </w:p>
-    <w:p>
-      <w:pPr>
-        <w:jc w:val="both"/>
-        <w:rPr>
-          <w:rFonts w:ascii="Century Gothic" w:hAnsi="Century Gothic"/>
-          <w:lang w:val="es-US"/>
-        </w:rPr>
-      </w:pPr>
-    </w:p>
-    <w:p>
-      <w:pPr>
-        <w:jc w:val="both"/>
-        <w:rPr>
-          <w:rFonts w:ascii="Century Gothic" w:hAnsi="Century Gothic"/>
-          <w:lang w:val="es-US"/>
-        </w:rPr>
-      </w:pPr>
-      <w:r>
-        <w:rPr>
-          <w:rFonts w:ascii="Century Gothic" w:hAnsi="Century Gothic"/>
-          <w:lang w:val="es-US"/>
-        </w:rPr>
-        <w:t xml:space="preserve">Mediante el método .when() de jQuery, se verifica al cargar la página que ambas peticiones  resulten exitosas. </w:t>
-      </w:r>
-    </w:p>
-    <w:p>
-      <w:pPr>
-        <w:jc w:val="both"/>
-        <w:rPr>
-          <w:rFonts w:ascii="Century Gothic" w:hAnsi="Century Gothic"/>
-          <w:lang w:val="es-US"/>
-        </w:rPr>
-      </w:pPr>
-      <w:r>
-        <w:rPr>
-          <w:rFonts w:ascii="Century Gothic" w:hAnsi="Century Gothic"/>
-          <w:lang w:val="es-US"/>
-        </w:rPr>
-        <w:t>De ser así se procede a asignar la mayoría de los eventos relacionados al simulador (ya que de lo contrario no tendría sentido y podría ocasionar resultados no deseados) e inicializarlo con su función principal iniciar().</w:t>
-      </w:r>
-    </w:p>
-    <w:p>
-      <w:pPr>
-        <w:jc w:val="both"/>
-        <w:rPr>
-          <w:rFonts w:ascii="Century Gothic" w:hAnsi="Century Gothic"/>
-          <w:lang w:val="es-US"/>
-        </w:rPr>
-      </w:pPr>
-      <w:r>
-        <w:rPr>
-          <w:rFonts w:ascii="Century Gothic" w:hAnsi="Century Gothic"/>
-          <w:lang w:val="es-US"/>
-        </w:rPr>
-        <w:drawing>
-          <wp:anchor distT="0" distB="0" distL="114300" distR="114300" simplePos="0" relativeHeight="251666432" behindDoc="0" locked="0" layoutInCell="1" allowOverlap="1" wp14:anchorId="5CB03214" wp14:editId="036B9C7F">
-            <wp:simplePos x="0" y="0"/>
-            <wp:positionH relativeFrom="column">
-              <wp:posOffset>1367790</wp:posOffset>
-            </wp:positionH>
-            <wp:positionV relativeFrom="paragraph">
-              <wp:posOffset>300355</wp:posOffset>
-            </wp:positionV>
-            <wp:extent cx="2400300" cy="1636395"/>
+            <wp:extent cx="2400935" cy="1637665"/>
             <wp:effectExtent l="0" t="0" r="0" b="0"/>
             <wp:wrapTopAndBottom/>
             <wp:docPr id="15" name="Imagen 15"/>
@@ -1224,7 +1259,7 @@
                   <pic:spPr>
                     <a:xfrm>
                       <a:off x="0" y="0"/>
-                      <a:ext cx="2400300" cy="1636395"/>
+                      <a:ext cx="2400935" cy="1637665"/>
                     </a:xfrm>
                     <a:prstGeom prst="rect">
                       <a:avLst/>
@@ -1233,6 +1268,12 @@
                 </pic:pic>
               </a:graphicData>
             </a:graphic>
+            <wp14:sizeRelH relativeFrom="margin">
+              <wp14:pctWidth>0</wp14:pctWidth>
+            </wp14:sizeRelH>
+            <wp14:sizeRelV relativeFrom="margin">
+              <wp14:pctHeight>0</wp14:pctHeight>
+            </wp14:sizeRelV>
           </wp:anchor>
         </w:drawing>
       </w:r>
@@ -1286,7 +1327,35 @@
           <w:rFonts w:ascii="Century Gothic" w:hAnsi="Century Gothic"/>
           <w:lang w:val="es-US"/>
         </w:rPr>
-        <w:t>ha ocurrido durante el desarrollo en donde muy seguido actualizaba la página para ver los cambios, que la API de dolarsi</w:t>
+        <w:t>ha ocurrido durante el desarrollo</w:t>
+      </w:r>
+      <w:r>
+        <w:rPr>
+          <w:rFonts w:ascii="Century Gothic" w:hAnsi="Century Gothic"/>
+          <w:lang w:val="es-US"/>
+        </w:rPr>
+        <w:t>, cuando</w:t>
+      </w:r>
+      <w:r>
+        <w:rPr>
+          <w:rFonts w:ascii="Century Gothic" w:hAnsi="Century Gothic"/>
+          <w:lang w:val="es-US"/>
+        </w:rPr>
+        <w:t xml:space="preserve"> actualizaba </w:t>
+      </w:r>
+      <w:r>
+        <w:rPr>
+          <w:rFonts w:ascii="Century Gothic" w:hAnsi="Century Gothic"/>
+          <w:lang w:val="es-US"/>
+        </w:rPr>
+        <w:t xml:space="preserve">muy seguido </w:t>
+      </w:r>
+      <w:r>
+        <w:rPr>
+          <w:rFonts w:ascii="Century Gothic" w:hAnsi="Century Gothic"/>
+          <w:lang w:val="es-US"/>
+        </w:rPr>
+        <w:t>la página para ver los cambios, que la API de dolarsi</w:t>
       </w:r>
       <w:r>
         <w:rPr>
@@ -1386,39 +1455,81 @@
           <w:rFonts w:ascii="Century Gothic" w:hAnsi="Century Gothic"/>
           <w:lang w:val="es-US"/>
         </w:rPr>
-        <w:t>Decidí que la compra se puede realizar estando o no logueado, total al hacer el checkout se solicitan todos los datos necesarios.</w:t>
-      </w:r>
-    </w:p>
-    <w:p>
-      <w:pPr>
-        <w:jc w:val="both"/>
-        <w:rPr>
-          <w:rFonts w:ascii="Century Gothic" w:hAnsi="Century Gothic"/>
-          <w:lang w:val="es-US"/>
-        </w:rPr>
-      </w:pPr>
-      <w:r>
-        <w:rPr>
-          <w:rFonts w:ascii="Century Gothic" w:hAnsi="Century Gothic"/>
-          <w:lang w:val="es-US"/>
-        </w:rPr>
-        <w:t>Si el usuario no se loguea el carrito actual se almacena en el sessionStorage permitiendo mantener la selección mientras no se cierre la pestaña del navegador.</w:t>
-      </w:r>
-    </w:p>
-    <w:p>
-      <w:pPr>
-        <w:jc w:val="both"/>
-        <w:rPr>
-          <w:rFonts w:ascii="Century Gothic" w:hAnsi="Century Gothic"/>
-          <w:lang w:val="es-US"/>
-        </w:rPr>
-      </w:pPr>
-      <w:r>
-        <w:rPr>
-          <w:rFonts w:ascii="Century Gothic" w:hAnsi="Century Gothic"/>
-          <w:lang w:val="es-US"/>
-        </w:rPr>
-        <w:t>Por el contrario si el usuario se loguea tiene dos ventajas:</w:t>
+        <w:t xml:space="preserve">Decidí que la compra se puede realizar estando o no logueado, </w:t>
+      </w:r>
+      <w:r>
+        <w:rPr>
+          <w:rFonts w:ascii="Century Gothic" w:hAnsi="Century Gothic"/>
+          <w:lang w:val="es-US"/>
+        </w:rPr>
+        <w:t>porque</w:t>
+      </w:r>
+      <w:r>
+        <w:rPr>
+          <w:rFonts w:ascii="Century Gothic" w:hAnsi="Century Gothic"/>
+          <w:lang w:val="es-US"/>
+        </w:rPr>
+        <w:t xml:space="preserve"> al hacer el checkout se solicitan todos los datos necesarios.</w:t>
+      </w:r>
+    </w:p>
+    <w:p>
+      <w:pPr>
+        <w:jc w:val="both"/>
+        <w:rPr>
+          <w:rFonts w:ascii="Century Gothic" w:hAnsi="Century Gothic"/>
+          <w:lang w:val="es-US"/>
+        </w:rPr>
+      </w:pPr>
+      <w:r>
+        <w:rPr>
+          <w:rFonts w:ascii="Century Gothic" w:hAnsi="Century Gothic"/>
+          <w:lang w:val="es-US"/>
+        </w:rPr>
+        <w:t>Si el usuario no se loguea el carrito actual se almacena en el sessionStorage</w:t>
+      </w:r>
+      <w:r>
+        <w:rPr>
+          <w:rFonts w:ascii="Century Gothic" w:hAnsi="Century Gothic"/>
+          <w:lang w:val="es-US"/>
+        </w:rPr>
+        <w:t>,</w:t>
+      </w:r>
+      <w:r>
+        <w:rPr>
+          <w:rFonts w:ascii="Century Gothic" w:hAnsi="Century Gothic"/>
+          <w:lang w:val="es-US"/>
+        </w:rPr>
+        <w:t xml:space="preserve"> permitiendo mantener la selección mientras no se cierre la pestaña del navegador.</w:t>
+      </w:r>
+    </w:p>
+    <w:p>
+      <w:pPr>
+        <w:jc w:val="both"/>
+        <w:rPr>
+          <w:rFonts w:ascii="Century Gothic" w:hAnsi="Century Gothic"/>
+          <w:lang w:val="es-US"/>
+        </w:rPr>
+      </w:pPr>
+      <w:r>
+        <w:rPr>
+          <w:rFonts w:ascii="Century Gothic" w:hAnsi="Century Gothic"/>
+          <w:lang w:val="es-US"/>
+        </w:rPr>
+        <w:t>Por el contrario</w:t>
+      </w:r>
+      <w:r>
+        <w:rPr>
+          <w:rFonts w:ascii="Century Gothic" w:hAnsi="Century Gothic"/>
+          <w:lang w:val="es-US"/>
+        </w:rPr>
+        <w:t>,</w:t>
+      </w:r>
+      <w:r>
+        <w:rPr>
+          <w:rFonts w:ascii="Century Gothic" w:hAnsi="Century Gothic"/>
+          <w:lang w:val="es-US"/>
+        </w:rPr>
+        <w:t xml:space="preserve"> si el usuario se loguea tiene dos ventajas:</w:t>
       </w:r>
     </w:p>
     <w:p>
@@ -1458,56 +1569,88 @@
       <w:r>
         <w:rPr>
           <w:rFonts w:ascii="Century Gothic" w:hAnsi="Century Gothic"/>
-          <w:lang w:val="es-US"/>
-        </w:rPr>
-        <w:t xml:space="preserve">Al desloguearse, </w:t>
-      </w:r>
-      <w:r>
-        <w:rPr>
-          <w:rFonts w:ascii="Century Gothic" w:hAnsi="Century Gothic"/>
-          <w:lang w:val="es-US"/>
-        </w:rPr>
-        <w:t xml:space="preserve">si el usuario tiene productos seleccionados, </w:t>
-      </w:r>
-      <w:r>
-        <w:rPr>
-          <w:rFonts w:ascii="Century Gothic" w:hAnsi="Century Gothic"/>
-          <w:lang w:val="es-US"/>
-        </w:rPr>
-        <w:t>permite guardar distintos carritos para distintos usuarios que se hayan logueado desde e</w:t>
-      </w:r>
-      <w:r>
-        <w:rPr>
-          <w:rFonts w:ascii="Century Gothic" w:hAnsi="Century Gothic"/>
-          <w:lang w:val="es-US"/>
-        </w:rPr>
-        <w:t>l dispositivo, dando la opción de recuperarlo la próxima vez que ese usuario se loguea.</w:t>
-      </w:r>
-    </w:p>
-    <w:p>
-      <w:pPr>
-        <w:pStyle w:val="Prrafodelista"/>
-        <w:jc w:val="both"/>
-        <w:rPr>
-          <w:rFonts w:ascii="Century Gothic" w:hAnsi="Century Gothic"/>
-          <w:lang w:val="es-US"/>
-        </w:rPr>
-      </w:pPr>
-      <w:r>
-        <w:rPr>
-          <w:rFonts w:ascii="Century Gothic" w:hAnsi="Century Gothic"/>
+          <w:noProof/>
           <w:lang w:val="es-US"/>
         </w:rPr>
         <w:drawing>
-          <wp:anchor distT="0" distB="0" distL="114300" distR="114300" simplePos="0" relativeHeight="251583488" behindDoc="0" locked="0" layoutInCell="1" allowOverlap="1" wp14:anchorId="4D6DBE5E" wp14:editId="2C995455">
+          <wp:anchor distT="0" distB="0" distL="114300" distR="114300" simplePos="0" relativeHeight="251538944" behindDoc="0" locked="0" layoutInCell="1" allowOverlap="1" wp14:anchorId="329FECA4" wp14:editId="3F244FEF">
             <wp:simplePos x="0" y="0"/>
             <wp:positionH relativeFrom="column">
-              <wp:posOffset>2758440</wp:posOffset>
+              <wp:posOffset>151765</wp:posOffset>
             </wp:positionH>
             <wp:positionV relativeFrom="paragraph">
-              <wp:posOffset>387985</wp:posOffset>
+              <wp:posOffset>779145</wp:posOffset>
             </wp:positionV>
-            <wp:extent cx="2647950" cy="1509047"/>
+            <wp:extent cx="2409825" cy="1508760"/>
+            <wp:effectExtent l="0" t="0" r="0" b="0"/>
+            <wp:wrapTopAndBottom/>
+            <wp:docPr id="1" name="Imagen 1"/>
+            <wp:cNvGraphicFramePr>
+              <a:graphicFrameLocks xmlns:a="http://schemas.openxmlformats.org/drawingml/2006/main" noChangeAspect="1"/>
+            </wp:cNvGraphicFramePr>
+            <a:graphic xmlns:a="http://schemas.openxmlformats.org/drawingml/2006/main">
+              <a:graphicData uri="http://schemas.openxmlformats.org/drawingml/2006/picture">
+                <pic:pic xmlns:pic="http://schemas.openxmlformats.org/drawingml/2006/picture">
+                  <pic:nvPicPr>
+                    <pic:cNvPr id="1" name=""/>
+                    <pic:cNvPicPr/>
+                  </pic:nvPicPr>
+                  <pic:blipFill rotWithShape="1">
+                    <a:blip r:embed="rId14" cstate="print">
+                      <a:extLst>
+                        <a:ext uri="{28A0092B-C50C-407E-A947-70E740481C1C}">
+                          <a14:useLocalDpi xmlns:a14="http://schemas.microsoft.com/office/drawing/2010/main" val="0"/>
+                        </a:ext>
+                      </a:extLst>
+                    </a:blip>
+                    <a:srcRect l="4238" t="8716" r="6362" b="10081"/>
+                    <a:stretch/>
+                  </pic:blipFill>
+                  <pic:spPr bwMode="auto">
+                    <a:xfrm>
+                      <a:off x="0" y="0"/>
+                      <a:ext cx="2409825" cy="1508760"/>
+                    </a:xfrm>
+                    <a:prstGeom prst="rect">
+                      <a:avLst/>
+                    </a:prstGeom>
+                    <a:ln>
+                      <a:noFill/>
+                    </a:ln>
+                    <a:extLst>
+                      <a:ext uri="{53640926-AAD7-44D8-BBD7-CCE9431645EC}">
+                        <a14:shadowObscured xmlns:a14="http://schemas.microsoft.com/office/drawing/2010/main"/>
+                      </a:ext>
+                    </a:extLst>
+                  </pic:spPr>
+                </pic:pic>
+              </a:graphicData>
+            </a:graphic>
+            <wp14:sizeRelH relativeFrom="margin">
+              <wp14:pctWidth>0</wp14:pctWidth>
+            </wp14:sizeRelH>
+            <wp14:sizeRelV relativeFrom="margin">
+              <wp14:pctHeight>0</wp14:pctHeight>
+            </wp14:sizeRelV>
+          </wp:anchor>
+        </w:drawing>
+      </w:r>
+      <w:r>
+        <w:rPr>
+          <w:rFonts w:ascii="Century Gothic" w:hAnsi="Century Gothic"/>
+          <w:noProof/>
+          <w:lang w:val="es-US"/>
+        </w:rPr>
+        <w:drawing>
+          <wp:anchor distT="0" distB="0" distL="114300" distR="114300" simplePos="0" relativeHeight="251608576" behindDoc="0" locked="0" layoutInCell="1" allowOverlap="1" wp14:anchorId="4D6DBE5E" wp14:editId="6F1B53FF">
+            <wp:simplePos x="0" y="0"/>
+            <wp:positionH relativeFrom="column">
+              <wp:posOffset>2713355</wp:posOffset>
+            </wp:positionH>
+            <wp:positionV relativeFrom="paragraph">
+              <wp:posOffset>779145</wp:posOffset>
+            </wp:positionV>
+            <wp:extent cx="2533650" cy="1508760"/>
             <wp:effectExtent l="0" t="0" r="0" b="0"/>
             <wp:wrapTopAndBottom/>
             <wp:docPr id="2" name="Imagen 2"/>
@@ -1521,26 +1664,33 @@
                     <pic:cNvPr id="1" name=""/>
                     <pic:cNvPicPr/>
                   </pic:nvPicPr>
-                  <pic:blipFill>
-                    <a:blip r:embed="rId14">
+                  <pic:blipFill rotWithShape="1">
+                    <a:blip r:embed="rId15">
                       <a:extLst>
                         <a:ext uri="{28A0092B-C50C-407E-A947-70E740481C1C}">
                           <a14:useLocalDpi xmlns:a14="http://schemas.microsoft.com/office/drawing/2010/main" val="0"/>
                         </a:ext>
                       </a:extLst>
                     </a:blip>
-                    <a:stretch>
-                      <a:fillRect/>
-                    </a:stretch>
+                    <a:srcRect l="2158" r="2158"/>
+                    <a:stretch/>
                   </pic:blipFill>
-                  <pic:spPr>
+                  <pic:spPr bwMode="auto">
                     <a:xfrm>
                       <a:off x="0" y="0"/>
-                      <a:ext cx="2647950" cy="1509047"/>
+                      <a:ext cx="2533650" cy="1508760"/>
                     </a:xfrm>
                     <a:prstGeom prst="rect">
                       <a:avLst/>
                     </a:prstGeom>
+                    <a:ln>
+                      <a:noFill/>
+                    </a:ln>
+                    <a:extLst>
+                      <a:ext uri="{53640926-AAD7-44D8-BBD7-CCE9431645EC}">
+                        <a14:shadowObscured xmlns:a14="http://schemas.microsoft.com/office/drawing/2010/main"/>
+                      </a:ext>
+                    </a:extLst>
                   </pic:spPr>
                 </pic:pic>
               </a:graphicData>
@@ -1559,103 +1709,79 @@
           <w:rFonts w:ascii="Century Gothic" w:hAnsi="Century Gothic"/>
           <w:lang w:val="es-US"/>
         </w:rPr>
+        <w:t xml:space="preserve">Al desloguearse, </w:t>
+      </w:r>
+      <w:r>
+        <w:rPr>
+          <w:rFonts w:ascii="Century Gothic" w:hAnsi="Century Gothic"/>
+          <w:lang w:val="es-US"/>
+        </w:rPr>
+        <w:t xml:space="preserve">si el usuario tiene productos seleccionados, </w:t>
+      </w:r>
+      <w:r>
+        <w:rPr>
+          <w:rFonts w:ascii="Century Gothic" w:hAnsi="Century Gothic"/>
+          <w:lang w:val="es-US"/>
+        </w:rPr>
+        <w:t>permite guardar distintos carritos para distintos usuarios que se hayan logueado desde e</w:t>
+      </w:r>
+      <w:r>
+        <w:rPr>
+          <w:rFonts w:ascii="Century Gothic" w:hAnsi="Century Gothic"/>
+          <w:lang w:val="es-US"/>
+        </w:rPr>
+        <w:t>l dispositivo, dando la opción de recuperarlo la próxima vez que ese usuario se loguea.</w:t>
+      </w:r>
+    </w:p>
+    <w:p>
+      <w:pPr>
+        <w:pStyle w:val="Prrafodelista"/>
+        <w:jc w:val="both"/>
+        <w:rPr>
+          <w:rFonts w:ascii="Century Gothic" w:hAnsi="Century Gothic"/>
+          <w:lang w:val="es-US"/>
+        </w:rPr>
+      </w:pPr>
+    </w:p>
+    <w:p>
+      <w:pPr>
+        <w:pStyle w:val="Prrafodelista"/>
+        <w:ind w:left="0"/>
+        <w:jc w:val="both"/>
+        <w:rPr>
+          <w:rFonts w:ascii="Century Gothic" w:hAnsi="Century Gothic"/>
+          <w:lang w:val="es-US"/>
+        </w:rPr>
+      </w:pPr>
+      <w:r>
+        <w:rPr>
+          <w:rFonts w:ascii="Century Gothic" w:hAnsi="Century Gothic"/>
+          <w:lang w:val="es-US"/>
+        </w:rPr>
+        <w:t>Si se opta por recuperarlo o no, ese carrito ya se borra del localStorage, permitiendo volver a guardar otro al desloguearse nuevamente.</w:t>
+      </w:r>
+    </w:p>
+    <w:p>
+      <w:pPr>
+        <w:pStyle w:val="Prrafodelista"/>
+        <w:ind w:left="0"/>
+        <w:jc w:val="both"/>
+        <w:rPr>
+          <w:rFonts w:ascii="Century Gothic" w:hAnsi="Century Gothic"/>
+          <w:lang w:val="es-US"/>
+        </w:rPr>
+      </w:pPr>
+      <w:r>
+        <w:rPr>
+          <w:rFonts w:ascii="Century Gothic" w:hAnsi="Century Gothic"/>
+          <w:noProof/>
+          <w:lang w:val="es-US"/>
+        </w:rPr>
         <w:drawing>
-          <wp:anchor distT="0" distB="0" distL="114300" distR="114300" simplePos="0" relativeHeight="251568128" behindDoc="0" locked="0" layoutInCell="1" allowOverlap="1" wp14:anchorId="329FECA4" wp14:editId="30D644A7">
+          <wp:anchor distT="0" distB="0" distL="114300" distR="114300" simplePos="0" relativeHeight="251613696" behindDoc="0" locked="0" layoutInCell="1" allowOverlap="1" wp14:anchorId="5292A18A" wp14:editId="0672451E">
             <wp:simplePos x="0" y="0"/>
             <wp:positionH relativeFrom="column">
-              <wp:posOffset>15240</wp:posOffset>
-            </wp:positionH>
-            <wp:positionV relativeFrom="paragraph">
-              <wp:posOffset>234950</wp:posOffset>
-            </wp:positionV>
-            <wp:extent cx="2695575" cy="1858010"/>
-            <wp:effectExtent l="0" t="0" r="0" b="0"/>
-            <wp:wrapTopAndBottom/>
-            <wp:docPr id="1" name="Imagen 1"/>
-            <wp:cNvGraphicFramePr>
-              <a:graphicFrameLocks xmlns:a="http://schemas.openxmlformats.org/drawingml/2006/main" noChangeAspect="1"/>
-            </wp:cNvGraphicFramePr>
-            <a:graphic xmlns:a="http://schemas.openxmlformats.org/drawingml/2006/main">
-              <a:graphicData uri="http://schemas.openxmlformats.org/drawingml/2006/picture">
-                <pic:pic xmlns:pic="http://schemas.openxmlformats.org/drawingml/2006/picture">
-                  <pic:nvPicPr>
-                    <pic:cNvPr id="1" name=""/>
-                    <pic:cNvPicPr/>
-                  </pic:nvPicPr>
-                  <pic:blipFill>
-                    <a:blip r:embed="rId15" cstate="print">
-                      <a:extLst>
-                        <a:ext uri="{28A0092B-C50C-407E-A947-70E740481C1C}">
-                          <a14:useLocalDpi xmlns:a14="http://schemas.microsoft.com/office/drawing/2010/main" val="0"/>
-                        </a:ext>
-                      </a:extLst>
-                    </a:blip>
-                    <a:stretch>
-                      <a:fillRect/>
-                    </a:stretch>
-                  </pic:blipFill>
-                  <pic:spPr>
-                    <a:xfrm>
-                      <a:off x="0" y="0"/>
-                      <a:ext cx="2695575" cy="1858010"/>
-                    </a:xfrm>
-                    <a:prstGeom prst="rect">
-                      <a:avLst/>
-                    </a:prstGeom>
-                  </pic:spPr>
-                </pic:pic>
-              </a:graphicData>
-            </a:graphic>
-          </wp:anchor>
-        </w:drawing>
-      </w:r>
-    </w:p>
-    <w:p>
-      <w:pPr>
-        <w:pStyle w:val="Prrafodelista"/>
-        <w:jc w:val="both"/>
-        <w:rPr>
-          <w:rFonts w:ascii="Century Gothic" w:hAnsi="Century Gothic"/>
-          <w:lang w:val="es-US"/>
-        </w:rPr>
-      </w:pPr>
-    </w:p>
-    <w:p>
-      <w:pPr>
-        <w:pStyle w:val="Prrafodelista"/>
-        <w:jc w:val="both"/>
-        <w:rPr>
-          <w:rFonts w:ascii="Century Gothic" w:hAnsi="Century Gothic"/>
-          <w:lang w:val="es-US"/>
-        </w:rPr>
-      </w:pPr>
-      <w:r>
-        <w:rPr>
-          <w:rFonts w:ascii="Century Gothic" w:hAnsi="Century Gothic"/>
-          <w:lang w:val="es-US"/>
-        </w:rPr>
-        <w:t>Si se opta por recuperarlo o no, ese carrito ya se borra del localStorage, permitiendo volver a guardar otro al desloguearse nuevamente.</w:t>
-      </w:r>
-    </w:p>
-    <w:p>
-      <w:pPr>
-        <w:pStyle w:val="Prrafodelista"/>
-        <w:jc w:val="both"/>
-        <w:rPr>
-          <w:rFonts w:ascii="Century Gothic" w:hAnsi="Century Gothic"/>
-          <w:lang w:val="es-US"/>
-        </w:rPr>
-      </w:pPr>
-      <w:r>
-        <w:rPr>
-          <w:rFonts w:ascii="Century Gothic" w:hAnsi="Century Gothic"/>
-          <w:lang w:val="es-US"/>
-        </w:rPr>
-        <w:drawing>
-          <wp:anchor distT="0" distB="0" distL="114300" distR="114300" simplePos="0" relativeHeight="251668480" behindDoc="0" locked="0" layoutInCell="1" allowOverlap="1" wp14:anchorId="5292A18A" wp14:editId="383EC1F2">
-            <wp:simplePos x="0" y="0"/>
-            <wp:positionH relativeFrom="column">
-              <wp:posOffset>1005840</wp:posOffset>
+              <wp:posOffset>1004570</wp:posOffset>
             </wp:positionH>
             <wp:positionV relativeFrom="paragraph">
               <wp:posOffset>941070</wp:posOffset>
@@ -1732,33 +1858,41 @@
           <w:rFonts w:ascii="Century Gothic" w:hAnsi="Century Gothic"/>
           <w:lang w:val="es-US"/>
         </w:rPr>
+        <w:t xml:space="preserve">También incluí una verificación importante a la hora de cargar el carrito que tiene que ver con la disponibilidad actual del producto, lo que se puede </w:t>
+      </w:r>
+      <w:r>
+        <w:rPr>
+          <w:rFonts w:ascii="Century Gothic" w:hAnsi="Century Gothic"/>
+          <w:lang w:val="es-US"/>
+        </w:rPr>
         <w:lastRenderedPageBreak/>
-        <w:t>También incluí una verificación importante a la hora de cargar el carrito que tiene que ver con la disponibilidad actual del producto, lo que se puede simular localmente, agregando productos y luego poniendo su disponibilidad por debajo del valor agregado al carrito.</w:t>
-      </w:r>
-    </w:p>
-    <w:p>
-      <w:pPr>
-        <w:jc w:val="both"/>
-        <w:rPr>
-          <w:rFonts w:ascii="Century Gothic" w:hAnsi="Century Gothic"/>
-          <w:lang w:val="es-US"/>
-        </w:rPr>
-      </w:pPr>
-      <w:r>
-        <w:rPr>
-          <w:rFonts w:ascii="Century Gothic" w:hAnsi="Century Gothic"/>
+        <w:t>simular localmente, agregando productos y luego poniendo su disponibilidad por debajo del valor agregado al carrito.</w:t>
+      </w:r>
+    </w:p>
+    <w:p>
+      <w:pPr>
+        <w:jc w:val="both"/>
+        <w:rPr>
+          <w:rFonts w:ascii="Century Gothic" w:hAnsi="Century Gothic"/>
+          <w:lang w:val="es-US"/>
+        </w:rPr>
+      </w:pPr>
+      <w:r>
+        <w:rPr>
+          <w:rFonts w:ascii="Century Gothic" w:hAnsi="Century Gothic"/>
+          <w:noProof/>
           <w:lang w:val="es-US"/>
         </w:rPr>
         <w:drawing>
-          <wp:anchor distT="0" distB="0" distL="114300" distR="114300" simplePos="0" relativeHeight="251596800" behindDoc="0" locked="0" layoutInCell="1" allowOverlap="1" wp14:anchorId="4F4FF5B8" wp14:editId="61F7B6F0">
+          <wp:anchor distT="0" distB="0" distL="114300" distR="114300" simplePos="0" relativeHeight="251610624" behindDoc="0" locked="0" layoutInCell="1" allowOverlap="1" wp14:anchorId="4F4FF5B8" wp14:editId="68D23D87">
             <wp:simplePos x="0" y="0"/>
-            <wp:positionH relativeFrom="column">
-              <wp:posOffset>15240</wp:posOffset>
+            <wp:positionH relativeFrom="margin">
+              <wp:posOffset>125095</wp:posOffset>
             </wp:positionH>
             <wp:positionV relativeFrom="paragraph">
-              <wp:posOffset>1087120</wp:posOffset>
+              <wp:posOffset>1086485</wp:posOffset>
             </wp:positionV>
-            <wp:extent cx="2762759" cy="1143000"/>
+            <wp:extent cx="2647950" cy="1019175"/>
             <wp:effectExtent l="0" t="0" r="0" b="0"/>
             <wp:wrapTopAndBottom/>
             <wp:docPr id="4" name="Imagen 4"/>
@@ -1772,7 +1906,7 @@
                     <pic:cNvPr id="1" name=""/>
                     <pic:cNvPicPr/>
                   </pic:nvPicPr>
-                  <pic:blipFill>
+                  <pic:blipFill rotWithShape="1">
                     <a:blip r:embed="rId17">
                       <a:extLst>
                         <a:ext uri="{28A0092B-C50C-407E-A947-70E740481C1C}">
@@ -1780,40 +1914,54 @@
                         </a:ext>
                       </a:extLst>
                     </a:blip>
-                    <a:stretch>
-                      <a:fillRect/>
-                    </a:stretch>
+                    <a:srcRect l="4138" t="-18" b="10802"/>
+                    <a:stretch/>
                   </pic:blipFill>
-                  <pic:spPr>
+                  <pic:spPr bwMode="auto">
                     <a:xfrm>
                       <a:off x="0" y="0"/>
-                      <a:ext cx="2762759" cy="1143000"/>
+                      <a:ext cx="2647950" cy="1019175"/>
                     </a:xfrm>
                     <a:prstGeom prst="rect">
                       <a:avLst/>
                     </a:prstGeom>
+                    <a:ln>
+                      <a:noFill/>
+                    </a:ln>
+                    <a:extLst>
+                      <a:ext uri="{53640926-AAD7-44D8-BBD7-CCE9431645EC}">
+                        <a14:shadowObscured xmlns:a14="http://schemas.microsoft.com/office/drawing/2010/main"/>
+                      </a:ext>
+                    </a:extLst>
                   </pic:spPr>
                 </pic:pic>
               </a:graphicData>
             </a:graphic>
+            <wp14:sizeRelH relativeFrom="margin">
+              <wp14:pctWidth>0</wp14:pctWidth>
+            </wp14:sizeRelH>
+            <wp14:sizeRelV relativeFrom="margin">
+              <wp14:pctHeight>0</wp14:pctHeight>
+            </wp14:sizeRelV>
           </wp:anchor>
         </w:drawing>
       </w:r>
       <w:r>
         <w:rPr>
           <w:rFonts w:ascii="Century Gothic" w:hAnsi="Century Gothic"/>
+          <w:noProof/>
           <w:lang w:val="es-US"/>
         </w:rPr>
         <w:drawing>
-          <wp:anchor distT="0" distB="0" distL="114300" distR="114300" simplePos="0" relativeHeight="251606016" behindDoc="0" locked="0" layoutInCell="1" allowOverlap="1" wp14:anchorId="6398E98B" wp14:editId="19D881B2">
+          <wp:anchor distT="0" distB="0" distL="114300" distR="114300" simplePos="0" relativeHeight="251612672" behindDoc="0" locked="0" layoutInCell="1" allowOverlap="1" wp14:anchorId="6398E98B" wp14:editId="648F55A2">
             <wp:simplePos x="0" y="0"/>
-            <wp:positionH relativeFrom="column">
-              <wp:posOffset>2929890</wp:posOffset>
+            <wp:positionH relativeFrom="margin">
+              <wp:posOffset>2903855</wp:posOffset>
             </wp:positionH>
             <wp:positionV relativeFrom="paragraph">
-              <wp:posOffset>769620</wp:posOffset>
+              <wp:posOffset>772160</wp:posOffset>
             </wp:positionV>
-            <wp:extent cx="2428875" cy="1732280"/>
+            <wp:extent cx="2371725" cy="1666875"/>
             <wp:effectExtent l="0" t="0" r="0" b="0"/>
             <wp:wrapTopAndBottom/>
             <wp:docPr id="5" name="Imagen 5"/>
@@ -1827,7 +1975,7 @@
                     <pic:cNvPr id="1" name=""/>
                     <pic:cNvPicPr/>
                   </pic:nvPicPr>
-                  <pic:blipFill>
+                  <pic:blipFill rotWithShape="1">
                     <a:blip r:embed="rId18">
                       <a:extLst>
                         <a:ext uri="{28A0092B-C50C-407E-A947-70E740481C1C}">
@@ -1835,22 +1983,35 @@
                         </a:ext>
                       </a:extLst>
                     </a:blip>
-                    <a:stretch>
-                      <a:fillRect/>
-                    </a:stretch>
+                    <a:srcRect l="2353" b="3776"/>
+                    <a:stretch/>
                   </pic:blipFill>
-                  <pic:spPr>
+                  <pic:spPr bwMode="auto">
                     <a:xfrm>
                       <a:off x="0" y="0"/>
-                      <a:ext cx="2428875" cy="1732280"/>
+                      <a:ext cx="2371725" cy="1666875"/>
                     </a:xfrm>
                     <a:prstGeom prst="rect">
                       <a:avLst/>
                     </a:prstGeom>
+                    <a:ln>
+                      <a:noFill/>
+                    </a:ln>
+                    <a:extLst>
+                      <a:ext uri="{53640926-AAD7-44D8-BBD7-CCE9431645EC}">
+                        <a14:shadowObscured xmlns:a14="http://schemas.microsoft.com/office/drawing/2010/main"/>
+                      </a:ext>
+                    </a:extLst>
                   </pic:spPr>
                 </pic:pic>
               </a:graphicData>
             </a:graphic>
+            <wp14:sizeRelH relativeFrom="margin">
+              <wp14:pctWidth>0</wp14:pctWidth>
+            </wp14:sizeRelH>
+            <wp14:sizeRelV relativeFrom="margin">
+              <wp14:pctHeight>0</wp14:pctHeight>
+            </wp14:sizeRelV>
           </wp:anchor>
         </w:drawing>
       </w:r>
@@ -1882,13 +2043,14 @@
       <w:r>
         <w:rPr>
           <w:rFonts w:ascii="Century Gothic" w:hAnsi="Century Gothic"/>
+          <w:noProof/>
           <w:lang w:val="es-US"/>
         </w:rPr>
         <w:drawing>
-          <wp:anchor distT="0" distB="0" distL="114300" distR="114300" simplePos="0" relativeHeight="251612160" behindDoc="0" locked="0" layoutInCell="1" allowOverlap="1" wp14:anchorId="03B81087" wp14:editId="35B46DBC">
+          <wp:anchor distT="0" distB="0" distL="114300" distR="114300" simplePos="0" relativeHeight="251644416" behindDoc="0" locked="0" layoutInCell="1" allowOverlap="1" wp14:anchorId="03B81087" wp14:editId="69D50FC6">
             <wp:simplePos x="0" y="0"/>
             <wp:positionH relativeFrom="column">
-              <wp:posOffset>681990</wp:posOffset>
+              <wp:posOffset>751840</wp:posOffset>
             </wp:positionH>
             <wp:positionV relativeFrom="paragraph">
               <wp:posOffset>1002030</wp:posOffset>
@@ -1939,23 +2101,87 @@
           <w:rFonts w:ascii="Century Gothic" w:hAnsi="Century Gothic"/>
           <w:lang w:val="es-US"/>
         </w:rPr>
-        <w:t>De manera arbitraria y para imponer ciertas condiciones, el usuario no debe comenzar con un número y no puede tener menos de 5 caracteres ni más de 20. Lo que advierte con una animación por debajo del input, si no se cumple dicha condición.</w:t>
-      </w:r>
-    </w:p>
-    <w:p>
-      <w:pPr>
-        <w:jc w:val="both"/>
-        <w:rPr>
-          <w:rFonts w:ascii="Century Gothic" w:hAnsi="Century Gothic"/>
-          <w:lang w:val="es-US"/>
-        </w:rPr>
-      </w:pPr>
-    </w:p>
-    <w:p>
-      <w:pPr>
-        <w:jc w:val="both"/>
-        <w:rPr>
-          <w:rFonts w:ascii="Century Gothic" w:hAnsi="Century Gothic"/>
+        <w:t>De manera arbitraria</w:t>
+      </w:r>
+      <w:r>
+        <w:rPr>
+          <w:rFonts w:ascii="Century Gothic" w:hAnsi="Century Gothic"/>
+          <w:lang w:val="es-US"/>
+        </w:rPr>
+        <w:t>,</w:t>
+      </w:r>
+      <w:r>
+        <w:rPr>
+          <w:rFonts w:ascii="Century Gothic" w:hAnsi="Century Gothic"/>
+          <w:lang w:val="es-US"/>
+        </w:rPr>
+        <w:t xml:space="preserve"> y para imponer ciertas condiciones, el usuario no debe comenzar con un número y no puede tener menos de 5 caracteres ni más de 20</w:t>
+      </w:r>
+      <w:r>
+        <w:rPr>
+          <w:rFonts w:ascii="Century Gothic" w:hAnsi="Century Gothic"/>
+          <w:lang w:val="es-US"/>
+        </w:rPr>
+        <w:t>,</w:t>
+      </w:r>
+      <w:r>
+        <w:rPr>
+          <w:rFonts w:ascii="Century Gothic" w:hAnsi="Century Gothic"/>
+          <w:lang w:val="es-US"/>
+        </w:rPr>
+        <w:t xml:space="preserve"> </w:t>
+      </w:r>
+      <w:r>
+        <w:rPr>
+          <w:rFonts w:ascii="Century Gothic" w:hAnsi="Century Gothic"/>
+          <w:lang w:val="es-US"/>
+        </w:rPr>
+        <w:t>lo cual se</w:t>
+      </w:r>
+      <w:r>
+        <w:rPr>
+          <w:rFonts w:ascii="Century Gothic" w:hAnsi="Century Gothic"/>
+          <w:lang w:val="es-US"/>
+        </w:rPr>
+        <w:t xml:space="preserve"> advierte con una animación por debajo del input, si no se cumple dicha condición.</w:t>
+      </w:r>
+    </w:p>
+    <w:p>
+      <w:pPr>
+        <w:jc w:val="both"/>
+        <w:rPr>
+          <w:rFonts w:ascii="Century Gothic" w:hAnsi="Century Gothic"/>
+          <w:lang w:val="es-US"/>
+        </w:rPr>
+      </w:pPr>
+    </w:p>
+    <w:p>
+      <w:pPr>
+        <w:jc w:val="both"/>
+        <w:rPr>
+          <w:rFonts w:ascii="Century Gothic" w:hAnsi="Century Gothic"/>
+          <w:lang w:val="es-US"/>
+        </w:rPr>
+      </w:pPr>
+    </w:p>
+    <w:p>
+      <w:pPr>
+        <w:jc w:val="both"/>
+        <w:rPr>
+          <w:rFonts w:ascii="Century Gothic" w:hAnsi="Century Gothic"/>
+          <w:b/>
+          <w:bCs/>
+          <w:lang w:val="es-US"/>
+        </w:rPr>
+      </w:pPr>
+    </w:p>
+    <w:p>
+      <w:pPr>
+        <w:jc w:val="both"/>
+        <w:rPr>
+          <w:rFonts w:ascii="Century Gothic" w:hAnsi="Century Gothic"/>
+          <w:b/>
+          <w:bCs/>
           <w:lang w:val="es-US"/>
         </w:rPr>
       </w:pPr>
@@ -2082,13 +2308,14 @@
           <w:rFonts w:ascii="Century Gothic" w:hAnsi="Century Gothic"/>
           <w:b/>
           <w:bCs/>
+          <w:noProof/>
           <w:lang w:val="es-US"/>
         </w:rPr>
         <w:drawing>
-          <wp:anchor distT="0" distB="0" distL="114300" distR="114300" simplePos="0" relativeHeight="251626496" behindDoc="0" locked="0" layoutInCell="1" allowOverlap="1" wp14:anchorId="08CA4AE0" wp14:editId="4D12C931">
+          <wp:anchor distT="0" distB="0" distL="114300" distR="114300" simplePos="0" relativeHeight="251645440" behindDoc="0" locked="0" layoutInCell="1" allowOverlap="1" wp14:anchorId="08CA4AE0" wp14:editId="2DCB1CA9">
             <wp:simplePos x="0" y="0"/>
             <wp:positionH relativeFrom="column">
-              <wp:posOffset>1043940</wp:posOffset>
+              <wp:posOffset>1294765</wp:posOffset>
             </wp:positionH>
             <wp:positionV relativeFrom="paragraph">
               <wp:posOffset>671195</wp:posOffset>
@@ -2166,13 +2393,14 @@
       <w:r>
         <w:rPr>
           <w:rFonts w:ascii="Century Gothic" w:hAnsi="Century Gothic"/>
+          <w:noProof/>
           <w:lang w:val="es-US"/>
         </w:rPr>
         <w:drawing>
-          <wp:anchor distT="0" distB="0" distL="114300" distR="114300" simplePos="0" relativeHeight="251635712" behindDoc="0" locked="0" layoutInCell="1" allowOverlap="1" wp14:anchorId="138120CD" wp14:editId="44143A6A">
+          <wp:anchor distT="0" distB="0" distL="114300" distR="114300" simplePos="0" relativeHeight="251646464" behindDoc="0" locked="0" layoutInCell="1" allowOverlap="1" wp14:anchorId="138120CD" wp14:editId="6417514A">
             <wp:simplePos x="0" y="0"/>
             <wp:positionH relativeFrom="column">
-              <wp:posOffset>1196340</wp:posOffset>
+              <wp:posOffset>1370965</wp:posOffset>
             </wp:positionH>
             <wp:positionV relativeFrom="paragraph">
               <wp:posOffset>3872865</wp:posOffset>
@@ -2333,13 +2561,14 @@
       <w:r>
         <w:rPr>
           <w:rFonts w:ascii="Century Gothic" w:hAnsi="Century Gothic"/>
+          <w:noProof/>
           <w:lang w:val="es-US"/>
         </w:rPr>
         <w:drawing>
-          <wp:anchor distT="0" distB="0" distL="114300" distR="114300" simplePos="0" relativeHeight="251671552" behindDoc="0" locked="0" layoutInCell="1" allowOverlap="1" wp14:anchorId="313DC563" wp14:editId="684C0EF5">
+          <wp:anchor distT="0" distB="0" distL="114300" distR="114300" simplePos="0" relativeHeight="251650560" behindDoc="0" locked="0" layoutInCell="1" allowOverlap="1" wp14:anchorId="313DC563" wp14:editId="6D96722D">
             <wp:simplePos x="0" y="0"/>
             <wp:positionH relativeFrom="column">
-              <wp:posOffset>624840</wp:posOffset>
+              <wp:posOffset>642620</wp:posOffset>
             </wp:positionH>
             <wp:positionV relativeFrom="paragraph">
               <wp:posOffset>666750</wp:posOffset>
@@ -2435,13 +2664,14 @@
       <w:r>
         <w:rPr>
           <w:rFonts w:ascii="Century Gothic" w:hAnsi="Century Gothic"/>
+          <w:noProof/>
           <w:lang w:val="es-US"/>
         </w:rPr>
         <w:drawing>
-          <wp:anchor distT="0" distB="0" distL="114300" distR="114300" simplePos="0" relativeHeight="251669504" behindDoc="0" locked="0" layoutInCell="1" allowOverlap="1" wp14:anchorId="00C8AD42" wp14:editId="4D3B7C4A">
+          <wp:anchor distT="0" distB="0" distL="114300" distR="114300" simplePos="0" relativeHeight="251649536" behindDoc="0" locked="0" layoutInCell="1" allowOverlap="1" wp14:anchorId="00C8AD42" wp14:editId="3FA71093">
             <wp:simplePos x="0" y="0"/>
-            <wp:positionH relativeFrom="column">
-              <wp:posOffset>53340</wp:posOffset>
+            <wp:positionH relativeFrom="margin">
+              <wp:align>left</wp:align>
             </wp:positionH>
             <wp:positionV relativeFrom="paragraph">
               <wp:posOffset>846455</wp:posOffset>
@@ -2723,14 +2953,7 @@
           <w:rFonts w:ascii="Century Gothic" w:hAnsi="Century Gothic"/>
           <w:lang w:val="es-US"/>
         </w:rPr>
-        <w:t xml:space="preserve">Por rango de precios </w:t>
-      </w:r>
-      <w:r>
-        <w:rPr>
-          <w:rFonts w:ascii="Century Gothic" w:hAnsi="Century Gothic"/>
-          <w:lang w:val="es-US"/>
-        </w:rPr>
-        <w:t xml:space="preserve">(correspondiente a la </w:t>
+        <w:t xml:space="preserve">Por rango de precios (correspondiente a la </w:t>
       </w:r>
       <w:r>
         <w:rPr>
@@ -2794,13 +3017,14 @@
           <w:rFonts w:ascii="Century Gothic" w:hAnsi="Century Gothic"/>
           <w:b/>
           <w:bCs/>
+          <w:noProof/>
           <w:lang w:val="es-US"/>
         </w:rPr>
         <w:drawing>
-          <wp:anchor distT="0" distB="0" distL="114300" distR="114300" simplePos="0" relativeHeight="251676672" behindDoc="0" locked="0" layoutInCell="1" allowOverlap="1" wp14:anchorId="110FA139" wp14:editId="4717A850">
+          <wp:anchor distT="0" distB="0" distL="114300" distR="114300" simplePos="0" relativeHeight="251651584" behindDoc="0" locked="0" layoutInCell="1" allowOverlap="1" wp14:anchorId="110FA139" wp14:editId="0733A45C">
             <wp:simplePos x="0" y="0"/>
-            <wp:positionH relativeFrom="column">
-              <wp:posOffset>-3810</wp:posOffset>
+            <wp:positionH relativeFrom="margin">
+              <wp:align>left</wp:align>
             </wp:positionH>
             <wp:positionV relativeFrom="paragraph">
               <wp:posOffset>29845</wp:posOffset>
@@ -3000,34 +3224,156 @@
         <w:jc w:val="both"/>
         <w:rPr>
           <w:rFonts w:ascii="Century Gothic" w:hAnsi="Century Gothic"/>
+          <w:lang w:val="es-US"/>
+        </w:rPr>
+      </w:pPr>
+      <w:r>
+        <w:rPr>
+          <w:rFonts w:ascii="Century Gothic" w:hAnsi="Century Gothic"/>
+          <w:lang w:val="es-US"/>
+        </w:rPr>
+        <w:t>Un ejemplo que muestra el funcionamiento de lo anterior es el siguiente:</w:t>
+      </w:r>
+    </w:p>
+    <w:p>
+      <w:pPr>
+        <w:jc w:val="both"/>
+        <w:rPr>
+          <w:rFonts w:ascii="Century Gothic" w:hAnsi="Century Gothic"/>
+          <w:lang w:val="es-US"/>
+        </w:rPr>
+      </w:pPr>
+      <w:r>
+        <w:rPr>
+          <w:rFonts w:ascii="Century Gothic" w:hAnsi="Century Gothic"/>
+          <w:lang w:val="es-US"/>
+        </w:rPr>
+        <w:t xml:space="preserve">Supongamos elegir una determinada palabra, dentro de una determinada categoría y luego si quiero ver solo los destacados o no. Bien, con estos tres filtros ya definimos nuestra </w:t>
+      </w:r>
+      <w:r>
+        <w:rPr>
+          <w:rFonts w:ascii="Century Gothic" w:hAnsi="Century Gothic"/>
+          <w:b/>
+          <w:bCs/>
+          <w:lang w:val="es-US"/>
+        </w:rPr>
+        <w:t>selección Madre</w:t>
+      </w:r>
+      <w:r>
+        <w:rPr>
+          <w:rFonts w:ascii="Century Gothic" w:hAnsi="Century Gothic"/>
+          <w:b/>
+          <w:bCs/>
+          <w:lang w:val="es-US"/>
+        </w:rPr>
+        <w:t xml:space="preserve">. </w:t>
+      </w:r>
+      <w:r>
+        <w:rPr>
+          <w:rFonts w:ascii="Century Gothic" w:hAnsi="Century Gothic"/>
+          <w:lang w:val="es-US"/>
+        </w:rPr>
+        <w:t xml:space="preserve">Ahora si vemos nuestro listado de marcas o nuestra escala de precios, comprobamos que se corresponden a esta selección y van a permanecer inalteradas siempre y cuando no cambiemos la misma al cambiar cualquiera de los 3 filtros que la componen. Por eso por ejemplo si tenía 5 marcas con sus respectivas cantidades de productos y realizó una cambio en el rango de precios, este listado de marcas permanece igual, aunque dentro de ese precio no existan determinadas marcas, porque recordemos que se corresponde a la </w:t>
+      </w:r>
+      <w:r>
+        <w:rPr>
+          <w:rFonts w:ascii="Century Gothic" w:hAnsi="Century Gothic"/>
+          <w:b/>
+          <w:bCs/>
+          <w:lang w:val="es-US"/>
+        </w:rPr>
+        <w:t>selección madre</w:t>
+      </w:r>
+      <w:r>
+        <w:rPr>
+          <w:rFonts w:ascii="Century Gothic" w:hAnsi="Century Gothic"/>
+          <w:lang w:val="es-US"/>
+        </w:rPr>
+        <w:t xml:space="preserve"> que permanece inalterada. Obviamente si selecciono una marca que no tiene </w:t>
+      </w:r>
+      <w:r>
+        <w:rPr>
+          <w:rFonts w:ascii="Century Gothic" w:hAnsi="Century Gothic"/>
+          <w:lang w:val="es-US"/>
+        </w:rPr>
+        <w:lastRenderedPageBreak/>
+        <w:t>precios en ese rango, lógicamente va a mostrar el mensaje de que no se encontraron productos con nuestros criterios de búsqueda.</w:t>
+      </w:r>
+    </w:p>
+    <w:p>
+      <w:pPr>
+        <w:jc w:val="both"/>
+        <w:rPr>
+          <w:rFonts w:ascii="Century Gothic" w:hAnsi="Century Gothic"/>
+          <w:lang w:val="es-US"/>
+        </w:rPr>
+      </w:pPr>
+      <w:r>
+        <w:rPr>
+          <w:rFonts w:ascii="Century Gothic" w:hAnsi="Century Gothic"/>
+          <w:lang w:val="es-US"/>
+        </w:rPr>
+        <w:t>Conclusión, l</w:t>
+      </w:r>
+      <w:r>
+        <w:rPr>
+          <w:rFonts w:ascii="Century Gothic" w:hAnsi="Century Gothic"/>
+          <w:lang w:val="es-US"/>
+        </w:rPr>
+        <w:t>os productos que</w:t>
+      </w:r>
+      <w:r>
+        <w:rPr>
+          <w:rFonts w:ascii="Century Gothic" w:hAnsi="Century Gothic"/>
+          <w:lang w:val="es-US"/>
+        </w:rPr>
+        <w:t xml:space="preserve"> finalmente</w:t>
+      </w:r>
+      <w:r>
+        <w:rPr>
+          <w:rFonts w:ascii="Century Gothic" w:hAnsi="Century Gothic"/>
+          <w:lang w:val="es-US"/>
+        </w:rPr>
+        <w:t xml:space="preserve"> se exhiben luego de interactuar con estos filtros son el resultado de la combinación de todos ellos</w:t>
+      </w:r>
+      <w:r>
+        <w:rPr>
+          <w:rFonts w:ascii="Century Gothic" w:hAnsi="Century Gothic"/>
+          <w:lang w:val="es-US"/>
+        </w:rPr>
+        <w:t xml:space="preserve"> (los 5)</w:t>
+      </w:r>
+      <w:r>
+        <w:rPr>
+          <w:rFonts w:ascii="Century Gothic" w:hAnsi="Century Gothic"/>
+          <w:lang w:val="es-US"/>
+        </w:rPr>
+        <w:t>.</w:t>
+      </w:r>
+    </w:p>
+    <w:p>
+      <w:pPr>
+        <w:jc w:val="both"/>
+        <w:rPr>
+          <w:rFonts w:ascii="Century Gothic" w:hAnsi="Century Gothic"/>
+          <w:lang w:val="es-US"/>
+        </w:rPr>
+      </w:pPr>
+      <w:r>
+        <w:rPr>
+          <w:rFonts w:ascii="Century Gothic" w:hAnsi="Century Gothic"/>
+          <w:b/>
+          <w:bCs/>
           <w:i/>
           <w:iCs/>
-          <w:lang w:val="es-US"/>
-        </w:rPr>
-      </w:pPr>
-    </w:p>
-    <w:p>
-      <w:pPr>
-        <w:jc w:val="both"/>
-        <w:rPr>
-          <w:rFonts w:ascii="Century Gothic" w:hAnsi="Century Gothic"/>
-          <w:lang w:val="es-US"/>
-        </w:rPr>
-      </w:pPr>
-      <w:r>
-        <w:rPr>
-          <w:rFonts w:ascii="Century Gothic" w:hAnsi="Century Gothic"/>
-          <w:b/>
-          <w:bCs/>
-          <w:i/>
-          <w:iCs/>
+          <w:noProof/>
           <w:lang w:val="es-US"/>
         </w:rPr>
         <w:drawing>
-          <wp:anchor distT="0" distB="0" distL="114300" distR="114300" simplePos="0" relativeHeight="251680768" behindDoc="0" locked="0" layoutInCell="1" allowOverlap="1" wp14:anchorId="49DD9E0E" wp14:editId="74C3E542">
+          <wp:anchor distT="0" distB="0" distL="114300" distR="114300" simplePos="0" relativeHeight="251652608" behindDoc="0" locked="0" layoutInCell="1" allowOverlap="1" wp14:anchorId="49DD9E0E" wp14:editId="6334FF70">
             <wp:simplePos x="0" y="0"/>
             <wp:positionH relativeFrom="column">
-              <wp:posOffset>-3810</wp:posOffset>
+              <wp:posOffset>0</wp:posOffset>
             </wp:positionH>
             <wp:positionV relativeFrom="paragraph">
               <wp:posOffset>869315</wp:posOffset>
@@ -3103,7 +3449,6 @@
           <w:rFonts w:ascii="Century Gothic" w:hAnsi="Century Gothic"/>
           <w:lang w:val="es-US"/>
         </w:rPr>
-        <w:lastRenderedPageBreak/>
         <w:t>Al activar esta búsqueda aparece un botón en la barra de filtros dando a entender esta activo éste método. Si se borra por completo los caracteres o se toca el botón de</w:t>
       </w:r>
       <w:r>
@@ -3117,18 +3462,29 @@
     <w:p>
       <w:pPr>
         <w:jc w:val="both"/>
-        <w:rPr>
-          <w:rFonts w:ascii="Century Gothic" w:hAnsi="Century Gothic"/>
-          <w:lang w:val="es-US"/>
-        </w:rPr>
-      </w:pPr>
-      <w:r>
         <w:rPr>
           <w:rFonts w:ascii="Century Gothic" w:hAnsi="Century Gothic"/>
           <w:i/>
           <w:iCs/>
           <w:lang w:val="es-US"/>
         </w:rPr>
+      </w:pPr>
+    </w:p>
+    <w:p>
+      <w:pPr>
+        <w:jc w:val="both"/>
+        <w:rPr>
+          <w:rFonts w:ascii="Century Gothic" w:hAnsi="Century Gothic"/>
+          <w:lang w:val="es-US"/>
+        </w:rPr>
+      </w:pPr>
+      <w:r>
+        <w:rPr>
+          <w:rFonts w:ascii="Century Gothic" w:hAnsi="Century Gothic"/>
+          <w:i/>
+          <w:iCs/>
+          <w:lang w:val="es-US"/>
+        </w:rPr>
         <w:t>Filtro por categoría:</w:t>
       </w:r>
       <w:r>
@@ -3150,10 +3506,11 @@
       <w:r>
         <w:rPr>
           <w:rFonts w:ascii="Century Gothic" w:hAnsi="Century Gothic"/>
+          <w:noProof/>
           <w:lang w:val="es-US"/>
         </w:rPr>
         <w:drawing>
-          <wp:anchor distT="0" distB="0" distL="114300" distR="114300" simplePos="0" relativeHeight="251685888" behindDoc="0" locked="0" layoutInCell="1" allowOverlap="1" wp14:anchorId="7686BF45" wp14:editId="77B80185">
+          <wp:anchor distT="0" distB="0" distL="114300" distR="114300" simplePos="0" relativeHeight="251653632" behindDoc="0" locked="0" layoutInCell="1" allowOverlap="1" wp14:anchorId="7686BF45" wp14:editId="0338575D">
             <wp:simplePos x="0" y="0"/>
             <wp:positionH relativeFrom="column">
               <wp:posOffset>-3810</wp:posOffset>
@@ -3205,10 +3562,11 @@
       <w:r>
         <w:rPr>
           <w:rFonts w:ascii="Century Gothic" w:hAnsi="Century Gothic"/>
+          <w:noProof/>
           <w:lang w:val="es-US"/>
         </w:rPr>
         <w:drawing>
-          <wp:anchor distT="0" distB="0" distL="114300" distR="114300" simplePos="0" relativeHeight="251702272" behindDoc="0" locked="0" layoutInCell="1" allowOverlap="1" wp14:anchorId="5D97036C" wp14:editId="57B52EF1">
+          <wp:anchor distT="0" distB="0" distL="114300" distR="114300" simplePos="0" relativeHeight="251655680" behindDoc="0" locked="0" layoutInCell="1" allowOverlap="1" wp14:anchorId="5D97036C" wp14:editId="237C3EF0">
             <wp:simplePos x="0" y="0"/>
             <wp:positionH relativeFrom="column">
               <wp:posOffset>2899410</wp:posOffset>
@@ -3260,10 +3618,11 @@
       <w:r>
         <w:rPr>
           <w:rFonts w:ascii="Century Gothic" w:hAnsi="Century Gothic"/>
+          <w:noProof/>
           <w:lang w:val="es-US"/>
         </w:rPr>
         <w:drawing>
-          <wp:anchor distT="0" distB="0" distL="114300" distR="114300" simplePos="0" relativeHeight="251694080" behindDoc="0" locked="0" layoutInCell="1" allowOverlap="1" wp14:anchorId="2219B881" wp14:editId="46FCFB07">
+          <wp:anchor distT="0" distB="0" distL="114300" distR="114300" simplePos="0" relativeHeight="251654656" behindDoc="0" locked="0" layoutInCell="1" allowOverlap="1" wp14:anchorId="2219B881" wp14:editId="708740D9">
             <wp:simplePos x="0" y="0"/>
             <wp:positionH relativeFrom="column">
               <wp:posOffset>2898775</wp:posOffset>
@@ -3334,16 +3693,27 @@
         <w:jc w:val="both"/>
         <w:rPr>
           <w:rFonts w:ascii="Century Gothic" w:hAnsi="Century Gothic"/>
-          <w:lang w:val="es-US"/>
-        </w:rPr>
-      </w:pPr>
-      <w:r>
-        <w:rPr>
-          <w:rFonts w:ascii="Century Gothic" w:hAnsi="Century Gothic"/>
           <w:i/>
           <w:iCs/>
           <w:lang w:val="es-US"/>
         </w:rPr>
+      </w:pPr>
+    </w:p>
+    <w:p>
+      <w:pPr>
+        <w:jc w:val="both"/>
+        <w:rPr>
+          <w:rFonts w:ascii="Century Gothic" w:hAnsi="Century Gothic"/>
+          <w:lang w:val="es-US"/>
+        </w:rPr>
+      </w:pPr>
+      <w:r>
+        <w:rPr>
+          <w:rFonts w:ascii="Century Gothic" w:hAnsi="Century Gothic"/>
+          <w:i/>
+          <w:iCs/>
+          <w:lang w:val="es-US"/>
+        </w:rPr>
         <w:t>Filtro por destacados:</w:t>
       </w:r>
       <w:r>
@@ -3365,12 +3735,21 @@
       <w:r>
         <w:rPr>
           <w:rFonts w:ascii="Century Gothic" w:hAnsi="Century Gothic"/>
+          <w:noProof/>
           <w:lang w:val="es-US"/>
         </w:rPr>
         <w:drawing>
-          <wp:inline distT="0" distB="0" distL="0" distR="0" wp14:anchorId="0705EC38" wp14:editId="0943CFED">
+          <wp:anchor distT="0" distB="0" distL="114300" distR="114300" simplePos="0" relativeHeight="251668992" behindDoc="0" locked="0" layoutInCell="1" allowOverlap="1" wp14:anchorId="0705EC38" wp14:editId="0FCFB680">
+            <wp:simplePos x="0" y="0"/>
+            <wp:positionH relativeFrom="margin">
+              <wp:align>left</wp:align>
+            </wp:positionH>
+            <wp:positionV relativeFrom="paragraph">
+              <wp:posOffset>3810</wp:posOffset>
+            </wp:positionV>
             <wp:extent cx="2419688" cy="362001"/>
             <wp:effectExtent l="0" t="0" r="0" b="0"/>
+            <wp:wrapTopAndBottom/>
             <wp:docPr id="30" name="Imagen 30"/>
             <wp:cNvGraphicFramePr>
               <a:graphicFrameLocks xmlns:a="http://schemas.openxmlformats.org/drawingml/2006/main" noChangeAspect="1"/>
@@ -3383,7 +3762,13 @@
                     <pic:cNvPicPr/>
                   </pic:nvPicPr>
                   <pic:blipFill>
-                    <a:blip r:embed="rId29"/>
+                    <a:blip r:embed="rId29">
+                      <a:extLst>
+                        <a:ext uri="{28A0092B-C50C-407E-A947-70E740481C1C}">
+                          <a14:useLocalDpi xmlns:a14="http://schemas.microsoft.com/office/drawing/2010/main" val="0"/>
+                        </a:ext>
+                      </a:extLst>
+                    </a:blip>
                     <a:stretch>
                       <a:fillRect/>
                     </a:stretch>
@@ -3400,7 +3785,7 @@
                 </pic:pic>
               </a:graphicData>
             </a:graphic>
-          </wp:inline>
+          </wp:anchor>
         </w:drawing>
       </w:r>
     </w:p>
@@ -3419,6 +3804,7 @@
           <w:iCs/>
           <w:lang w:val="es-US"/>
         </w:rPr>
+        <w:lastRenderedPageBreak/>
         <w:t xml:space="preserve">Filtrado por marcas: </w:t>
       </w:r>
       <w:r>
@@ -3467,13 +3853,14 @@
           <w:rFonts w:ascii="Century Gothic" w:hAnsi="Century Gothic"/>
           <w:b/>
           <w:bCs/>
+          <w:noProof/>
           <w:lang w:val="es-US"/>
         </w:rPr>
         <w:drawing>
-          <wp:anchor distT="0" distB="0" distL="114300" distR="114300" simplePos="0" relativeHeight="251707392" behindDoc="0" locked="0" layoutInCell="1" allowOverlap="1" wp14:anchorId="33364030" wp14:editId="79D3073C">
+          <wp:anchor distT="0" distB="0" distL="114300" distR="114300" simplePos="0" relativeHeight="251656704" behindDoc="0" locked="0" layoutInCell="1" allowOverlap="1" wp14:anchorId="33364030" wp14:editId="2E99151B">
             <wp:simplePos x="0" y="0"/>
-            <wp:positionH relativeFrom="column">
-              <wp:posOffset>-3810</wp:posOffset>
+            <wp:positionH relativeFrom="margin">
+              <wp:align>left</wp:align>
             </wp:positionH>
             <wp:positionV relativeFrom="paragraph">
               <wp:posOffset>7620</wp:posOffset>
@@ -3604,20 +3991,22 @@
         <w:jc w:val="both"/>
         <w:rPr>
           <w:rFonts w:ascii="Century Gothic" w:hAnsi="Century Gothic"/>
-          <w:lang w:val="es-US"/>
-        </w:rPr>
-      </w:pPr>
-      <w:r>
-        <w:rPr>
-          <w:rFonts w:ascii="Century Gothic" w:hAnsi="Century Gothic"/>
-          <w:lang w:val="es-US"/>
-        </w:rPr>
-        <w:lastRenderedPageBreak/>
+          <w:i/>
+          <w:iCs/>
+          <w:lang w:val="es-US"/>
+        </w:rPr>
+      </w:pPr>
+      <w:r>
+        <w:rPr>
+          <w:rFonts w:ascii="Century Gothic" w:hAnsi="Century Gothic"/>
+          <w:noProof/>
+          <w:lang w:val="es-US"/>
+        </w:rPr>
         <w:drawing>
-          <wp:anchor distT="0" distB="0" distL="114300" distR="114300" simplePos="0" relativeHeight="251709440" behindDoc="0" locked="0" layoutInCell="1" allowOverlap="1" wp14:anchorId="6D9F1A8B" wp14:editId="58CB574B">
+          <wp:anchor distT="0" distB="0" distL="114300" distR="114300" simplePos="0" relativeHeight="251657728" behindDoc="0" locked="0" layoutInCell="1" allowOverlap="1" wp14:anchorId="6D9F1A8B" wp14:editId="41CB8706">
             <wp:simplePos x="0" y="0"/>
             <wp:positionH relativeFrom="column">
-              <wp:posOffset>2234565</wp:posOffset>
+              <wp:posOffset>2945130</wp:posOffset>
             </wp:positionH>
             <wp:positionV relativeFrom="paragraph">
               <wp:posOffset>14605</wp:posOffset>
@@ -3666,13 +4055,14 @@
       <w:r>
         <w:rPr>
           <w:rFonts w:ascii="Century Gothic" w:hAnsi="Century Gothic"/>
+          <w:noProof/>
           <w:lang w:val="es-US"/>
         </w:rPr>
         <w:drawing>
-          <wp:anchor distT="0" distB="0" distL="114300" distR="114300" simplePos="0" relativeHeight="251710464" behindDoc="0" locked="0" layoutInCell="1" allowOverlap="1" wp14:anchorId="6017CA52" wp14:editId="02088D10">
+          <wp:anchor distT="0" distB="0" distL="114300" distR="114300" simplePos="0" relativeHeight="251658752" behindDoc="0" locked="0" layoutInCell="1" allowOverlap="1" wp14:anchorId="6017CA52" wp14:editId="3807BF55">
             <wp:simplePos x="0" y="0"/>
             <wp:positionH relativeFrom="column">
-              <wp:posOffset>-3810</wp:posOffset>
+              <wp:posOffset>481965</wp:posOffset>
             </wp:positionH>
             <wp:positionV relativeFrom="paragraph">
               <wp:posOffset>-4445</wp:posOffset>
@@ -3822,33 +4212,17 @@
       <w:r>
         <w:rPr>
           <w:rFonts w:ascii="Century Gothic" w:hAnsi="Century Gothic"/>
-          <w:lang w:val="es-US"/>
-        </w:rPr>
-        <w:t>Como puede haber mucha diferencia entre los extremos de precio, generé una escale exponencial, en donde crece más suavemente al comienzo permitir más fácilmente precios del rango inferior y luego crece más rápido a medida que se acerca al extremo máximo.</w:t>
-      </w:r>
-    </w:p>
-    <w:p>
-      <w:pPr>
-        <w:pStyle w:val="Prrafodelista"/>
-        <w:jc w:val="both"/>
-        <w:rPr>
-          <w:rFonts w:ascii="Century Gothic" w:hAnsi="Century Gothic"/>
-          <w:lang w:val="es-US"/>
-        </w:rPr>
-      </w:pPr>
-      <w:r>
-        <w:rPr>
-          <w:rFonts w:ascii="Century Gothic" w:hAnsi="Century Gothic"/>
+          <w:noProof/>
           <w:lang w:val="es-US"/>
         </w:rPr>
         <w:drawing>
-          <wp:anchor distT="0" distB="0" distL="114300" distR="114300" simplePos="0" relativeHeight="251713536" behindDoc="0" locked="0" layoutInCell="1" allowOverlap="1" wp14:anchorId="2ACC4004" wp14:editId="571A6FB4">
+          <wp:anchor distT="0" distB="0" distL="114300" distR="114300" simplePos="0" relativeHeight="251837952" behindDoc="0" locked="0" layoutInCell="1" allowOverlap="1" wp14:anchorId="2ACC4004" wp14:editId="1C43E4AA">
             <wp:simplePos x="0" y="0"/>
             <wp:positionH relativeFrom="column">
-              <wp:posOffset>577215</wp:posOffset>
+              <wp:posOffset>652145</wp:posOffset>
             </wp:positionH>
             <wp:positionV relativeFrom="paragraph">
-              <wp:posOffset>71755</wp:posOffset>
+              <wp:posOffset>810895</wp:posOffset>
             </wp:positionV>
             <wp:extent cx="4381500" cy="2295525"/>
             <wp:effectExtent l="0" t="0" r="0" b="0"/>
@@ -3902,6 +4276,24 @@
           <w:rFonts w:ascii="Century Gothic" w:hAnsi="Century Gothic"/>
           <w:lang w:val="es-US"/>
         </w:rPr>
+        <w:t>Como puede haber mucha diferencia entre los extremos de precio, generé una escale exponencial, en donde crece más suavemente al comienzo permitir más fácilmente precios del rango inferior y luego crece más rápido a medida que se acerca al extremo máximo.</w:t>
+      </w:r>
+    </w:p>
+    <w:p>
+      <w:pPr>
+        <w:pStyle w:val="Prrafodelista"/>
+        <w:jc w:val="both"/>
+        <w:rPr>
+          <w:rFonts w:ascii="Century Gothic" w:hAnsi="Century Gothic"/>
+          <w:lang w:val="es-US"/>
+        </w:rPr>
+      </w:pPr>
+      <w:r>
+        <w:rPr>
+          <w:rFonts w:ascii="Century Gothic" w:hAnsi="Century Gothic"/>
+          <w:lang w:val="es-US"/>
+        </w:rPr>
+        <w:lastRenderedPageBreak/>
         <w:t>En azul se ve una escala lineal y la que se adopto en la curva color gris.</w:t>
       </w:r>
     </w:p>
@@ -3918,7 +4310,7 @@
           <w:noProof/>
         </w:rPr>
         <w:drawing>
-          <wp:anchor distT="0" distB="0" distL="114300" distR="114300" simplePos="0" relativeHeight="251731968" behindDoc="0" locked="0" layoutInCell="1" allowOverlap="1" wp14:anchorId="0C671C18" wp14:editId="639B0C2F">
+          <wp:anchor distT="0" distB="0" distL="114300" distR="114300" simplePos="0" relativeHeight="251661824" behindDoc="0" locked="0" layoutInCell="1" allowOverlap="1" wp14:anchorId="0C671C18" wp14:editId="73A81DDA">
             <wp:simplePos x="0" y="0"/>
             <wp:positionH relativeFrom="column">
               <wp:posOffset>1815465</wp:posOffset>
@@ -3972,10 +4364,10 @@
           <w:noProof/>
         </w:rPr>
         <w:drawing>
-          <wp:anchor distT="0" distB="0" distL="114300" distR="114300" simplePos="0" relativeHeight="251723776" behindDoc="0" locked="0" layoutInCell="1" allowOverlap="1" wp14:anchorId="0B9334E8" wp14:editId="7511F31C">
+          <wp:anchor distT="0" distB="0" distL="114300" distR="114300" simplePos="0" relativeHeight="251660800" behindDoc="0" locked="0" layoutInCell="1" allowOverlap="1" wp14:anchorId="0B9334E8" wp14:editId="138E3B12">
             <wp:simplePos x="0" y="0"/>
-            <wp:positionH relativeFrom="column">
-              <wp:posOffset>-3810</wp:posOffset>
+            <wp:positionH relativeFrom="margin">
+              <wp:align>left</wp:align>
             </wp:positionH>
             <wp:positionV relativeFrom="paragraph">
               <wp:posOffset>1033145</wp:posOffset>
@@ -4151,7 +4543,6 @@
           <w:rFonts w:ascii="Century Gothic" w:hAnsi="Century Gothic"/>
           <w:lang w:val="es-US"/>
         </w:rPr>
-        <w:lastRenderedPageBreak/>
         <w:t>Por último estos filtros en versión mobile, se ven contraídos y si se apaísa el dispositivo dando origen a la columna izquierda de filtros, vuelven a ser visibles.</w:t>
       </w:r>
     </w:p>
@@ -4166,18 +4557,19 @@
       <w:r>
         <w:rPr>
           <w:rFonts w:ascii="Century Gothic" w:hAnsi="Century Gothic"/>
+          <w:noProof/>
           <w:lang w:val="es-US"/>
         </w:rPr>
         <w:drawing>
-          <wp:anchor distT="0" distB="0" distL="114300" distR="114300" simplePos="0" relativeHeight="251750912" behindDoc="0" locked="0" layoutInCell="1" allowOverlap="1" wp14:anchorId="366C64D1" wp14:editId="34976DE5">
+          <wp:anchor distT="0" distB="0" distL="114300" distR="114300" simplePos="0" relativeHeight="251665920" behindDoc="0" locked="0" layoutInCell="1" allowOverlap="1" wp14:anchorId="366C64D1" wp14:editId="527CD337">
             <wp:simplePos x="0" y="0"/>
             <wp:positionH relativeFrom="column">
-              <wp:posOffset>-3810</wp:posOffset>
+              <wp:posOffset>272415</wp:posOffset>
             </wp:positionH>
             <wp:positionV relativeFrom="paragraph">
-              <wp:posOffset>800735</wp:posOffset>
+              <wp:posOffset>800100</wp:posOffset>
             </wp:positionV>
-            <wp:extent cx="2314575" cy="3208655"/>
+            <wp:extent cx="2314575" cy="3181985"/>
             <wp:effectExtent l="0" t="0" r="0" b="0"/>
             <wp:wrapTopAndBottom/>
             <wp:docPr id="37" name="Imagen 37"/>
@@ -4191,7 +4583,7 @@
                     <pic:cNvPr id="1" name=""/>
                     <pic:cNvPicPr/>
                   </pic:nvPicPr>
-                  <pic:blipFill>
+                  <pic:blipFill rotWithShape="1">
                     <a:blip r:embed="rId36">
                       <a:extLst>
                         <a:ext uri="{28A0092B-C50C-407E-A947-70E740481C1C}">
@@ -4199,18 +4591,25 @@
                         </a:ext>
                       </a:extLst>
                     </a:blip>
-                    <a:stretch>
-                      <a:fillRect/>
-                    </a:stretch>
+                    <a:srcRect b="831"/>
+                    <a:stretch/>
                   </pic:blipFill>
-                  <pic:spPr>
+                  <pic:spPr bwMode="auto">
                     <a:xfrm>
                       <a:off x="0" y="0"/>
-                      <a:ext cx="2314575" cy="3208655"/>
+                      <a:ext cx="2314575" cy="3181985"/>
                     </a:xfrm>
                     <a:prstGeom prst="rect">
                       <a:avLst/>
                     </a:prstGeom>
+                    <a:ln>
+                      <a:noFill/>
+                    </a:ln>
+                    <a:extLst>
+                      <a:ext uri="{53640926-AAD7-44D8-BBD7-CCE9431645EC}">
+                        <a14:shadowObscured xmlns:a14="http://schemas.microsoft.com/office/drawing/2010/main"/>
+                      </a:ext>
+                    </a:extLst>
                   </pic:spPr>
                 </pic:pic>
               </a:graphicData>
@@ -4229,13 +4628,14 @@
           <w:rFonts w:ascii="Century Gothic" w:hAnsi="Century Gothic"/>
           <w:b/>
           <w:bCs/>
+          <w:noProof/>
           <w:lang w:val="es-US"/>
         </w:rPr>
         <w:drawing>
-          <wp:anchor distT="0" distB="0" distL="114300" distR="114300" simplePos="0" relativeHeight="251739136" behindDoc="0" locked="0" layoutInCell="1" allowOverlap="1" wp14:anchorId="58423F6C" wp14:editId="4A4ABEEE">
+          <wp:anchor distT="0" distB="0" distL="114300" distR="114300" simplePos="0" relativeHeight="251662848" behindDoc="0" locked="0" layoutInCell="1" allowOverlap="1" wp14:anchorId="58423F6C" wp14:editId="19BFCF3B">
             <wp:simplePos x="0" y="0"/>
             <wp:positionH relativeFrom="column">
-              <wp:posOffset>3034665</wp:posOffset>
+              <wp:posOffset>2853055</wp:posOffset>
             </wp:positionH>
             <wp:positionV relativeFrom="paragraph">
               <wp:posOffset>805180</wp:posOffset>
@@ -4308,13 +4708,25 @@
           <w:lang w:val="es-US"/>
         </w:rPr>
       </w:pPr>
-      <w:r>
+    </w:p>
+    <w:p>
+      <w:pPr>
+        <w:jc w:val="both"/>
         <w:rPr>
           <w:rFonts w:ascii="Century Gothic" w:hAnsi="Century Gothic"/>
           <w:b/>
           <w:bCs/>
           <w:lang w:val="es-US"/>
         </w:rPr>
+      </w:pPr>
+      <w:r>
+        <w:rPr>
+          <w:rFonts w:ascii="Century Gothic" w:hAnsi="Century Gothic"/>
+          <w:b/>
+          <w:bCs/>
+          <w:lang w:val="es-US"/>
+        </w:rPr>
+        <w:lastRenderedPageBreak/>
         <w:t>8</w:t>
       </w:r>
       <w:r>
@@ -4402,13 +4814,14 @@
           <w:rFonts w:ascii="Century Gothic" w:hAnsi="Century Gothic"/>
           <w:b/>
           <w:bCs/>
+          <w:noProof/>
           <w:lang w:val="es-US"/>
         </w:rPr>
         <w:drawing>
-          <wp:anchor distT="0" distB="0" distL="114300" distR="114300" simplePos="0" relativeHeight="251741184" behindDoc="0" locked="0" layoutInCell="1" allowOverlap="1" wp14:anchorId="5ACBF121" wp14:editId="640C96D8">
+          <wp:anchor distT="0" distB="0" distL="114300" distR="114300" simplePos="0" relativeHeight="251663872" behindDoc="0" locked="0" layoutInCell="1" allowOverlap="1" wp14:anchorId="5ACBF121" wp14:editId="6E7DD3A3">
             <wp:simplePos x="0" y="0"/>
             <wp:positionH relativeFrom="column">
-              <wp:posOffset>1139190</wp:posOffset>
+              <wp:posOffset>1370965</wp:posOffset>
             </wp:positionH>
             <wp:positionV relativeFrom="paragraph">
               <wp:posOffset>477520</wp:posOffset>
@@ -4476,12 +4889,20 @@
           <w:lang w:val="es-US"/>
         </w:rPr>
       </w:pPr>
-      <w:r>
-        <w:rPr>
-          <w:rFonts w:ascii="Century Gothic" w:hAnsi="Century Gothic"/>
-          <w:lang w:val="es-US"/>
-        </w:rPr>
-        <w:lastRenderedPageBreak/>
+    </w:p>
+    <w:p>
+      <w:pPr>
+        <w:jc w:val="both"/>
+        <w:rPr>
+          <w:rFonts w:ascii="Century Gothic" w:hAnsi="Century Gothic"/>
+          <w:lang w:val="es-US"/>
+        </w:rPr>
+      </w:pPr>
+      <w:r>
+        <w:rPr>
+          <w:rFonts w:ascii="Century Gothic" w:hAnsi="Century Gothic"/>
+          <w:lang w:val="es-US"/>
+        </w:rPr>
         <w:t>Si bien constantemente con cada operación se van actualizando los valores y atributos de las tarjetas y con las flechitas del input number no es posible seleccionar una cantidad no acorde, si es posible hacerlo al ingresar el valor a mano, por eso las siguientes validaciones.</w:t>
       </w:r>
     </w:p>
@@ -4498,13 +4919,14 @@
           <w:rFonts w:ascii="Century Gothic" w:hAnsi="Century Gothic"/>
           <w:b/>
           <w:bCs/>
+          <w:noProof/>
           <w:lang w:val="es-US"/>
         </w:rPr>
         <w:drawing>
-          <wp:anchor distT="0" distB="0" distL="114300" distR="114300" simplePos="0" relativeHeight="251749376" behindDoc="0" locked="0" layoutInCell="1" allowOverlap="1" wp14:anchorId="2B411864" wp14:editId="7357BF9C">
+          <wp:anchor distT="0" distB="0" distL="114300" distR="114300" simplePos="0" relativeHeight="251664896" behindDoc="0" locked="0" layoutInCell="1" allowOverlap="1" wp14:anchorId="2B411864" wp14:editId="6C2CFFCF">
             <wp:simplePos x="0" y="0"/>
             <wp:positionH relativeFrom="column">
-              <wp:posOffset>1091565</wp:posOffset>
+              <wp:posOffset>1252220</wp:posOffset>
             </wp:positionH>
             <wp:positionV relativeFrom="paragraph">
               <wp:posOffset>478790</wp:posOffset>
@@ -4572,21 +4994,31 @@
           <w:lang w:val="es-US"/>
         </w:rPr>
       </w:pPr>
+    </w:p>
+    <w:p>
+      <w:pPr>
+        <w:jc w:val="both"/>
+        <w:rPr>
+          <w:rFonts w:ascii="Century Gothic" w:hAnsi="Century Gothic"/>
+          <w:lang w:val="es-US"/>
+        </w:rPr>
+      </w:pPr>
       <w:r>
         <w:rPr>
           <w:rFonts w:ascii="Century Gothic" w:hAnsi="Century Gothic"/>
           <w:b/>
           <w:bCs/>
+          <w:noProof/>
           <w:lang w:val="es-US"/>
         </w:rPr>
         <w:drawing>
-          <wp:anchor distT="0" distB="0" distL="114300" distR="114300" simplePos="0" relativeHeight="251753472" behindDoc="0" locked="0" layoutInCell="1" allowOverlap="1" wp14:anchorId="6B145F43" wp14:editId="468DFFD9">
+          <wp:anchor distT="0" distB="0" distL="114300" distR="114300" simplePos="0" relativeHeight="251840000" behindDoc="0" locked="0" layoutInCell="1" allowOverlap="1" wp14:anchorId="6B145F43" wp14:editId="155EA21C">
             <wp:simplePos x="0" y="0"/>
             <wp:positionH relativeFrom="column">
-              <wp:posOffset>1110615</wp:posOffset>
+              <wp:posOffset>1261745</wp:posOffset>
             </wp:positionH>
             <wp:positionV relativeFrom="paragraph">
-              <wp:posOffset>1502410</wp:posOffset>
+              <wp:posOffset>492125</wp:posOffset>
             </wp:positionV>
             <wp:extent cx="2876550" cy="1424305"/>
             <wp:effectExtent l="0" t="0" r="0" b="0"/>
@@ -4651,20 +5083,12 @@
           <w:lang w:val="es-US"/>
         </w:rPr>
       </w:pPr>
-    </w:p>
-    <w:p>
-      <w:pPr>
-        <w:jc w:val="both"/>
-        <w:rPr>
-          <w:rFonts w:ascii="Century Gothic" w:hAnsi="Century Gothic"/>
-          <w:lang w:val="es-US"/>
-        </w:rPr>
-      </w:pPr>
-      <w:r>
-        <w:rPr>
-          <w:rFonts w:ascii="Century Gothic" w:hAnsi="Century Gothic"/>
-          <w:lang w:val="es-US"/>
-        </w:rPr>
+      <w:r>
+        <w:rPr>
+          <w:rFonts w:ascii="Century Gothic" w:hAnsi="Century Gothic"/>
+          <w:lang w:val="es-US"/>
+        </w:rPr>
+        <w:lastRenderedPageBreak/>
         <w:t>Quitando productos:</w:t>
       </w:r>
     </w:p>
@@ -4679,13 +5103,14 @@
       <w:r>
         <w:rPr>
           <w:rFonts w:ascii="Century Gothic" w:hAnsi="Century Gothic"/>
+          <w:noProof/>
           <w:lang w:val="es-US"/>
         </w:rPr>
         <w:drawing>
-          <wp:anchor distT="0" distB="0" distL="114300" distR="114300" simplePos="0" relativeHeight="251757568" behindDoc="0" locked="0" layoutInCell="1" allowOverlap="1" wp14:anchorId="4182FD16" wp14:editId="70911F35">
+          <wp:anchor distT="0" distB="0" distL="114300" distR="114300" simplePos="0" relativeHeight="251666944" behindDoc="0" locked="0" layoutInCell="1" allowOverlap="1" wp14:anchorId="4182FD16" wp14:editId="6A7DD407">
             <wp:simplePos x="0" y="0"/>
             <wp:positionH relativeFrom="column">
-              <wp:posOffset>1452880</wp:posOffset>
+              <wp:posOffset>1475740</wp:posOffset>
             </wp:positionH>
             <wp:positionV relativeFrom="paragraph">
               <wp:posOffset>679450</wp:posOffset>
@@ -4779,14 +5204,14 @@
       <w:r>
         <w:rPr>
           <w:rFonts w:ascii="Century Gothic" w:hAnsi="Century Gothic"/>
-          <w:lang w:val="es-US"/>
-        </w:rPr>
-        <w:lastRenderedPageBreak/>
+          <w:noProof/>
+          <w:lang w:val="es-US"/>
+        </w:rPr>
         <w:drawing>
-          <wp:anchor distT="0" distB="0" distL="114300" distR="114300" simplePos="0" relativeHeight="251760640" behindDoc="0" locked="0" layoutInCell="1" allowOverlap="1" wp14:anchorId="2705CF0D" wp14:editId="25BB3F2D">
+          <wp:anchor distT="0" distB="0" distL="114300" distR="114300" simplePos="0" relativeHeight="251667968" behindDoc="0" locked="0" layoutInCell="1" allowOverlap="1" wp14:anchorId="2705CF0D" wp14:editId="783BF1CC">
             <wp:simplePos x="0" y="0"/>
             <wp:positionH relativeFrom="column">
-              <wp:posOffset>1291590</wp:posOffset>
+              <wp:posOffset>1351915</wp:posOffset>
             </wp:positionH>
             <wp:positionV relativeFrom="paragraph">
               <wp:posOffset>1224915</wp:posOffset>
@@ -4889,6 +5314,7 @@
           <w:rFonts w:ascii="Century Gothic" w:hAnsi="Century Gothic"/>
           <w:lang w:val="es-US"/>
         </w:rPr>
+        <w:lastRenderedPageBreak/>
         <w:t>Como se mencionó anteriormente, con cada interacción del carrito ya sea agregando o quitando elementos, se regenera la información asociada.</w:t>
       </w:r>
     </w:p>
@@ -4930,51 +5356,13 @@
         </w:rPr>
         <w:t>Entonces mediante comprobaciones respecto a la disponibilidad, se regeneran los atributos de máximo de los inputs cantidad, la disponibilidad y el diseño del botón. Pasando de uno a otro diseño de acuerdo a si el producto tiene o no stock disponible.</w:t>
       </w:r>
-    </w:p>
-    <w:p>
-      <w:pPr>
-        <w:jc w:val="both"/>
-        <w:rPr>
-          <w:rFonts w:ascii="Century Gothic" w:hAnsi="Century Gothic"/>
-          <w:lang w:val="es-US"/>
-        </w:rPr>
-      </w:pPr>
-    </w:p>
-    <w:p>
-      <w:pPr>
-        <w:jc w:val="both"/>
-        <w:rPr>
-          <w:rFonts w:ascii="Century Gothic" w:hAnsi="Century Gothic"/>
-          <w:lang w:val="es-US"/>
-        </w:rPr>
-      </w:pPr>
-    </w:p>
-    <w:p>
-      <w:pPr>
-        <w:jc w:val="both"/>
-        <w:rPr>
-          <w:rFonts w:ascii="Century Gothic" w:hAnsi="Century Gothic"/>
-          <w:lang w:val="es-US"/>
-        </w:rPr>
-      </w:pPr>
-    </w:p>
-    <w:p>
-      <w:pPr>
-        <w:jc w:val="both"/>
-        <w:rPr>
-          <w:rFonts w:ascii="Century Gothic" w:hAnsi="Century Gothic"/>
-          <w:lang w:val="es-US"/>
-        </w:rPr>
-      </w:pPr>
-    </w:p>
-    <w:p>
-      <w:pPr>
-        <w:jc w:val="both"/>
-        <w:rPr>
-          <w:rFonts w:ascii="Century Gothic" w:hAnsi="Century Gothic"/>
-          <w:lang w:val="es-US"/>
-        </w:rPr>
-      </w:pPr>
+      <w:r>
+        <w:rPr>
+          <w:rFonts w:ascii="Century Gothic" w:hAnsi="Century Gothic"/>
+          <w:lang w:val="es-US"/>
+        </w:rPr>
+        <w:t xml:space="preserve"> De esta manera logro ahorrar recursos respectos a lo que sería el renderizado total de este contenedor.</w:t>
+      </w:r>
     </w:p>
     <w:p>
       <w:pPr>
@@ -4995,39 +5383,150 @@
           <w:lang w:val="es-US"/>
         </w:rPr>
       </w:pPr>
-    </w:p>
-    <w:p>
-      <w:pPr>
-        <w:jc w:val="both"/>
+      <w:r>
         <w:rPr>
           <w:rFonts w:ascii="Century Gothic" w:hAnsi="Century Gothic"/>
           <w:b/>
           <w:bCs/>
           <w:lang w:val="es-US"/>
         </w:rPr>
-      </w:pPr>
-    </w:p>
-    <w:p>
-      <w:pPr>
-        <w:jc w:val="both"/>
+        <w:t>9. Pasando al resumen de compra</w:t>
+      </w:r>
+      <w:r>
         <w:rPr>
           <w:rFonts w:ascii="Century Gothic" w:hAnsi="Century Gothic"/>
           <w:b/>
           <w:bCs/>
           <w:lang w:val="es-US"/>
         </w:rPr>
-      </w:pPr>
-    </w:p>
-    <w:p>
-      <w:pPr>
-        <w:jc w:val="both"/>
+        <w:t xml:space="preserve"> – checkout</w:t>
+      </w:r>
+    </w:p>
+    <w:p>
+      <w:pPr>
+        <w:jc w:val="both"/>
+        <w:rPr>
+          <w:rFonts w:ascii="Century Gothic" w:hAnsi="Century Gothic"/>
+          <w:lang w:val="es-US"/>
+        </w:rPr>
+      </w:pPr>
+      <w:r>
+        <w:rPr>
+          <w:rFonts w:ascii="Century Gothic" w:hAnsi="Century Gothic"/>
+          <w:lang w:val="es-US"/>
+        </w:rPr>
+        <w:t xml:space="preserve">Una vez que el usuario confirma la compra desde el botón que se encuentra dentro del modal del carrito, se le redirige a otra </w:t>
+      </w:r>
+      <w:r>
+        <w:rPr>
+          <w:rFonts w:ascii="Century Gothic" w:hAnsi="Century Gothic"/>
+          <w:lang w:val="es-US"/>
+        </w:rPr>
+        <w:t>página</w:t>
+      </w:r>
+      <w:r>
+        <w:rPr>
+          <w:rFonts w:ascii="Century Gothic" w:hAnsi="Century Gothic"/>
+          <w:lang w:val="es-US"/>
+        </w:rPr>
+        <w:t>: compra.html</w:t>
+      </w:r>
+    </w:p>
+    <w:p>
+      <w:pPr>
+        <w:jc w:val="both"/>
+        <w:rPr>
+          <w:rFonts w:ascii="Century Gothic" w:hAnsi="Century Gothic"/>
+          <w:lang w:val="es-US"/>
+        </w:rPr>
+      </w:pPr>
+      <w:r>
+        <w:rPr>
+          <w:rFonts w:ascii="Century Gothic" w:hAnsi="Century Gothic"/>
+          <w:lang w:val="es-US"/>
+        </w:rPr>
+        <w:t>Para eso, se hace uso del sessionStorage para pasarle a esta página toda la información necesaria para poder continuar en base a la selección del cliente.</w:t>
+      </w:r>
+    </w:p>
+    <w:p>
+      <w:pPr>
+        <w:jc w:val="both"/>
+        <w:rPr>
+          <w:rFonts w:ascii="Century Gothic" w:hAnsi="Century Gothic"/>
+          <w:lang w:val="es-US"/>
+        </w:rPr>
+      </w:pPr>
+      <w:r>
+        <w:rPr>
+          <w:rFonts w:ascii="Century Gothic" w:hAnsi="Century Gothic"/>
+          <w:lang w:val="es-US"/>
+        </w:rPr>
+        <w:t>Generé una validación en la que si no dispone de los datos necesarios o no existe una selección del cliente (lo que puede suceder al pretender acceder directamente a esta url, sin antes pasar por el sector de compras y generar algún carrito), la pagina redirige automáticamente a la original (en el caso de esta entrega, index.html).</w:t>
+      </w:r>
+    </w:p>
+    <w:p>
+      <w:pPr>
+        <w:jc w:val="both"/>
+        <w:rPr>
+          <w:rFonts w:ascii="Century Gothic" w:hAnsi="Century Gothic"/>
+          <w:lang w:val="es-US"/>
+        </w:rPr>
+      </w:pPr>
+      <w:r>
+        <w:rPr>
+          <w:rFonts w:ascii="Century Gothic" w:hAnsi="Century Gothic"/>
+          <w:lang w:val="es-US"/>
+        </w:rPr>
+        <w:t>En el caso de que lo anterior se complete con éxito, se exhiben con una animación todos los productos del carrito del usuario en una columna a la izquierda de la pantalla.</w:t>
+      </w:r>
+    </w:p>
+    <w:p>
+      <w:pPr>
+        <w:jc w:val="both"/>
+        <w:rPr>
+          <w:rFonts w:ascii="Century Gothic" w:hAnsi="Century Gothic"/>
+          <w:lang w:val="es-US"/>
+        </w:rPr>
+      </w:pPr>
+      <w:r>
+        <w:rPr>
+          <w:rFonts w:ascii="Century Gothic" w:hAnsi="Century Gothic"/>
+          <w:lang w:val="es-US"/>
+        </w:rPr>
+        <w:t>A la derecha aparece un formulario que se debe llenar con todos los datos relevantes a la compra y la posibilidad de elegir un plan de pago en cuotas. Este último también aparece con una animación luego que culmina la de la presentación de los productos elegidos.</w:t>
+      </w:r>
+    </w:p>
+    <w:p>
+      <w:pPr>
+        <w:jc w:val="both"/>
+        <w:rPr>
+          <w:rFonts w:ascii="Century Gothic" w:hAnsi="Century Gothic"/>
+          <w:lang w:val="es-US"/>
+        </w:rPr>
+      </w:pPr>
+      <w:r>
+        <w:rPr>
+          <w:rFonts w:ascii="Century Gothic" w:hAnsi="Century Gothic"/>
+          <w:lang w:val="es-US"/>
+        </w:rPr>
+        <w:t xml:space="preserve">El usuario posee dos opciones: llenar el formulario y </w:t>
+      </w:r>
+      <w:r>
         <w:rPr>
           <w:rFonts w:ascii="Century Gothic" w:hAnsi="Century Gothic"/>
           <w:b/>
           <w:bCs/>
           <w:lang w:val="es-US"/>
         </w:rPr>
-      </w:pPr>
+        <w:t>aceptar la compra</w:t>
+      </w:r>
+      <w:r>
+        <w:rPr>
+          <w:rFonts w:ascii="Century Gothic" w:hAnsi="Century Gothic"/>
+          <w:lang w:val="es-US"/>
+        </w:rPr>
+        <w:t xml:space="preserve"> o </w:t>
+      </w:r>
       <w:r>
         <w:rPr>
           <w:rFonts w:ascii="Century Gothic" w:hAnsi="Century Gothic"/>
@@ -5035,28 +5534,198 @@
           <w:bCs/>
           <w:lang w:val="es-US"/>
         </w:rPr>
-        <w:t>A dif de función mostrar se act tarjetas</w:t>
-      </w:r>
-      <w:r>
+        <w:t>volver hacia el showroom</w:t>
+      </w:r>
+      <w:r>
+        <w:rPr>
+          <w:rFonts w:ascii="Century Gothic" w:hAnsi="Century Gothic"/>
+          <w:lang w:val="es-US"/>
+        </w:rPr>
+        <w:t xml:space="preserve"> para cancelar o modificar su selección.</w:t>
+      </w:r>
+    </w:p>
+    <w:p>
+      <w:pPr>
+        <w:jc w:val="both"/>
+        <w:rPr>
+          <w:rFonts w:ascii="Century Gothic" w:hAnsi="Century Gothic"/>
+          <w:lang w:val="es-US"/>
+        </w:rPr>
+      </w:pPr>
+    </w:p>
+    <w:p>
+      <w:pPr>
+        <w:jc w:val="both"/>
+        <w:rPr>
+          <w:rFonts w:ascii="Century Gothic" w:hAnsi="Century Gothic"/>
+          <w:lang w:val="es-US"/>
+        </w:rPr>
+      </w:pPr>
+    </w:p>
+    <w:p>
+      <w:pPr>
+        <w:jc w:val="both"/>
+        <w:rPr>
+          <w:rFonts w:ascii="Century Gothic" w:hAnsi="Century Gothic"/>
+          <w:lang w:val="es-US"/>
+        </w:rPr>
+      </w:pPr>
+    </w:p>
+    <w:p>
+      <w:pPr>
+        <w:jc w:val="both"/>
+        <w:rPr>
+          <w:rFonts w:ascii="Century Gothic" w:hAnsi="Century Gothic"/>
+          <w:lang w:val="es-US"/>
+        </w:rPr>
+      </w:pPr>
+    </w:p>
+    <w:p>
+      <w:pPr>
+        <w:jc w:val="both"/>
+        <w:rPr>
+          <w:rFonts w:ascii="Century Gothic" w:hAnsi="Century Gothic"/>
+          <w:lang w:val="es-US"/>
+        </w:rPr>
+      </w:pPr>
+      <w:r>
+        <w:rPr>
+          <w:rFonts w:ascii="Century Gothic" w:hAnsi="Century Gothic"/>
+          <w:lang w:val="es-US"/>
+        </w:rPr>
+        <w:lastRenderedPageBreak/>
+        <w:drawing>
+          <wp:anchor distT="0" distB="0" distL="114300" distR="114300" simplePos="0" relativeHeight="251674112" behindDoc="0" locked="0" layoutInCell="1" allowOverlap="1" wp14:anchorId="332B9C3F" wp14:editId="2EB81679">
+            <wp:simplePos x="0" y="0"/>
+            <wp:positionH relativeFrom="column">
+              <wp:posOffset>380365</wp:posOffset>
+            </wp:positionH>
+            <wp:positionV relativeFrom="margin">
+              <wp:posOffset>0</wp:posOffset>
+            </wp:positionV>
+            <wp:extent cx="4638675" cy="3176271"/>
+            <wp:effectExtent l="0" t="0" r="0" b="0"/>
+            <wp:wrapTopAndBottom/>
+            <wp:docPr id="6" name="Imagen 6"/>
+            <wp:cNvGraphicFramePr>
+              <a:graphicFrameLocks xmlns:a="http://schemas.openxmlformats.org/drawingml/2006/main" noChangeAspect="1"/>
+            </wp:cNvGraphicFramePr>
+            <a:graphic xmlns:a="http://schemas.openxmlformats.org/drawingml/2006/main">
+              <a:graphicData uri="http://schemas.openxmlformats.org/drawingml/2006/picture">
+                <pic:pic xmlns:pic="http://schemas.openxmlformats.org/drawingml/2006/picture">
+                  <pic:nvPicPr>
+                    <pic:cNvPr id="1" name=""/>
+                    <pic:cNvPicPr/>
+                  </pic:nvPicPr>
+                  <pic:blipFill>
+                    <a:blip r:embed="rId43" cstate="print">
+                      <a:extLst>
+                        <a:ext uri="{28A0092B-C50C-407E-A947-70E740481C1C}">
+                          <a14:useLocalDpi xmlns:a14="http://schemas.microsoft.com/office/drawing/2010/main" val="0"/>
+                        </a:ext>
+                      </a:extLst>
+                    </a:blip>
+                    <a:stretch>
+                      <a:fillRect/>
+                    </a:stretch>
+                  </pic:blipFill>
+                  <pic:spPr>
+                    <a:xfrm>
+                      <a:off x="0" y="0"/>
+                      <a:ext cx="4638675" cy="3176271"/>
+                    </a:xfrm>
+                    <a:prstGeom prst="rect">
+                      <a:avLst/>
+                    </a:prstGeom>
+                  </pic:spPr>
+                </pic:pic>
+              </a:graphicData>
+            </a:graphic>
+          </wp:anchor>
+        </w:drawing>
+      </w:r>
+    </w:p>
+    <w:p>
+      <w:pPr>
+        <w:jc w:val="both"/>
+        <w:rPr>
+          <w:rFonts w:ascii="Century Gothic" w:hAnsi="Century Gothic"/>
+          <w:lang w:val="es-US"/>
+        </w:rPr>
+      </w:pPr>
+      <w:r>
+        <w:rPr>
+          <w:rFonts w:ascii="Century Gothic" w:hAnsi="Century Gothic"/>
+          <w:lang w:val="es-US"/>
+        </w:rPr>
+        <w:t>En relación al formulario todos sus campos poseen una validación por HTML 5. Hubiese sido mejor hacerla por JS, pero me enfoque en generar código bien orientado al funcionamiento del simulador propiamente dicho y me valgo de esta herramienta ya predefinida para ahorrar tiempo en función de mi objetivo principal.</w:t>
+      </w:r>
+    </w:p>
+    <w:p>
+      <w:pPr>
+        <w:jc w:val="both"/>
+        <w:rPr>
+          <w:rFonts w:ascii="Century Gothic" w:hAnsi="Century Gothic"/>
+          <w:lang w:val="es-US"/>
+        </w:rPr>
+      </w:pPr>
+      <w:r>
+        <w:rPr>
+          <w:rFonts w:ascii="Century Gothic" w:hAnsi="Century Gothic"/>
+          <w:lang w:val="es-US"/>
+        </w:rPr>
+        <w:t xml:space="preserve">Todos los </w:t>
+      </w:r>
+      <w:r>
+        <w:rPr>
+          <w:rFonts w:ascii="Century Gothic" w:hAnsi="Century Gothic"/>
+          <w:lang w:val="es-US"/>
+        </w:rPr>
+        <w:t>campos</w:t>
+      </w:r>
+      <w:r>
+        <w:rPr>
+          <w:rFonts w:ascii="Century Gothic" w:hAnsi="Century Gothic"/>
+          <w:lang w:val="es-US"/>
+        </w:rPr>
+        <w:t xml:space="preserve"> del formulario poseen el atributo “required” por lo que no permite su “envío” hasta que no se completen y siguiendo el patrón correspondiente al tipo de input. En varios input (número de tarjeta, fecha de vencimiento, etc) introduje un patrón propio que se debe respetar para hacer más real el valor requerido para que se considere válido.</w:t>
+      </w:r>
+    </w:p>
+    <w:p>
+      <w:pPr>
+        <w:jc w:val="both"/>
+        <w:rPr>
+          <w:rFonts w:ascii="Century Gothic" w:hAnsi="Century Gothic"/>
+          <w:lang w:val="es-US"/>
+        </w:rPr>
+      </w:pPr>
+    </w:p>
+    <w:p>
+      <w:pPr>
+        <w:jc w:val="both"/>
         <w:rPr>
           <w:rFonts w:ascii="Century Gothic" w:hAnsi="Century Gothic"/>
           <w:b/>
           <w:bCs/>
           <w:lang w:val="es-US"/>
         </w:rPr>
-        <w:t xml:space="preserve"> apar ahorrar recursos</w:t>
-      </w:r>
-    </w:p>
-    <w:p>
-      <w:pPr>
-        <w:jc w:val="both"/>
+      </w:pPr>
+      <w:r>
+        <w:rPr>
+          <w:rFonts w:ascii="Century Gothic" w:hAnsi="Century Gothic"/>
+          <w:lang w:val="es-US"/>
+        </w:rPr>
+        <w:t xml:space="preserve">10. </w:t>
+      </w:r>
+      <w:r>
         <w:rPr>
           <w:rFonts w:ascii="Century Gothic" w:hAnsi="Century Gothic"/>
           <w:b/>
           <w:bCs/>
           <w:lang w:val="es-US"/>
         </w:rPr>
-      </w:pPr>
+        <w:t>A</w:t>
+      </w:r>
       <w:r>
         <w:rPr>
           <w:rFonts w:ascii="Century Gothic" w:hAnsi="Century Gothic"/>
@@ -5064,119 +5733,248 @@
           <w:bCs/>
           <w:lang w:val="es-US"/>
         </w:rPr>
-        <w:t>Act de valores extremo y botón con lo anterior</w:t>
-      </w:r>
-    </w:p>
-    <w:p>
-      <w:pPr>
-        <w:jc w:val="both"/>
-        <w:rPr>
-          <w:rFonts w:ascii="Century Gothic" w:hAnsi="Century Gothic"/>
-          <w:b/>
-          <w:bCs/>
-          <w:lang w:val="es-US"/>
-        </w:rPr>
-      </w:pPr>
-    </w:p>
-    <w:p>
-      <w:pPr>
-        <w:jc w:val="both"/>
-        <w:rPr>
-          <w:rFonts w:ascii="Century Gothic" w:hAnsi="Century Gothic"/>
-          <w:b/>
-          <w:bCs/>
-          <w:lang w:val="es-US"/>
-        </w:rPr>
-      </w:pPr>
-    </w:p>
-    <w:p>
-      <w:pPr>
-        <w:jc w:val="both"/>
-        <w:rPr>
-          <w:rFonts w:ascii="Century Gothic" w:hAnsi="Century Gothic"/>
-          <w:b/>
-          <w:bCs/>
-          <w:lang w:val="es-US"/>
-        </w:rPr>
-      </w:pPr>
-    </w:p>
-    <w:p>
-      <w:pPr>
-        <w:jc w:val="both"/>
-        <w:rPr>
-          <w:rFonts w:ascii="Century Gothic" w:hAnsi="Century Gothic"/>
-          <w:b/>
-          <w:bCs/>
-          <w:lang w:val="es-US"/>
-        </w:rPr>
-      </w:pPr>
-    </w:p>
-    <w:p>
-      <w:pPr>
-        <w:jc w:val="both"/>
-        <w:rPr>
-          <w:rFonts w:ascii="Century Gothic" w:hAnsi="Century Gothic"/>
-          <w:b/>
-          <w:bCs/>
-          <w:lang w:val="es-US"/>
-        </w:rPr>
-      </w:pPr>
-    </w:p>
-    <w:p>
-      <w:pPr>
-        <w:jc w:val="both"/>
-        <w:rPr>
-          <w:rFonts w:ascii="Century Gothic" w:hAnsi="Century Gothic"/>
-          <w:b/>
-          <w:bCs/>
-          <w:lang w:val="es-US"/>
-        </w:rPr>
-      </w:pPr>
-    </w:p>
-    <w:p>
-      <w:pPr>
-        <w:jc w:val="both"/>
-        <w:rPr>
-          <w:rFonts w:ascii="Century Gothic" w:hAnsi="Century Gothic"/>
-          <w:lang w:val="es-US"/>
-        </w:rPr>
-      </w:pPr>
-    </w:p>
-    <w:p>
-      <w:pPr>
-        <w:jc w:val="both"/>
-        <w:rPr>
-          <w:rFonts w:ascii="Century Gothic" w:hAnsi="Century Gothic"/>
-          <w:lang w:val="es-US"/>
-        </w:rPr>
-      </w:pPr>
-    </w:p>
-    <w:p>
-      <w:pPr>
-        <w:jc w:val="both"/>
-        <w:rPr>
-          <w:rFonts w:ascii="Century Gothic" w:hAnsi="Century Gothic"/>
-          <w:lang w:val="es-US"/>
-        </w:rPr>
-      </w:pPr>
-    </w:p>
-    <w:p>
-      <w:pPr>
-        <w:jc w:val="both"/>
-        <w:rPr>
-          <w:rFonts w:ascii="Century Gothic" w:hAnsi="Century Gothic"/>
-          <w:lang w:val="es-US"/>
-        </w:rPr>
-      </w:pPr>
-    </w:p>
-    <w:p>
-      <w:pPr>
-        <w:jc w:val="both"/>
-        <w:rPr>
-          <w:rFonts w:ascii="Century Gothic" w:hAnsi="Century Gothic"/>
-          <w:lang w:val="es-US"/>
-        </w:rPr>
-      </w:pPr>
+        <w:t>ceptando la compra y detalle final</w:t>
+      </w:r>
+    </w:p>
+    <w:p>
+      <w:pPr>
+        <w:jc w:val="both"/>
+        <w:rPr>
+          <w:rFonts w:ascii="Century Gothic" w:hAnsi="Century Gothic"/>
+          <w:lang w:val="es-US"/>
+        </w:rPr>
+      </w:pPr>
+      <w:r>
+        <w:rPr>
+          <w:rFonts w:ascii="Century Gothic" w:hAnsi="Century Gothic"/>
+          <w:lang w:val="es-US"/>
+        </w:rPr>
+        <w:t xml:space="preserve">Una vez que el usuario completa el formulario debidamente, escoje el plan de cuotas y </w:t>
+      </w:r>
+      <w:r>
+        <w:rPr>
+          <w:rFonts w:ascii="Century Gothic" w:hAnsi="Century Gothic"/>
+          <w:lang w:val="es-US"/>
+        </w:rPr>
+        <w:t>aprieta</w:t>
+      </w:r>
+      <w:r>
+        <w:rPr>
+          <w:rFonts w:ascii="Century Gothic" w:hAnsi="Century Gothic"/>
+          <w:lang w:val="es-US"/>
+        </w:rPr>
+        <w:t xml:space="preserve"> el botón para aceptar la compra, se captura el evento “submit” del mismo </w:t>
+      </w:r>
+      <w:r>
+        <w:rPr>
+          <w:rFonts w:ascii="Century Gothic" w:hAnsi="Century Gothic"/>
+          <w:lang w:val="es-US"/>
+        </w:rPr>
+        <w:t>y se pasan a ejecutar una serie de acciones previamente eliminando el comportamiento por default del submit con el método e.preventDefault().</w:t>
+      </w:r>
+    </w:p>
+    <w:p>
+      <w:pPr>
+        <w:jc w:val="both"/>
+        <w:rPr>
+          <w:rFonts w:ascii="Century Gothic" w:hAnsi="Century Gothic"/>
+          <w:lang w:val="es-US"/>
+        </w:rPr>
+      </w:pPr>
+      <w:r>
+        <w:rPr>
+          <w:rFonts w:ascii="Century Gothic" w:hAnsi="Century Gothic"/>
+          <w:lang w:val="es-US"/>
+        </w:rPr>
+        <w:t xml:space="preserve">En esta etapa, se genera el </w:t>
+      </w:r>
+      <w:r>
+        <w:rPr>
+          <w:rFonts w:ascii="Century Gothic" w:hAnsi="Century Gothic"/>
+          <w:lang w:val="es-US"/>
+        </w:rPr>
+        <w:t>envío</w:t>
+      </w:r>
+      <w:r>
+        <w:rPr>
+          <w:rFonts w:ascii="Century Gothic" w:hAnsi="Century Gothic"/>
+          <w:lang w:val="es-US"/>
+        </w:rPr>
+        <w:t xml:space="preserve"> de una petición AJAX del tipo POST al sitio </w:t>
+      </w:r>
+      <w:hyperlink r:id="rId44" w:history="1">
+        <w:r>
+          <w:rPr>
+            <w:rStyle w:val="Hipervnculo"/>
+            <w:rFonts w:ascii="Century Gothic" w:hAnsi="Century Gothic"/>
+            <w:lang w:val="es-US"/>
+          </w:rPr>
+          <w:t>https://jsonplaceholder.typicode.com/posts</w:t>
+        </w:r>
+      </w:hyperlink>
+      <w:r>
+        <w:rPr>
+          <w:rFonts w:ascii="Century Gothic" w:hAnsi="Century Gothic"/>
+          <w:lang w:val="es-US"/>
+        </w:rPr>
+        <w:t xml:space="preserve"> , con el objeto de simular el envío de información a un servidor para procesar el pago. Para esto, paso anterior, se captura toda la información introducida por el usuario en el formulario. </w:t>
+      </w:r>
+    </w:p>
+    <w:p>
+      <w:pPr>
+        <w:jc w:val="both"/>
+        <w:rPr>
+          <w:rFonts w:ascii="Century Gothic" w:hAnsi="Century Gothic"/>
+          <w:lang w:val="es-US"/>
+        </w:rPr>
+      </w:pPr>
+      <w:r>
+        <w:rPr>
+          <w:rFonts w:ascii="Century Gothic" w:hAnsi="Century Gothic"/>
+          <w:lang w:val="es-US"/>
+        </w:rPr>
+        <w:t xml:space="preserve">Se ejecuta una animación mostrando que </w:t>
+      </w:r>
+      <w:r>
+        <w:rPr>
+          <w:rFonts w:ascii="Century Gothic" w:hAnsi="Century Gothic"/>
+          <w:lang w:val="es-US"/>
+        </w:rPr>
+        <w:t>los</w:t>
+      </w:r>
+      <w:r>
+        <w:rPr>
+          <w:rFonts w:ascii="Century Gothic" w:hAnsi="Century Gothic"/>
+          <w:lang w:val="es-US"/>
+        </w:rPr>
+        <w:t xml:space="preserve"> datos son enviados, y una vez que recibimos respuesta de este sitio, la animación pasa a “validando pago” por un tiempo de 3s como simulando el proceso de validación por una entidad de cobro. </w:t>
+      </w:r>
+    </w:p>
+    <w:p>
+      <w:pPr>
+        <w:jc w:val="both"/>
+        <w:rPr>
+          <w:rFonts w:ascii="Century Gothic" w:hAnsi="Century Gothic"/>
+          <w:lang w:val="es-US"/>
+        </w:rPr>
+      </w:pPr>
+      <w:r>
+        <w:rPr>
+          <w:rFonts w:ascii="Century Gothic" w:hAnsi="Century Gothic"/>
+          <w:lang w:val="es-US"/>
+        </w:rPr>
+        <w:lastRenderedPageBreak/>
+        <w:drawing>
+          <wp:anchor distT="0" distB="0" distL="114300" distR="114300" simplePos="0" relativeHeight="251844096" behindDoc="0" locked="0" layoutInCell="1" allowOverlap="1" wp14:anchorId="4B1D631B" wp14:editId="6742E111">
+            <wp:simplePos x="0" y="0"/>
+            <wp:positionH relativeFrom="column">
+              <wp:posOffset>2753995</wp:posOffset>
+            </wp:positionH>
+            <wp:positionV relativeFrom="paragraph">
+              <wp:posOffset>-5080</wp:posOffset>
+            </wp:positionV>
+            <wp:extent cx="2386965" cy="1000125"/>
+            <wp:effectExtent l="0" t="0" r="0" b="0"/>
+            <wp:wrapTopAndBottom/>
+            <wp:docPr id="13" name="Imagen 13"/>
+            <wp:cNvGraphicFramePr>
+              <a:graphicFrameLocks xmlns:a="http://schemas.openxmlformats.org/drawingml/2006/main" noChangeAspect="1"/>
+            </wp:cNvGraphicFramePr>
+            <a:graphic xmlns:a="http://schemas.openxmlformats.org/drawingml/2006/main">
+              <a:graphicData uri="http://schemas.openxmlformats.org/drawingml/2006/picture">
+                <pic:pic xmlns:pic="http://schemas.openxmlformats.org/drawingml/2006/picture">
+                  <pic:nvPicPr>
+                    <pic:cNvPr id="1" name=""/>
+                    <pic:cNvPicPr/>
+                  </pic:nvPicPr>
+                  <pic:blipFill>
+                    <a:blip r:embed="rId45">
+                      <a:extLst>
+                        <a:ext uri="{28A0092B-C50C-407E-A947-70E740481C1C}">
+                          <a14:useLocalDpi xmlns:a14="http://schemas.microsoft.com/office/drawing/2010/main" val="0"/>
+                        </a:ext>
+                      </a:extLst>
+                    </a:blip>
+                    <a:stretch>
+                      <a:fillRect/>
+                    </a:stretch>
+                  </pic:blipFill>
+                  <pic:spPr>
+                    <a:xfrm>
+                      <a:off x="0" y="0"/>
+                      <a:ext cx="2386965" cy="1000125"/>
+                    </a:xfrm>
+                    <a:prstGeom prst="rect">
+                      <a:avLst/>
+                    </a:prstGeom>
+                  </pic:spPr>
+                </pic:pic>
+              </a:graphicData>
+            </a:graphic>
+            <wp14:sizeRelH relativeFrom="margin">
+              <wp14:pctWidth>0</wp14:pctWidth>
+            </wp14:sizeRelH>
+            <wp14:sizeRelV relativeFrom="margin">
+              <wp14:pctHeight>0</wp14:pctHeight>
+            </wp14:sizeRelV>
+          </wp:anchor>
+        </w:drawing>
+      </w:r>
+      <w:r>
+        <w:rPr>
+          <w:rFonts w:ascii="Century Gothic" w:hAnsi="Century Gothic"/>
+          <w:lang w:val="es-US"/>
+        </w:rPr>
+        <w:drawing>
+          <wp:anchor distT="0" distB="0" distL="114300" distR="114300" simplePos="0" relativeHeight="251842048" behindDoc="0" locked="0" layoutInCell="1" allowOverlap="1" wp14:anchorId="73C64D06" wp14:editId="0BC14376">
+            <wp:simplePos x="0" y="0"/>
+            <wp:positionH relativeFrom="column">
+              <wp:posOffset>257175</wp:posOffset>
+            </wp:positionH>
+            <wp:positionV relativeFrom="paragraph">
+              <wp:posOffset>-4445</wp:posOffset>
+            </wp:positionV>
+            <wp:extent cx="2240282" cy="1000125"/>
+            <wp:effectExtent l="0" t="0" r="0" b="0"/>
+            <wp:wrapTopAndBottom/>
+            <wp:docPr id="12" name="Imagen 12"/>
+            <wp:cNvGraphicFramePr>
+              <a:graphicFrameLocks xmlns:a="http://schemas.openxmlformats.org/drawingml/2006/main" noChangeAspect="1"/>
+            </wp:cNvGraphicFramePr>
+            <a:graphic xmlns:a="http://schemas.openxmlformats.org/drawingml/2006/main">
+              <a:graphicData uri="http://schemas.openxmlformats.org/drawingml/2006/picture">
+                <pic:pic xmlns:pic="http://schemas.openxmlformats.org/drawingml/2006/picture">
+                  <pic:nvPicPr>
+                    <pic:cNvPr id="1" name=""/>
+                    <pic:cNvPicPr/>
+                  </pic:nvPicPr>
+                  <pic:blipFill>
+                    <a:blip r:embed="rId46">
+                      <a:extLst>
+                        <a:ext uri="{28A0092B-C50C-407E-A947-70E740481C1C}">
+                          <a14:useLocalDpi xmlns:a14="http://schemas.microsoft.com/office/drawing/2010/main" val="0"/>
+                        </a:ext>
+                      </a:extLst>
+                    </a:blip>
+                    <a:stretch>
+                      <a:fillRect/>
+                    </a:stretch>
+                  </pic:blipFill>
+                  <pic:spPr>
+                    <a:xfrm>
+                      <a:off x="0" y="0"/>
+                      <a:ext cx="2240282" cy="1000125"/>
+                    </a:xfrm>
+                    <a:prstGeom prst="rect">
+                      <a:avLst/>
+                    </a:prstGeom>
+                  </pic:spPr>
+                </pic:pic>
+              </a:graphicData>
+            </a:graphic>
+          </wp:anchor>
+        </w:drawing>
+      </w:r>
     </w:p>
     <w:p>
       <w:pPr>
@@ -5187,24 +5985,95 @@
           <w:lang w:val="es-US"/>
         </w:rPr>
       </w:pPr>
-    </w:p>
-    <w:p>
-      <w:pPr>
-        <w:jc w:val="both"/>
-        <w:rPr>
-          <w:rFonts w:ascii="Century Gothic" w:hAnsi="Century Gothic"/>
-          <w:lang w:val="es-US"/>
-        </w:rPr>
-      </w:pPr>
-    </w:p>
-    <w:p>
-      <w:pPr>
-        <w:jc w:val="both"/>
-        <w:rPr>
-          <w:rFonts w:ascii="Century Gothic" w:hAnsi="Century Gothic"/>
-          <w:lang w:val="es-US"/>
-        </w:rPr>
-      </w:pPr>
+      <w:r>
+        <w:rPr>
+          <w:rFonts w:ascii="Century Gothic" w:hAnsi="Century Gothic"/>
+          <w:lang w:val="es-US"/>
+        </w:rPr>
+        <w:t>Finalmente, transcurrido ese tiempo, se muestra el detalle final de la compra en una tabla junto con un agradecimiento por la misma y una leyenda citando al nombre del cliente y su e-mail donde se dice que luego recibirá las instrucciones para el envío.</w:t>
+      </w:r>
+    </w:p>
+    <w:p>
+      <w:pPr>
+        <w:jc w:val="both"/>
+        <w:rPr>
+          <w:rFonts w:ascii="Century Gothic" w:hAnsi="Century Gothic"/>
+          <w:lang w:val="es-US"/>
+        </w:rPr>
+      </w:pPr>
+      <w:r>
+        <w:rPr>
+          <w:rFonts w:ascii="Century Gothic" w:hAnsi="Century Gothic"/>
+          <w:lang w:val="es-US"/>
+        </w:rPr>
+        <w:drawing>
+          <wp:inline distT="0" distB="0" distL="0" distR="0" wp14:anchorId="35979385" wp14:editId="4AFF95DD">
+            <wp:extent cx="5400040" cy="4951095"/>
+            <wp:effectExtent l="0" t="0" r="0" b="0"/>
+            <wp:docPr id="9" name="Imagen 9"/>
+            <wp:cNvGraphicFramePr>
+              <a:graphicFrameLocks xmlns:a="http://schemas.openxmlformats.org/drawingml/2006/main" noChangeAspect="1"/>
+            </wp:cNvGraphicFramePr>
+            <a:graphic xmlns:a="http://schemas.openxmlformats.org/drawingml/2006/main">
+              <a:graphicData uri="http://schemas.openxmlformats.org/drawingml/2006/picture">
+                <pic:pic xmlns:pic="http://schemas.openxmlformats.org/drawingml/2006/picture">
+                  <pic:nvPicPr>
+                    <pic:cNvPr id="1" name=""/>
+                    <pic:cNvPicPr/>
+                  </pic:nvPicPr>
+                  <pic:blipFill>
+                    <a:blip r:embed="rId47"/>
+                    <a:stretch>
+                      <a:fillRect/>
+                    </a:stretch>
+                  </pic:blipFill>
+                  <pic:spPr>
+                    <a:xfrm>
+                      <a:off x="0" y="0"/>
+                      <a:ext cx="5400040" cy="4951095"/>
+                    </a:xfrm>
+                    <a:prstGeom prst="rect">
+                      <a:avLst/>
+                    </a:prstGeom>
+                  </pic:spPr>
+                </pic:pic>
+              </a:graphicData>
+            </a:graphic>
+          </wp:inline>
+        </w:drawing>
+      </w:r>
+    </w:p>
+    <w:p>
+      <w:pPr>
+        <w:jc w:val="both"/>
+        <w:rPr>
+          <w:rFonts w:ascii="Century Gothic" w:hAnsi="Century Gothic"/>
+          <w:lang w:val="es-US"/>
+        </w:rPr>
+      </w:pPr>
+      <w:r>
+        <w:rPr>
+          <w:rFonts w:ascii="Century Gothic" w:hAnsi="Century Gothic"/>
+          <w:lang w:val="es-US"/>
+        </w:rPr>
+        <w:t>Luego de esto se vacía el carrito del usuario actualizándose el icono del mismo y se muestra por consola los mensajes que serían orientados a la empresa indicando que productos sería bueno ir pidiendo al proveedor ya que se encuentra por debajo de su punto de repedido.</w:t>
+      </w:r>
+    </w:p>
+    <w:p>
+      <w:pPr>
+        <w:jc w:val="both"/>
+        <w:rPr>
+          <w:rFonts w:ascii="Century Gothic" w:hAnsi="Century Gothic"/>
+          <w:lang w:val="es-US"/>
+        </w:rPr>
+      </w:pPr>
+      <w:r>
+        <w:rPr>
+          <w:rFonts w:ascii="Century Gothic" w:hAnsi="Century Gothic"/>
+          <w:lang w:val="es-US"/>
+        </w:rPr>
+        <w:t>Si una recorre el array de productos en este punto, puede verificarse como las cantidades son las originales menos las de la compra llevada a cabo</w:t>
+      </w:r>
     </w:p>
     <w:sectPr>
       <w:pgSz w:w="11906" w:h="16838"/>

</xml_diff>

<commit_message>
fin y revision del documento de resumen
</commit_message>
<xml_diff>
--- a/doc/Resumen funcional.docx
+++ b/doc/Resumen funcional.docx
@@ -545,12 +545,10 @@
           <w:u w:val="none"/>
           <w:lang w:val="es-US"/>
         </w:rPr>
-        <w:t>base.js: contiene scripts básicos comunes a todas las páginas (no relacionados a la funcionalidad del simulador sino a elementos de diseño, como por ejemplo el botón fijo de scroll).</w:t>
-      </w:r>
-    </w:p>
-    <w:p>
-      <w:pPr>
-        <w:jc w:val="both"/>
+        <w:t xml:space="preserve">base.js: contiene scripts básicos comunes a todas las páginas (no relacionados a la funcionalidad del simulador sino a elementos de diseño, como por ejemplo el botón fijo de </w:t>
+      </w:r>
+      <w:proofErr w:type="spellStart"/>
+      <w:r>
         <w:rPr>
           <w:rStyle w:val="Hipervnculo"/>
           <w:rFonts w:ascii="Century Gothic" w:hAnsi="Century Gothic"/>
@@ -559,7 +557,9 @@
           <w:u w:val="none"/>
           <w:lang w:val="es-US"/>
         </w:rPr>
-      </w:pPr>
+        <w:t>scroll</w:t>
+      </w:r>
+      <w:proofErr w:type="spellEnd"/>
       <w:r>
         <w:rPr>
           <w:rStyle w:val="Hipervnculo"/>
@@ -569,9 +569,12 @@
           <w:u w:val="none"/>
           <w:lang w:val="es-US"/>
         </w:rPr>
-        <w:t xml:space="preserve">También se </w:t>
-      </w:r>
-      <w:r>
+        <w:t>).</w:t>
+      </w:r>
+    </w:p>
+    <w:p>
+      <w:pPr>
+        <w:jc w:val="both"/>
         <w:rPr>
           <w:rStyle w:val="Hipervnculo"/>
           <w:rFonts w:ascii="Century Gothic" w:hAnsi="Century Gothic"/>
@@ -580,8 +583,7 @@
           <w:u w:val="none"/>
           <w:lang w:val="es-US"/>
         </w:rPr>
-        <w:t xml:space="preserve">ordenó e </w:t>
-      </w:r>
+      </w:pPr>
       <w:r>
         <w:rPr>
           <w:rStyle w:val="Hipervnculo"/>
@@ -591,7 +593,7 @@
           <w:u w:val="none"/>
           <w:lang w:val="es-US"/>
         </w:rPr>
-        <w:t>introdujeron</w:t>
+        <w:t xml:space="preserve">También se </w:t>
       </w:r>
       <w:r>
         <w:rPr>
@@ -602,6 +604,28 @@
           <w:u w:val="none"/>
           <w:lang w:val="es-US"/>
         </w:rPr>
+        <w:t xml:space="preserve">ordenó e </w:t>
+      </w:r>
+      <w:r>
+        <w:rPr>
+          <w:rStyle w:val="Hipervnculo"/>
+          <w:rFonts w:ascii="Century Gothic" w:hAnsi="Century Gothic"/>
+          <w:bCs/>
+          <w:color w:val="auto"/>
+          <w:u w:val="none"/>
+          <w:lang w:val="es-US"/>
+        </w:rPr>
+        <w:t>introdujeron</w:t>
+      </w:r>
+      <w:r>
+        <w:rPr>
+          <w:rStyle w:val="Hipervnculo"/>
+          <w:rFonts w:ascii="Century Gothic" w:hAnsi="Century Gothic"/>
+          <w:bCs/>
+          <w:color w:val="auto"/>
+          <w:u w:val="none"/>
+          <w:lang w:val="es-US"/>
+        </w:rPr>
         <w:t xml:space="preserve"> diversos comentarios a lo largo del código para hacer más fácil la comprensión de su funcionamiento.</w:t>
       </w:r>
     </w:p>
@@ -618,8 +642,33 @@
           <w:rFonts w:ascii="Century Gothic" w:hAnsi="Century Gothic"/>
           <w:lang w:val="es-US"/>
         </w:rPr>
-        <w:t>El sito tiene responsive pasando por distintos break-points</w:t>
-      </w:r>
+        <w:t xml:space="preserve">El sito tiene </w:t>
+      </w:r>
+      <w:proofErr w:type="spellStart"/>
+      <w:r>
+        <w:rPr>
+          <w:rFonts w:ascii="Century Gothic" w:hAnsi="Century Gothic"/>
+          <w:lang w:val="es-US"/>
+        </w:rPr>
+        <w:t>responsive</w:t>
+      </w:r>
+      <w:proofErr w:type="spellEnd"/>
+      <w:r>
+        <w:rPr>
+          <w:rFonts w:ascii="Century Gothic" w:hAnsi="Century Gothic"/>
+          <w:lang w:val="es-US"/>
+        </w:rPr>
+        <w:t xml:space="preserve"> pasando por distintos break-</w:t>
+      </w:r>
+      <w:proofErr w:type="spellStart"/>
+      <w:r>
+        <w:rPr>
+          <w:rFonts w:ascii="Century Gothic" w:hAnsi="Century Gothic"/>
+          <w:lang w:val="es-US"/>
+        </w:rPr>
+        <w:t>points</w:t>
+      </w:r>
+      <w:proofErr w:type="spellEnd"/>
       <w:r>
         <w:rPr>
           <w:rFonts w:ascii="Century Gothic" w:hAnsi="Century Gothic"/>
@@ -757,7 +806,39 @@
           <w:rFonts w:ascii="Century Gothic" w:hAnsi="Century Gothic"/>
           <w:lang w:val="es-US"/>
         </w:rPr>
-        <w:t>Todo el repositorio fue subido a Github, incluyendo las ramas y sub-ramas.</w:t>
+        <w:t xml:space="preserve">Todo el repositorio fue subido a </w:t>
+      </w:r>
+      <w:proofErr w:type="spellStart"/>
+      <w:r>
+        <w:rPr>
+          <w:rFonts w:ascii="Century Gothic" w:hAnsi="Century Gothic"/>
+          <w:lang w:val="es-US"/>
+        </w:rPr>
+        <w:t>Github</w:t>
+      </w:r>
+      <w:proofErr w:type="spellEnd"/>
+      <w:r>
+        <w:rPr>
+          <w:rFonts w:ascii="Century Gothic" w:hAnsi="Century Gothic"/>
+          <w:lang w:val="es-US"/>
+        </w:rPr>
+        <w:t xml:space="preserve">, incluyendo las ramas y </w:t>
+      </w:r>
+      <w:proofErr w:type="spellStart"/>
+      <w:r>
+        <w:rPr>
+          <w:rFonts w:ascii="Century Gothic" w:hAnsi="Century Gothic"/>
+          <w:lang w:val="es-US"/>
+        </w:rPr>
+        <w:t>sub-ramas</w:t>
+      </w:r>
+      <w:proofErr w:type="spellEnd"/>
+      <w:r>
+        <w:rPr>
+          <w:rFonts w:ascii="Century Gothic" w:hAnsi="Century Gothic"/>
+          <w:lang w:val="es-US"/>
+        </w:rPr>
+        <w:t>.</w:t>
       </w:r>
     </w:p>
     <w:p>
@@ -780,8 +861,17 @@
           <w:rFonts w:ascii="Century Gothic" w:hAnsi="Century Gothic"/>
           <w:lang w:val="es-US"/>
         </w:rPr>
-        <w:t xml:space="preserve"> el proyecto fue subido al servidor Netlify</w:t>
-      </w:r>
+        <w:t xml:space="preserve"> el proyecto fue subido al servidor </w:t>
+      </w:r>
+      <w:proofErr w:type="spellStart"/>
+      <w:r>
+        <w:rPr>
+          <w:rFonts w:ascii="Century Gothic" w:hAnsi="Century Gothic"/>
+          <w:lang w:val="es-US"/>
+        </w:rPr>
+        <w:t>Netlify</w:t>
+      </w:r>
+      <w:proofErr w:type="spellEnd"/>
       <w:r>
         <w:rPr>
           <w:rFonts w:ascii="Century Gothic" w:hAnsi="Century Gothic"/>
@@ -869,12 +959,29 @@
           <w:lang w:val="es-US"/>
         </w:rPr>
       </w:pPr>
-      <w:r>
-        <w:rPr>
-          <w:rFonts w:ascii="Century Gothic" w:hAnsi="Century Gothic"/>
-          <w:lang w:val="es-US"/>
-        </w:rPr>
-        <w:t>Wow an</w:t>
+      <w:proofErr w:type="spellStart"/>
+      <w:r>
+        <w:rPr>
+          <w:rFonts w:ascii="Century Gothic" w:hAnsi="Century Gothic"/>
+          <w:lang w:val="es-US"/>
+        </w:rPr>
+        <w:t>Wow</w:t>
+      </w:r>
+      <w:proofErr w:type="spellEnd"/>
+      <w:r>
+        <w:rPr>
+          <w:rFonts w:ascii="Century Gothic" w:hAnsi="Century Gothic"/>
+          <w:lang w:val="es-US"/>
+        </w:rPr>
+        <w:t xml:space="preserve"> </w:t>
+      </w:r>
+      <w:proofErr w:type="spellStart"/>
+      <w:r>
+        <w:rPr>
+          <w:rFonts w:ascii="Century Gothic" w:hAnsi="Century Gothic"/>
+          <w:lang w:val="es-US"/>
+        </w:rPr>
+        <w:t>an</w:t>
       </w:r>
       <w:r>
         <w:rPr>
@@ -890,6 +997,7 @@
         </w:rPr>
         <w:t>mate</w:t>
       </w:r>
+      <w:proofErr w:type="spellEnd"/>
     </w:p>
     <w:p>
       <w:pPr>
@@ -904,6 +1012,7 @@
           <w:lang w:val="es-US"/>
         </w:rPr>
       </w:pPr>
+      <w:proofErr w:type="spellStart"/>
       <w:r>
         <w:rPr>
           <w:rFonts w:ascii="Century Gothic" w:hAnsi="Century Gothic"/>
@@ -911,6 +1020,7 @@
         </w:rPr>
         <w:t>Fontawesome</w:t>
       </w:r>
+      <w:proofErr w:type="spellEnd"/>
     </w:p>
     <w:p>
       <w:pPr>
@@ -1149,8 +1259,17 @@
           <w:rFonts w:ascii="Century Gothic" w:hAnsi="Century Gothic"/>
           <w:lang w:val="es-US"/>
         </w:rPr>
-        <w:t xml:space="preserve"> y luego se deben convertir a pesos Argentinos</w:t>
-      </w:r>
+        <w:t xml:space="preserve"> y luego se deben convertir a pesos </w:t>
+      </w:r>
+      <w:proofErr w:type="gramStart"/>
+      <w:r>
+        <w:rPr>
+          <w:rFonts w:ascii="Century Gothic" w:hAnsi="Century Gothic"/>
+          <w:lang w:val="es-US"/>
+        </w:rPr>
+        <w:t>Argentinos</w:t>
+      </w:r>
+      <w:proofErr w:type="gramEnd"/>
       <w:r>
         <w:rPr>
           <w:rFonts w:ascii="Century Gothic" w:hAnsi="Century Gothic"/>
@@ -1188,23 +1307,64 @@
           <w:rFonts w:ascii="Century Gothic" w:hAnsi="Century Gothic"/>
           <w:lang w:val="es-US"/>
         </w:rPr>
-        <w:t xml:space="preserve">Mediante el método .when() de jQuery, se verifica al cargar la página que ambas peticiones  resulten exitosas. </w:t>
-      </w:r>
-    </w:p>
-    <w:p>
-      <w:pPr>
-        <w:jc w:val="both"/>
-        <w:rPr>
-          <w:rFonts w:ascii="Century Gothic" w:hAnsi="Century Gothic"/>
-          <w:lang w:val="es-US"/>
-        </w:rPr>
-      </w:pPr>
-      <w:r>
-        <w:rPr>
-          <w:rFonts w:ascii="Century Gothic" w:hAnsi="Century Gothic"/>
-          <w:lang w:val="es-US"/>
-        </w:rPr>
-        <w:t>De ser así se procede a asignar la mayoría de los eventos relacionados al simulador (ya que de lo contrario no tendría sentido y podría ocasionar resultados no deseados) e inicializarlo con su función principal iniciar().</w:t>
+        <w:t xml:space="preserve">Mediante el </w:t>
+      </w:r>
+      <w:proofErr w:type="gramStart"/>
+      <w:r>
+        <w:rPr>
+          <w:rFonts w:ascii="Century Gothic" w:hAnsi="Century Gothic"/>
+          <w:lang w:val="es-US"/>
+        </w:rPr>
+        <w:t>método .</w:t>
+      </w:r>
+      <w:proofErr w:type="spellStart"/>
+      <w:r>
+        <w:rPr>
+          <w:rFonts w:ascii="Century Gothic" w:hAnsi="Century Gothic"/>
+          <w:lang w:val="es-US"/>
+        </w:rPr>
+        <w:t>when</w:t>
+      </w:r>
+      <w:proofErr w:type="spellEnd"/>
+      <w:proofErr w:type="gramEnd"/>
+      <w:r>
+        <w:rPr>
+          <w:rFonts w:ascii="Century Gothic" w:hAnsi="Century Gothic"/>
+          <w:lang w:val="es-US"/>
+        </w:rPr>
+        <w:t xml:space="preserve">() de jQuery, se verifica al cargar la página que ambas peticiones  resulten exitosas. </w:t>
+      </w:r>
+    </w:p>
+    <w:p>
+      <w:pPr>
+        <w:jc w:val="both"/>
+        <w:rPr>
+          <w:rFonts w:ascii="Century Gothic" w:hAnsi="Century Gothic"/>
+          <w:lang w:val="es-US"/>
+        </w:rPr>
+      </w:pPr>
+      <w:r>
+        <w:rPr>
+          <w:rFonts w:ascii="Century Gothic" w:hAnsi="Century Gothic"/>
+          <w:lang w:val="es-US"/>
+        </w:rPr>
+        <w:t xml:space="preserve">De ser así se procede a asignar la mayoría de los eventos relacionados al simulador (ya que de lo contrario no tendría sentido y podría ocasionar resultados no deseados) e inicializarlo con su función principal </w:t>
+      </w:r>
+      <w:proofErr w:type="gramStart"/>
+      <w:r>
+        <w:rPr>
+          <w:rFonts w:ascii="Century Gothic" w:hAnsi="Century Gothic"/>
+          <w:lang w:val="es-US"/>
+        </w:rPr>
+        <w:t>iniciar(</w:t>
+      </w:r>
+      <w:proofErr w:type="gramEnd"/>
+      <w:r>
+        <w:rPr>
+          <w:rFonts w:ascii="Century Gothic" w:hAnsi="Century Gothic"/>
+          <w:lang w:val="es-US"/>
+        </w:rPr>
+        <w:t>).</w:t>
       </w:r>
     </w:p>
     <w:p>
@@ -1430,8 +1590,9 @@
           <w:lang w:val="es-US"/>
         </w:rPr>
         <w:lastRenderedPageBreak/>
-        <w:t>3. Login / Logout</w:t>
-      </w:r>
+        <w:t xml:space="preserve">3. </w:t>
+      </w:r>
+      <w:proofErr w:type="spellStart"/>
       <w:r>
         <w:rPr>
           <w:rFonts w:ascii="Century Gothic" w:hAnsi="Century Gothic"/>
@@ -1439,23 +1600,80 @@
           <w:bCs/>
           <w:lang w:val="es-US"/>
         </w:rPr>
-        <w:t xml:space="preserve"> del usuario y storage</w:t>
-      </w:r>
-    </w:p>
-    <w:p>
-      <w:pPr>
-        <w:jc w:val="both"/>
-        <w:rPr>
-          <w:rFonts w:ascii="Century Gothic" w:hAnsi="Century Gothic"/>
-          <w:lang w:val="es-US"/>
-        </w:rPr>
-      </w:pPr>
-      <w:r>
-        <w:rPr>
-          <w:rFonts w:ascii="Century Gothic" w:hAnsi="Century Gothic"/>
-          <w:lang w:val="es-US"/>
-        </w:rPr>
-        <w:t xml:space="preserve">Decidí que la compra se puede realizar estando o no logueado, </w:t>
+        <w:t>Login</w:t>
+      </w:r>
+      <w:proofErr w:type="spellEnd"/>
+      <w:r>
+        <w:rPr>
+          <w:rFonts w:ascii="Century Gothic" w:hAnsi="Century Gothic"/>
+          <w:b/>
+          <w:bCs/>
+          <w:lang w:val="es-US"/>
+        </w:rPr>
+        <w:t xml:space="preserve"> / </w:t>
+      </w:r>
+      <w:proofErr w:type="spellStart"/>
+      <w:r>
+        <w:rPr>
+          <w:rFonts w:ascii="Century Gothic" w:hAnsi="Century Gothic"/>
+          <w:b/>
+          <w:bCs/>
+          <w:lang w:val="es-US"/>
+        </w:rPr>
+        <w:t>Logout</w:t>
+      </w:r>
+      <w:proofErr w:type="spellEnd"/>
+      <w:r>
+        <w:rPr>
+          <w:rFonts w:ascii="Century Gothic" w:hAnsi="Century Gothic"/>
+          <w:b/>
+          <w:bCs/>
+          <w:lang w:val="es-US"/>
+        </w:rPr>
+        <w:t xml:space="preserve"> del usuario y </w:t>
+      </w:r>
+      <w:proofErr w:type="spellStart"/>
+      <w:r>
+        <w:rPr>
+          <w:rFonts w:ascii="Century Gothic" w:hAnsi="Century Gothic"/>
+          <w:b/>
+          <w:bCs/>
+          <w:lang w:val="es-US"/>
+        </w:rPr>
+        <w:t>storage</w:t>
+      </w:r>
+      <w:proofErr w:type="spellEnd"/>
+    </w:p>
+    <w:p>
+      <w:pPr>
+        <w:jc w:val="both"/>
+        <w:rPr>
+          <w:rFonts w:ascii="Century Gothic" w:hAnsi="Century Gothic"/>
+          <w:lang w:val="es-US"/>
+        </w:rPr>
+      </w:pPr>
+      <w:r>
+        <w:rPr>
+          <w:rFonts w:ascii="Century Gothic" w:hAnsi="Century Gothic"/>
+          <w:lang w:val="es-US"/>
+        </w:rPr>
+        <w:t xml:space="preserve">Decidí que la compra se puede realizar estando o no </w:t>
+      </w:r>
+      <w:proofErr w:type="spellStart"/>
+      <w:r>
+        <w:rPr>
+          <w:rFonts w:ascii="Century Gothic" w:hAnsi="Century Gothic"/>
+          <w:lang w:val="es-US"/>
+        </w:rPr>
+        <w:t>logueado</w:t>
+      </w:r>
+      <w:proofErr w:type="spellEnd"/>
+      <w:r>
+        <w:rPr>
+          <w:rFonts w:ascii="Century Gothic" w:hAnsi="Century Gothic"/>
+          <w:lang w:val="es-US"/>
+        </w:rPr>
+        <w:t xml:space="preserve">, </w:t>
       </w:r>
       <w:r>
         <w:rPr>
@@ -1469,24 +1687,65 @@
           <w:rFonts w:ascii="Century Gothic" w:hAnsi="Century Gothic"/>
           <w:lang w:val="es-US"/>
         </w:rPr>
-        <w:t xml:space="preserve"> al hacer el checkout se solicitan todos los datos necesarios.</w:t>
-      </w:r>
-    </w:p>
-    <w:p>
-      <w:pPr>
-        <w:jc w:val="both"/>
-        <w:rPr>
-          <w:rFonts w:ascii="Century Gothic" w:hAnsi="Century Gothic"/>
-          <w:lang w:val="es-US"/>
-        </w:rPr>
-      </w:pPr>
-      <w:r>
-        <w:rPr>
-          <w:rFonts w:ascii="Century Gothic" w:hAnsi="Century Gothic"/>
-          <w:lang w:val="es-US"/>
-        </w:rPr>
-        <w:t>Si el usuario no se loguea el carrito actual se almacena en el sessionStorage</w:t>
-      </w:r>
+        <w:t xml:space="preserve"> al hacer el </w:t>
+      </w:r>
+      <w:proofErr w:type="spellStart"/>
+      <w:r>
+        <w:rPr>
+          <w:rFonts w:ascii="Century Gothic" w:hAnsi="Century Gothic"/>
+          <w:lang w:val="es-US"/>
+        </w:rPr>
+        <w:t>checkout</w:t>
+      </w:r>
+      <w:proofErr w:type="spellEnd"/>
+      <w:r>
+        <w:rPr>
+          <w:rFonts w:ascii="Century Gothic" w:hAnsi="Century Gothic"/>
+          <w:lang w:val="es-US"/>
+        </w:rPr>
+        <w:t xml:space="preserve"> se solicitan todos los datos necesarios.</w:t>
+      </w:r>
+    </w:p>
+    <w:p>
+      <w:pPr>
+        <w:jc w:val="both"/>
+        <w:rPr>
+          <w:rFonts w:ascii="Century Gothic" w:hAnsi="Century Gothic"/>
+          <w:lang w:val="es-US"/>
+        </w:rPr>
+      </w:pPr>
+      <w:r>
+        <w:rPr>
+          <w:rFonts w:ascii="Century Gothic" w:hAnsi="Century Gothic"/>
+          <w:lang w:val="es-US"/>
+        </w:rPr>
+        <w:t xml:space="preserve">Si el usuario no se </w:t>
+      </w:r>
+      <w:proofErr w:type="spellStart"/>
+      <w:r>
+        <w:rPr>
+          <w:rFonts w:ascii="Century Gothic" w:hAnsi="Century Gothic"/>
+          <w:lang w:val="es-US"/>
+        </w:rPr>
+        <w:t>loguea</w:t>
+      </w:r>
+      <w:proofErr w:type="spellEnd"/>
+      <w:r>
+        <w:rPr>
+          <w:rFonts w:ascii="Century Gothic" w:hAnsi="Century Gothic"/>
+          <w:lang w:val="es-US"/>
+        </w:rPr>
+        <w:t xml:space="preserve"> el carrito actual se almacena en el </w:t>
+      </w:r>
+      <w:proofErr w:type="spellStart"/>
+      <w:r>
+        <w:rPr>
+          <w:rFonts w:ascii="Century Gothic" w:hAnsi="Century Gothic"/>
+          <w:lang w:val="es-US"/>
+        </w:rPr>
+        <w:t>sessionStorage</w:t>
+      </w:r>
+      <w:proofErr w:type="spellEnd"/>
       <w:r>
         <w:rPr>
           <w:rFonts w:ascii="Century Gothic" w:hAnsi="Century Gothic"/>
@@ -1529,7 +1788,23 @@
           <w:rFonts w:ascii="Century Gothic" w:hAnsi="Century Gothic"/>
           <w:lang w:val="es-US"/>
         </w:rPr>
-        <w:t xml:space="preserve"> si el usuario se loguea tiene dos ventajas:</w:t>
+        <w:t xml:space="preserve"> si el usuario se </w:t>
+      </w:r>
+      <w:proofErr w:type="spellStart"/>
+      <w:r>
+        <w:rPr>
+          <w:rFonts w:ascii="Century Gothic" w:hAnsi="Century Gothic"/>
+          <w:lang w:val="es-US"/>
+        </w:rPr>
+        <w:t>loguea</w:t>
+      </w:r>
+      <w:proofErr w:type="spellEnd"/>
+      <w:r>
+        <w:rPr>
+          <w:rFonts w:ascii="Century Gothic" w:hAnsi="Century Gothic"/>
+          <w:lang w:val="es-US"/>
+        </w:rPr>
+        <w:t xml:space="preserve"> tiene dos ventajas:</w:t>
       </w:r>
     </w:p>
     <w:p>
@@ -1550,7 +1825,39 @@
           <w:rFonts w:ascii="Century Gothic" w:hAnsi="Century Gothic"/>
           <w:lang w:val="es-US"/>
         </w:rPr>
-        <w:t>Permite mantener el carrito actual a pesar de cerrar el navegador ya que el mismo se guarda en el localStorage siempre que permanezca logueado.</w:t>
+        <w:t xml:space="preserve">Permite mantener el carrito actual a pesar de cerrar el navegador ya que el mismo se guarda en el </w:t>
+      </w:r>
+      <w:proofErr w:type="spellStart"/>
+      <w:r>
+        <w:rPr>
+          <w:rFonts w:ascii="Century Gothic" w:hAnsi="Century Gothic"/>
+          <w:lang w:val="es-US"/>
+        </w:rPr>
+        <w:t>localStorage</w:t>
+      </w:r>
+      <w:proofErr w:type="spellEnd"/>
+      <w:r>
+        <w:rPr>
+          <w:rFonts w:ascii="Century Gothic" w:hAnsi="Century Gothic"/>
+          <w:lang w:val="es-US"/>
+        </w:rPr>
+        <w:t xml:space="preserve"> siempre que permanezca </w:t>
+      </w:r>
+      <w:proofErr w:type="spellStart"/>
+      <w:r>
+        <w:rPr>
+          <w:rFonts w:ascii="Century Gothic" w:hAnsi="Century Gothic"/>
+          <w:lang w:val="es-US"/>
+        </w:rPr>
+        <w:t>logueado</w:t>
+      </w:r>
+      <w:proofErr w:type="spellEnd"/>
+      <w:r>
+        <w:rPr>
+          <w:rFonts w:ascii="Century Gothic" w:hAnsi="Century Gothic"/>
+          <w:lang w:val="es-US"/>
+        </w:rPr>
+        <w:t>.</w:t>
       </w:r>
     </w:p>
     <w:p>
@@ -1709,7 +2016,23 @@
           <w:rFonts w:ascii="Century Gothic" w:hAnsi="Century Gothic"/>
           <w:lang w:val="es-US"/>
         </w:rPr>
-        <w:t xml:space="preserve">Al desloguearse, </w:t>
+        <w:t xml:space="preserve">Al </w:t>
+      </w:r>
+      <w:proofErr w:type="spellStart"/>
+      <w:r>
+        <w:rPr>
+          <w:rFonts w:ascii="Century Gothic" w:hAnsi="Century Gothic"/>
+          <w:lang w:val="es-US"/>
+        </w:rPr>
+        <w:t>desloguearse</w:t>
+      </w:r>
+      <w:proofErr w:type="spellEnd"/>
+      <w:r>
+        <w:rPr>
+          <w:rFonts w:ascii="Century Gothic" w:hAnsi="Century Gothic"/>
+          <w:lang w:val="es-US"/>
+        </w:rPr>
+        <w:t xml:space="preserve">, </w:t>
       </w:r>
       <w:r>
         <w:rPr>
@@ -1723,14 +2046,46 @@
           <w:rFonts w:ascii="Century Gothic" w:hAnsi="Century Gothic"/>
           <w:lang w:val="es-US"/>
         </w:rPr>
-        <w:t>permite guardar distintos carritos para distintos usuarios que se hayan logueado desde e</w:t>
-      </w:r>
-      <w:r>
-        <w:rPr>
-          <w:rFonts w:ascii="Century Gothic" w:hAnsi="Century Gothic"/>
-          <w:lang w:val="es-US"/>
-        </w:rPr>
-        <w:t>l dispositivo, dando la opción de recuperarlo la próxima vez que ese usuario se loguea.</w:t>
+        <w:t xml:space="preserve">permite guardar distintos carritos para distintos usuarios que se hayan </w:t>
+      </w:r>
+      <w:proofErr w:type="spellStart"/>
+      <w:r>
+        <w:rPr>
+          <w:rFonts w:ascii="Century Gothic" w:hAnsi="Century Gothic"/>
+          <w:lang w:val="es-US"/>
+        </w:rPr>
+        <w:t>logueado</w:t>
+      </w:r>
+      <w:proofErr w:type="spellEnd"/>
+      <w:r>
+        <w:rPr>
+          <w:rFonts w:ascii="Century Gothic" w:hAnsi="Century Gothic"/>
+          <w:lang w:val="es-US"/>
+        </w:rPr>
+        <w:t xml:space="preserve"> desde e</w:t>
+      </w:r>
+      <w:r>
+        <w:rPr>
+          <w:rFonts w:ascii="Century Gothic" w:hAnsi="Century Gothic"/>
+          <w:lang w:val="es-US"/>
+        </w:rPr>
+        <w:t xml:space="preserve">l dispositivo, dando la opción de recuperarlo la próxima vez que ese usuario se </w:t>
+      </w:r>
+      <w:proofErr w:type="spellStart"/>
+      <w:r>
+        <w:rPr>
+          <w:rFonts w:ascii="Century Gothic" w:hAnsi="Century Gothic"/>
+          <w:lang w:val="es-US"/>
+        </w:rPr>
+        <w:t>loguea</w:t>
+      </w:r>
+      <w:proofErr w:type="spellEnd"/>
+      <w:r>
+        <w:rPr>
+          <w:rFonts w:ascii="Century Gothic" w:hAnsi="Century Gothic"/>
+          <w:lang w:val="es-US"/>
+        </w:rPr>
+        <w:t>.</w:t>
       </w:r>
     </w:p>
     <w:p>
@@ -1758,7 +2113,39 @@
           <w:rFonts w:ascii="Century Gothic" w:hAnsi="Century Gothic"/>
           <w:lang w:val="es-US"/>
         </w:rPr>
-        <w:t>Si se opta por recuperarlo o no, ese carrito ya se borra del localStorage, permitiendo volver a guardar otro al desloguearse nuevamente.</w:t>
+        <w:t xml:space="preserve">Si se opta por recuperarlo o no, ese carrito ya se borra del </w:t>
+      </w:r>
+      <w:proofErr w:type="spellStart"/>
+      <w:r>
+        <w:rPr>
+          <w:rFonts w:ascii="Century Gothic" w:hAnsi="Century Gothic"/>
+          <w:lang w:val="es-US"/>
+        </w:rPr>
+        <w:t>localStorage</w:t>
+      </w:r>
+      <w:proofErr w:type="spellEnd"/>
+      <w:r>
+        <w:rPr>
+          <w:rFonts w:ascii="Century Gothic" w:hAnsi="Century Gothic"/>
+          <w:lang w:val="es-US"/>
+        </w:rPr>
+        <w:t xml:space="preserve">, permitiendo volver a guardar otro al </w:t>
+      </w:r>
+      <w:proofErr w:type="spellStart"/>
+      <w:r>
+        <w:rPr>
+          <w:rFonts w:ascii="Century Gothic" w:hAnsi="Century Gothic"/>
+          <w:lang w:val="es-US"/>
+        </w:rPr>
+        <w:t>desloguearse</w:t>
+      </w:r>
+      <w:proofErr w:type="spellEnd"/>
+      <w:r>
+        <w:rPr>
+          <w:rFonts w:ascii="Century Gothic" w:hAnsi="Century Gothic"/>
+          <w:lang w:val="es-US"/>
+        </w:rPr>
+        <w:t xml:space="preserve"> nuevamente.</w:t>
       </w:r>
     </w:p>
     <w:p>
@@ -1832,7 +2219,23 @@
           <w:rFonts w:ascii="Century Gothic" w:hAnsi="Century Gothic"/>
           <w:lang w:val="es-US"/>
         </w:rPr>
-        <w:t>Si el usuario comienza una selección y luego decide loguearse, si tiene un carrito guardado se pregunta que quiere hacer. Si lo carga, sigue con la selección de aquel carrito guardado, de lo contrario, se descarta y continúa con la selección actual.</w:t>
+        <w:t xml:space="preserve">Si el usuario comienza una selección y luego decide </w:t>
+      </w:r>
+      <w:proofErr w:type="spellStart"/>
+      <w:r>
+        <w:rPr>
+          <w:rFonts w:ascii="Century Gothic" w:hAnsi="Century Gothic"/>
+          <w:lang w:val="es-US"/>
+        </w:rPr>
+        <w:t>loguearse</w:t>
+      </w:r>
+      <w:proofErr w:type="spellEnd"/>
+      <w:r>
+        <w:rPr>
+          <w:rFonts w:ascii="Century Gothic" w:hAnsi="Century Gothic"/>
+          <w:lang w:val="es-US"/>
+        </w:rPr>
+        <w:t>, si tiene un carrito guardado se pregunta que quiere hacer. Si lo carga, sigue con la selección de aquel carrito guardado, de lo contrario, se descarta y continúa con la selección actual.</w:t>
       </w:r>
     </w:p>
     <w:p>
@@ -2020,7 +2423,23 @@
           <w:rFonts w:ascii="Century Gothic" w:hAnsi="Century Gothic"/>
           <w:lang w:val="es-US"/>
         </w:rPr>
-        <w:t>Si todos los productos están disponibles lo alerta con un mensaje verde, si algún producto no se encuentra disponible en la cantidad solicitada, lo advierte con un mensaje rojo y quita ese item por completo del carrito.</w:t>
+        <w:t xml:space="preserve">Si todos los productos están disponibles lo alerta con un mensaje verde, si algún producto no se encuentra disponible en la cantidad solicitada, lo advierte con un mensaje rojo y quita ese </w:t>
+      </w:r>
+      <w:proofErr w:type="spellStart"/>
+      <w:r>
+        <w:rPr>
+          <w:rFonts w:ascii="Century Gothic" w:hAnsi="Century Gothic"/>
+          <w:lang w:val="es-US"/>
+        </w:rPr>
+        <w:t>item</w:t>
+      </w:r>
+      <w:proofErr w:type="spellEnd"/>
+      <w:r>
+        <w:rPr>
+          <w:rFonts w:ascii="Century Gothic" w:hAnsi="Century Gothic"/>
+          <w:lang w:val="es-US"/>
+        </w:rPr>
+        <w:t xml:space="preserve"> por completo del carrito.</w:t>
       </w:r>
     </w:p>
     <w:p>
@@ -2379,7 +2798,74 @@
           <w:rFonts w:ascii="Century Gothic" w:hAnsi="Century Gothic"/>
           <w:lang w:val="es-US"/>
         </w:rPr>
-        <w:t xml:space="preserve"> registrando mensajes importantes en la consola asociados a los “movimientos” de la compra. Esto simularía ser como mensajes de control para a empresa.</w:t>
+        <w:t xml:space="preserve"> registrando mensajes importantes en la consola asociados a los “movimientos” de la compra. Esto</w:t>
+      </w:r>
+      <w:r>
+        <w:rPr>
+          <w:rFonts w:ascii="Century Gothic" w:hAnsi="Century Gothic"/>
+          <w:lang w:val="es-US"/>
+        </w:rPr>
+        <w:t>s</w:t>
+      </w:r>
+      <w:r>
+        <w:rPr>
+          <w:rFonts w:ascii="Century Gothic" w:hAnsi="Century Gothic"/>
+          <w:lang w:val="es-US"/>
+        </w:rPr>
+        <w:t xml:space="preserve"> simularía</w:t>
+      </w:r>
+      <w:r>
+        <w:rPr>
+          <w:rFonts w:ascii="Century Gothic" w:hAnsi="Century Gothic"/>
+          <w:lang w:val="es-US"/>
+        </w:rPr>
+        <w:t>n</w:t>
+      </w:r>
+      <w:r>
+        <w:rPr>
+          <w:rFonts w:ascii="Century Gothic" w:hAnsi="Century Gothic"/>
+          <w:lang w:val="es-US"/>
+        </w:rPr>
+        <w:t xml:space="preserve"> </w:t>
+      </w:r>
+      <w:proofErr w:type="gramStart"/>
+      <w:r>
+        <w:rPr>
+          <w:rFonts w:ascii="Century Gothic" w:hAnsi="Century Gothic"/>
+          <w:lang w:val="es-US"/>
+        </w:rPr>
+        <w:t>ser  mensajes</w:t>
+      </w:r>
+      <w:proofErr w:type="gramEnd"/>
+      <w:r>
+        <w:rPr>
+          <w:rFonts w:ascii="Century Gothic" w:hAnsi="Century Gothic"/>
+          <w:lang w:val="es-US"/>
+        </w:rPr>
+        <w:t xml:space="preserve"> de control para </w:t>
+      </w:r>
+      <w:r>
+        <w:rPr>
+          <w:rFonts w:ascii="Century Gothic" w:hAnsi="Century Gothic"/>
+          <w:u w:val="single"/>
+          <w:lang w:val="es-US"/>
+        </w:rPr>
+        <w:t>l</w:t>
+      </w:r>
+      <w:r>
+        <w:rPr>
+          <w:rFonts w:ascii="Century Gothic" w:hAnsi="Century Gothic"/>
+          <w:u w:val="single"/>
+          <w:lang w:val="es-US"/>
+        </w:rPr>
+        <w:t>a</w:t>
+      </w:r>
+      <w:r>
+        <w:rPr>
+          <w:rFonts w:ascii="Century Gothic" w:hAnsi="Century Gothic"/>
+          <w:lang w:val="es-US"/>
+        </w:rPr>
+        <w:t xml:space="preserve"> empresa.</w:t>
       </w:r>
     </w:p>
     <w:p>
@@ -2471,8 +2957,17 @@
           <w:rFonts w:ascii="Century Gothic" w:hAnsi="Century Gothic"/>
           <w:lang w:val="es-US"/>
         </w:rPr>
-        <w:t>, se realiza una verificación del stock de todos los productos, y se advierte aquellos en que su disponibilidad se encuentra por debajo de su punto de repedido</w:t>
-      </w:r>
+        <w:t xml:space="preserve">, se realiza una verificación del stock de todos los productos, y se advierte aquellos en que su disponibilidad se encuentra por debajo de su punto de </w:t>
+      </w:r>
+      <w:proofErr w:type="spellStart"/>
+      <w:r>
+        <w:rPr>
+          <w:rFonts w:ascii="Century Gothic" w:hAnsi="Century Gothic"/>
+          <w:lang w:val="es-US"/>
+        </w:rPr>
+        <w:t>repedido</w:t>
+      </w:r>
+      <w:proofErr w:type="spellEnd"/>
     </w:p>
     <w:p>
       <w:pPr>
@@ -2508,24 +3003,51 @@
           <w:rFonts w:ascii="Century Gothic" w:hAnsi="Century Gothic"/>
           <w:lang w:val="es-US"/>
         </w:rPr>
-        <w:t>Se generan dinámicamente en función del archivo productos.JSON obtenido inicialmente.</w:t>
-      </w:r>
-    </w:p>
-    <w:p>
-      <w:pPr>
-        <w:jc w:val="both"/>
-        <w:rPr>
-          <w:rFonts w:ascii="Century Gothic" w:hAnsi="Century Gothic"/>
-          <w:lang w:val="es-US"/>
-        </w:rPr>
-      </w:pPr>
-      <w:r>
-        <w:rPr>
-          <w:rFonts w:ascii="Century Gothic" w:hAnsi="Century Gothic"/>
-          <w:lang w:val="es-US"/>
-        </w:rPr>
-        <w:t>Si posee descuento genera el html</w:t>
-      </w:r>
+        <w:t xml:space="preserve">Se generan dinámicamente en función del archivo </w:t>
+      </w:r>
+      <w:proofErr w:type="spellStart"/>
+      <w:proofErr w:type="gramStart"/>
+      <w:r>
+        <w:rPr>
+          <w:rFonts w:ascii="Century Gothic" w:hAnsi="Century Gothic"/>
+          <w:lang w:val="es-US"/>
+        </w:rPr>
+        <w:t>productos.JSON</w:t>
+      </w:r>
+      <w:proofErr w:type="spellEnd"/>
+      <w:proofErr w:type="gramEnd"/>
+      <w:r>
+        <w:rPr>
+          <w:rFonts w:ascii="Century Gothic" w:hAnsi="Century Gothic"/>
+          <w:lang w:val="es-US"/>
+        </w:rPr>
+        <w:t xml:space="preserve"> obtenido inicialmente.</w:t>
+      </w:r>
+    </w:p>
+    <w:p>
+      <w:pPr>
+        <w:jc w:val="both"/>
+        <w:rPr>
+          <w:rFonts w:ascii="Century Gothic" w:hAnsi="Century Gothic"/>
+          <w:lang w:val="es-US"/>
+        </w:rPr>
+      </w:pPr>
+      <w:r>
+        <w:rPr>
+          <w:rFonts w:ascii="Century Gothic" w:hAnsi="Century Gothic"/>
+          <w:lang w:val="es-US"/>
+        </w:rPr>
+        <w:t xml:space="preserve">Si posee descuento genera el </w:t>
+      </w:r>
+      <w:proofErr w:type="spellStart"/>
+      <w:r>
+        <w:rPr>
+          <w:rFonts w:ascii="Century Gothic" w:hAnsi="Century Gothic"/>
+          <w:lang w:val="es-US"/>
+        </w:rPr>
+        <w:t>html</w:t>
+      </w:r>
+      <w:proofErr w:type="spellEnd"/>
       <w:r>
         <w:rPr>
           <w:rFonts w:ascii="Century Gothic" w:hAnsi="Century Gothic"/>
@@ -2547,7 +3069,23 @@
           <w:rFonts w:ascii="Century Gothic" w:hAnsi="Century Gothic"/>
           <w:lang w:val="es-US"/>
         </w:rPr>
-        <w:t>Si el producto no tiene disponibilidad, cambia el botón de agregar y el input de cantidad por un botón con otro formato y disabled</w:t>
+        <w:t xml:space="preserve">Si el producto no tiene disponibilidad, cambia el botón de agregar y el input de cantidad por un botón con otro formato y </w:t>
+      </w:r>
+      <w:proofErr w:type="spellStart"/>
+      <w:r>
+        <w:rPr>
+          <w:rFonts w:ascii="Century Gothic" w:hAnsi="Century Gothic"/>
+          <w:lang w:val="es-US"/>
+        </w:rPr>
+        <w:t>disabled</w:t>
+      </w:r>
+      <w:proofErr w:type="spellEnd"/>
+      <w:r>
+        <w:rPr>
+          <w:rFonts w:ascii="Century Gothic" w:hAnsi="Century Gothic"/>
+          <w:lang w:val="es-US"/>
+        </w:rPr>
+        <w:t>.</w:t>
       </w:r>
     </w:p>
     <w:p>
@@ -2619,7 +3157,21 @@
           <w:rFonts w:ascii="Century Gothic" w:hAnsi="Century Gothic"/>
           <w:lang w:val="es-US"/>
         </w:rPr>
-        <w:t>A su vez el rango de valores máximos de cada input asociado a cada producto se va estableciendo de acuerdo al valor de disponibilidad, si bien luego se valida la cantidad por otro lado también</w:t>
+        <w:t>A su vez</w:t>
+      </w:r>
+      <w:r>
+        <w:rPr>
+          <w:rFonts w:ascii="Century Gothic" w:hAnsi="Century Gothic"/>
+          <w:lang w:val="es-US"/>
+        </w:rPr>
+        <w:t>,</w:t>
+      </w:r>
+      <w:r>
+        <w:rPr>
+          <w:rFonts w:ascii="Century Gothic" w:hAnsi="Century Gothic"/>
+          <w:lang w:val="es-US"/>
+        </w:rPr>
+        <w:t xml:space="preserve"> el rango de valores máximos de cada input asociado a cada producto se va estableciendo de acuerdo al valor de disponibilidad, si bien luego se valida la cantidad por otro lado también</w:t>
       </w:r>
     </w:p>
     <w:p>
@@ -2789,24 +3341,14 @@
           <w:lang w:val="es-US"/>
         </w:rPr>
       </w:pPr>
-    </w:p>
-    <w:p>
-      <w:pPr>
-        <w:jc w:val="both"/>
+      <w:r>
         <w:rPr>
           <w:rFonts w:ascii="Century Gothic" w:hAnsi="Century Gothic"/>
           <w:b/>
           <w:bCs/>
           <w:lang w:val="es-US"/>
         </w:rPr>
-      </w:pPr>
-      <w:r>
-        <w:rPr>
-          <w:rFonts w:ascii="Century Gothic" w:hAnsi="Century Gothic"/>
-          <w:b/>
-          <w:bCs/>
-          <w:lang w:val="es-US"/>
-        </w:rPr>
+        <w:lastRenderedPageBreak/>
         <w:t>7. Filtrado de productos</w:t>
       </w:r>
     </w:p>
@@ -3090,30 +3632,7 @@
           <w:bCs/>
           <w:lang w:val="es-US"/>
         </w:rPr>
-        <w:t>selección madre</w:t>
-      </w:r>
-      <w:r>
-        <w:rPr>
-          <w:rFonts w:ascii="Century Gothic" w:hAnsi="Century Gothic"/>
-          <w:lang w:val="es-US"/>
-        </w:rPr>
-        <w:t xml:space="preserve"> que se genera un array de productosFiltradosCliente.</w:t>
-      </w:r>
-    </w:p>
-    <w:p>
-      <w:pPr>
-        <w:jc w:val="both"/>
-        <w:rPr>
-          <w:rFonts w:ascii="Century Gothic" w:hAnsi="Century Gothic"/>
-          <w:lang w:val="es-US"/>
-        </w:rPr>
-      </w:pPr>
-      <w:r>
-        <w:rPr>
-          <w:rFonts w:ascii="Century Gothic" w:hAnsi="Century Gothic"/>
-          <w:lang w:val="es-US"/>
-        </w:rPr>
-        <w:t xml:space="preserve">Este array es el punto de partida “fijo” para los otros dos filtros: marcas y rango precios. Es decir estos dos filtros trabajan siempre sobre esa </w:t>
+        <w:t xml:space="preserve">selección </w:t>
       </w:r>
       <w:r>
         <w:rPr>
@@ -3122,6 +3641,77 @@
           <w:bCs/>
           <w:lang w:val="es-US"/>
         </w:rPr>
+        <w:t>M</w:t>
+      </w:r>
+      <w:r>
+        <w:rPr>
+          <w:rFonts w:ascii="Century Gothic" w:hAnsi="Century Gothic"/>
+          <w:b/>
+          <w:bCs/>
+          <w:lang w:val="es-US"/>
+        </w:rPr>
+        <w:t>adre</w:t>
+      </w:r>
+      <w:r>
+        <w:rPr>
+          <w:rFonts w:ascii="Century Gothic" w:hAnsi="Century Gothic"/>
+          <w:lang w:val="es-US"/>
+        </w:rPr>
+        <w:t xml:space="preserve"> que se genera un array de </w:t>
+      </w:r>
+      <w:proofErr w:type="spellStart"/>
+      <w:r>
+        <w:rPr>
+          <w:rFonts w:ascii="Century Gothic" w:hAnsi="Century Gothic"/>
+          <w:lang w:val="es-US"/>
+        </w:rPr>
+        <w:t>productosFiltradosCliente</w:t>
+      </w:r>
+      <w:proofErr w:type="spellEnd"/>
+      <w:r>
+        <w:rPr>
+          <w:rFonts w:ascii="Century Gothic" w:hAnsi="Century Gothic"/>
+          <w:lang w:val="es-US"/>
+        </w:rPr>
+        <w:t>.</w:t>
+      </w:r>
+    </w:p>
+    <w:p>
+      <w:pPr>
+        <w:jc w:val="both"/>
+        <w:rPr>
+          <w:rFonts w:ascii="Century Gothic" w:hAnsi="Century Gothic"/>
+          <w:lang w:val="es-US"/>
+        </w:rPr>
+      </w:pPr>
+      <w:r>
+        <w:rPr>
+          <w:rFonts w:ascii="Century Gothic" w:hAnsi="Century Gothic"/>
+          <w:lang w:val="es-US"/>
+        </w:rPr>
+        <w:t>Este array es el punto de partida “fijo” para los otros dos filtros: marcas y rango precios. Es decir</w:t>
+      </w:r>
+      <w:r>
+        <w:rPr>
+          <w:rFonts w:ascii="Century Gothic" w:hAnsi="Century Gothic"/>
+          <w:lang w:val="es-US"/>
+        </w:rPr>
+        <w:t>,</w:t>
+      </w:r>
+      <w:r>
+        <w:rPr>
+          <w:rFonts w:ascii="Century Gothic" w:hAnsi="Century Gothic"/>
+          <w:lang w:val="es-US"/>
+        </w:rPr>
+        <w:t xml:space="preserve"> estos dos filtros trabajan siempre sobre esa </w:t>
+      </w:r>
+      <w:r>
+        <w:rPr>
+          <w:rFonts w:ascii="Century Gothic" w:hAnsi="Century Gothic"/>
+          <w:b/>
+          <w:bCs/>
+          <w:lang w:val="es-US"/>
+        </w:rPr>
         <w:t>selección Madre</w:t>
       </w:r>
       <w:r>
@@ -3200,7 +3790,21 @@
           <w:rFonts w:ascii="Century Gothic" w:hAnsi="Century Gothic"/>
           <w:lang w:val="es-US"/>
         </w:rPr>
-        <w:t xml:space="preserve"> es la misma, pero si se toca cualquiera de los 3 filtros que la componen, se resetean los valores de los filtros de marcas y rango de precio, tomando los valores correspondientes a la nueva selección</w:t>
+        <w:t xml:space="preserve"> es la misma, pero si se toca cualquiera de los 3 filtros que la componen, se resetean los valores de los filtros de marcas y rango de precio</w:t>
+      </w:r>
+      <w:r>
+        <w:rPr>
+          <w:rFonts w:ascii="Century Gothic" w:hAnsi="Century Gothic"/>
+          <w:lang w:val="es-US"/>
+        </w:rPr>
+        <w:t>s</w:t>
+      </w:r>
+      <w:r>
+        <w:rPr>
+          <w:rFonts w:ascii="Century Gothic" w:hAnsi="Century Gothic"/>
+          <w:lang w:val="es-US"/>
+        </w:rPr>
+        <w:t>, tomando los valores correspondientes a la nueva selección</w:t>
       </w:r>
       <w:r>
         <w:rPr>
@@ -3273,7 +3877,35 @@
           <w:rFonts w:ascii="Century Gothic" w:hAnsi="Century Gothic"/>
           <w:lang w:val="es-US"/>
         </w:rPr>
-        <w:t xml:space="preserve">Ahora si vemos nuestro listado de marcas o nuestra escala de precios, comprobamos que se corresponden a esta selección y van a permanecer inalteradas siempre y cuando no cambiemos la misma al cambiar cualquiera de los 3 filtros que la componen. Por eso por ejemplo si tenía 5 marcas con sus respectivas cantidades de productos y realizó una cambio en el rango de precios, este listado de marcas permanece igual, aunque dentro de ese precio no existan determinadas marcas, porque recordemos que se corresponde a la </w:t>
+        <w:t>Ahora</w:t>
+      </w:r>
+      <w:r>
+        <w:rPr>
+          <w:rFonts w:ascii="Century Gothic" w:hAnsi="Century Gothic"/>
+          <w:lang w:val="es-US"/>
+        </w:rPr>
+        <w:t>,</w:t>
+      </w:r>
+      <w:r>
+        <w:rPr>
+          <w:rFonts w:ascii="Century Gothic" w:hAnsi="Century Gothic"/>
+          <w:lang w:val="es-US"/>
+        </w:rPr>
+        <w:t xml:space="preserve"> si vemos nuestro listado de marcas o nuestra escala de precios, comprobamos que se corresponden a esta selección y van a permanecer inalteradas siempre y cuando no cambiemos la misma al cambiar cualquiera de los 3 filtros que la componen. Por eso por ejemplo si tenía 5 marcas con sus respectivas cantidades de productos y realiz</w:t>
+      </w:r>
+      <w:r>
+        <w:rPr>
+          <w:rFonts w:ascii="Century Gothic" w:hAnsi="Century Gothic"/>
+          <w:lang w:val="es-US"/>
+        </w:rPr>
+        <w:t>o</w:t>
+      </w:r>
+      <w:r>
+        <w:rPr>
+          <w:rFonts w:ascii="Century Gothic" w:hAnsi="Century Gothic"/>
+          <w:lang w:val="es-US"/>
+        </w:rPr>
+        <w:t xml:space="preserve"> un cambio en el rango de precios, este listado de marcas permanece igual, aunque dentro de ese precio no existan determinadas marcas, porque recordemos que se corresponde a la </w:t>
       </w:r>
       <w:r>
         <w:rPr>
@@ -3282,37 +3914,69 @@
           <w:bCs/>
           <w:lang w:val="es-US"/>
         </w:rPr>
-        <w:t>selección madre</w:t>
-      </w:r>
-      <w:r>
-        <w:rPr>
-          <w:rFonts w:ascii="Century Gothic" w:hAnsi="Century Gothic"/>
-          <w:lang w:val="es-US"/>
-        </w:rPr>
-        <w:t xml:space="preserve"> que permanece inalterada. Obviamente si selecciono una marca que no tiene </w:t>
-      </w:r>
+        <w:t xml:space="preserve">selección </w:t>
+      </w:r>
+      <w:r>
+        <w:rPr>
+          <w:rFonts w:ascii="Century Gothic" w:hAnsi="Century Gothic"/>
+          <w:b/>
+          <w:bCs/>
+          <w:lang w:val="es-US"/>
+        </w:rPr>
+        <w:t>M</w:t>
+      </w:r>
+      <w:r>
+        <w:rPr>
+          <w:rFonts w:ascii="Century Gothic" w:hAnsi="Century Gothic"/>
+          <w:b/>
+          <w:bCs/>
+          <w:lang w:val="es-US"/>
+        </w:rPr>
+        <w:t>adre</w:t>
+      </w:r>
+      <w:r>
+        <w:rPr>
+          <w:rFonts w:ascii="Century Gothic" w:hAnsi="Century Gothic"/>
+          <w:lang w:val="es-US"/>
+        </w:rPr>
+        <w:t xml:space="preserve"> que permanece inalterada. </w:t>
+      </w:r>
+      <w:r>
+        <w:rPr>
+          <w:rFonts w:ascii="Century Gothic" w:hAnsi="Century Gothic"/>
+          <w:lang w:val="es-US"/>
+        </w:rPr>
+        <w:t>Obviamente</w:t>
+      </w:r>
+      <w:r>
+        <w:rPr>
+          <w:rFonts w:ascii="Century Gothic" w:hAnsi="Century Gothic"/>
+          <w:lang w:val="es-US"/>
+        </w:rPr>
+        <w:t>,</w:t>
+      </w:r>
+      <w:r>
+        <w:rPr>
+          <w:rFonts w:ascii="Century Gothic" w:hAnsi="Century Gothic"/>
+          <w:lang w:val="es-US"/>
+        </w:rPr>
+        <w:t xml:space="preserve"> si selecciono una marca que no tiene precios en ese rango, va a mostrar el mensaje de que no se encontraron productos con nuestros criterios de búsqueda.</w:t>
+      </w:r>
+    </w:p>
+    <w:p>
+      <w:pPr>
+        <w:jc w:val="both"/>
+        <w:rPr>
+          <w:rFonts w:ascii="Century Gothic" w:hAnsi="Century Gothic"/>
+          <w:lang w:val="es-US"/>
+        </w:rPr>
+      </w:pPr>
       <w:r>
         <w:rPr>
           <w:rFonts w:ascii="Century Gothic" w:hAnsi="Century Gothic"/>
           <w:lang w:val="es-US"/>
         </w:rPr>
         <w:lastRenderedPageBreak/>
-        <w:t>precios en ese rango, lógicamente va a mostrar el mensaje de que no se encontraron productos con nuestros criterios de búsqueda.</w:t>
-      </w:r>
-    </w:p>
-    <w:p>
-      <w:pPr>
-        <w:jc w:val="both"/>
-        <w:rPr>
-          <w:rFonts w:ascii="Century Gothic" w:hAnsi="Century Gothic"/>
-          <w:lang w:val="es-US"/>
-        </w:rPr>
-      </w:pPr>
-      <w:r>
-        <w:rPr>
-          <w:rFonts w:ascii="Century Gothic" w:hAnsi="Century Gothic"/>
-          <w:lang w:val="es-US"/>
-        </w:rPr>
         <w:t>Conclusión, l</w:t>
       </w:r>
       <w:r>
@@ -3433,23 +4097,107 @@
           <w:rFonts w:ascii="Century Gothic" w:hAnsi="Century Gothic"/>
           <w:lang w:val="es-US"/>
         </w:rPr>
-        <w:t xml:space="preserve"> se activa a medida que el usuario va introduciendo caracteres en el input correspondiente y también es posible activarla al presionar el botón de la lupa (por si algún navegador no fuese compatible con el método anterior).</w:t>
-      </w:r>
-    </w:p>
-    <w:p>
-      <w:pPr>
-        <w:jc w:val="both"/>
-        <w:rPr>
-          <w:rFonts w:ascii="Century Gothic" w:hAnsi="Century Gothic"/>
-          <w:lang w:val="es-US"/>
-        </w:rPr>
-      </w:pPr>
-      <w:r>
-        <w:rPr>
-          <w:rFonts w:ascii="Century Gothic" w:hAnsi="Century Gothic"/>
-          <w:lang w:val="es-US"/>
-        </w:rPr>
-        <w:t>Al activar esta búsqueda aparece un botón en la barra de filtros dando a entender esta activo éste método. Si se borra por completo los caracteres o se toca el botón de</w:t>
+        <w:t xml:space="preserve"> se activa a medida que el usuario va introduciendo caracteres en el input correspondiente</w:t>
+      </w:r>
+      <w:r>
+        <w:rPr>
+          <w:rFonts w:ascii="Century Gothic" w:hAnsi="Century Gothic"/>
+          <w:lang w:val="es-US"/>
+        </w:rPr>
+        <w:t>,</w:t>
+      </w:r>
+      <w:r>
+        <w:rPr>
+          <w:rFonts w:ascii="Century Gothic" w:hAnsi="Century Gothic"/>
+          <w:lang w:val="es-US"/>
+        </w:rPr>
+        <w:t xml:space="preserve"> y también es posible activarla al presionar el botón de la lupa (por si algún navegador no fuese compatible con el método anterior).</w:t>
+      </w:r>
+    </w:p>
+    <w:p>
+      <w:pPr>
+        <w:jc w:val="both"/>
+        <w:rPr>
+          <w:rFonts w:ascii="Century Gothic" w:hAnsi="Century Gothic"/>
+          <w:lang w:val="es-US"/>
+        </w:rPr>
+      </w:pPr>
+      <w:r>
+        <w:rPr>
+          <w:rFonts w:ascii="Century Gothic" w:hAnsi="Century Gothic"/>
+          <w:lang w:val="es-US"/>
+        </w:rPr>
+        <w:t>Al activar esta búsqueda</w:t>
+      </w:r>
+      <w:r>
+        <w:rPr>
+          <w:rFonts w:ascii="Century Gothic" w:hAnsi="Century Gothic"/>
+          <w:lang w:val="es-US"/>
+        </w:rPr>
+        <w:t>,</w:t>
+      </w:r>
+      <w:r>
+        <w:rPr>
+          <w:rFonts w:ascii="Century Gothic" w:hAnsi="Century Gothic"/>
+          <w:lang w:val="es-US"/>
+        </w:rPr>
+        <w:t xml:space="preserve"> aparece un botón en la barra de filtros dando a entender </w:t>
+      </w:r>
+      <w:r>
+        <w:rPr>
+          <w:rFonts w:ascii="Century Gothic" w:hAnsi="Century Gothic"/>
+          <w:lang w:val="es-US"/>
+        </w:rPr>
+        <w:t>que</w:t>
+      </w:r>
+      <w:r>
+        <w:rPr>
+          <w:rFonts w:ascii="Century Gothic" w:hAnsi="Century Gothic"/>
+          <w:lang w:val="es-US"/>
+        </w:rPr>
+        <w:t xml:space="preserve"> </w:t>
+      </w:r>
+      <w:r>
+        <w:rPr>
+          <w:rFonts w:ascii="Century Gothic" w:hAnsi="Century Gothic"/>
+          <w:lang w:val="es-US"/>
+        </w:rPr>
+        <w:t>e</w:t>
+      </w:r>
+      <w:r>
+        <w:rPr>
+          <w:rFonts w:ascii="Century Gothic" w:hAnsi="Century Gothic"/>
+          <w:lang w:val="es-US"/>
+        </w:rPr>
+        <w:t>ste método</w:t>
+      </w:r>
+      <w:r>
+        <w:rPr>
+          <w:rFonts w:ascii="Century Gothic" w:hAnsi="Century Gothic"/>
+          <w:lang w:val="es-US"/>
+        </w:rPr>
+        <w:t xml:space="preserve"> se encuentra activo</w:t>
+      </w:r>
+      <w:r>
+        <w:rPr>
+          <w:rFonts w:ascii="Century Gothic" w:hAnsi="Century Gothic"/>
+          <w:lang w:val="es-US"/>
+        </w:rPr>
+        <w:t>. Si se borra</w:t>
+      </w:r>
+      <w:r>
+        <w:rPr>
+          <w:rFonts w:ascii="Century Gothic" w:hAnsi="Century Gothic"/>
+          <w:lang w:val="es-US"/>
+        </w:rPr>
+        <w:t>n</w:t>
+      </w:r>
+      <w:r>
+        <w:rPr>
+          <w:rFonts w:ascii="Century Gothic" w:hAnsi="Century Gothic"/>
+          <w:lang w:val="es-US"/>
+        </w:rPr>
+        <w:t xml:space="preserve"> por completo los caracteres o se toca el botón de</w:t>
       </w:r>
       <w:r>
         <w:rPr>
@@ -3676,7 +4424,97 @@
           <w:rFonts w:ascii="Century Gothic" w:hAnsi="Century Gothic"/>
           <w:lang w:val="es-US"/>
         </w:rPr>
-        <w:t>Este también tiene interacción con la carga de la página o cambio del Hash #, es decir que si se accede a la pagina a través de una url con el link al # correspondiente, se pasa a esa selección. Esto puede darse al seleccionar en el navbar a que parte de los productos quiero “ir”</w:t>
+        <w:t>Este también tiene interacción con la carga de la página o cambio del Hash #, es decir</w:t>
+      </w:r>
+      <w:r>
+        <w:rPr>
+          <w:rFonts w:ascii="Century Gothic" w:hAnsi="Century Gothic"/>
+          <w:lang w:val="es-US"/>
+        </w:rPr>
+        <w:t>,</w:t>
+      </w:r>
+      <w:r>
+        <w:rPr>
+          <w:rFonts w:ascii="Century Gothic" w:hAnsi="Century Gothic"/>
+          <w:lang w:val="es-US"/>
+        </w:rPr>
+        <w:t xml:space="preserve"> </w:t>
+      </w:r>
+      <w:proofErr w:type="gramStart"/>
+      <w:r>
+        <w:rPr>
+          <w:rFonts w:ascii="Century Gothic" w:hAnsi="Century Gothic"/>
+          <w:lang w:val="es-US"/>
+        </w:rPr>
+        <w:t>que</w:t>
+      </w:r>
+      <w:proofErr w:type="gramEnd"/>
+      <w:r>
+        <w:rPr>
+          <w:rFonts w:ascii="Century Gothic" w:hAnsi="Century Gothic"/>
+          <w:lang w:val="es-US"/>
+        </w:rPr>
+        <w:t xml:space="preserve"> si se accede a la p</w:t>
+      </w:r>
+      <w:r>
+        <w:rPr>
+          <w:rFonts w:ascii="Century Gothic" w:hAnsi="Century Gothic"/>
+          <w:lang w:val="es-US"/>
+        </w:rPr>
+        <w:t>á</w:t>
+      </w:r>
+      <w:r>
+        <w:rPr>
+          <w:rFonts w:ascii="Century Gothic" w:hAnsi="Century Gothic"/>
+          <w:lang w:val="es-US"/>
+        </w:rPr>
+        <w:t xml:space="preserve">gina a través de una </w:t>
+      </w:r>
+      <w:proofErr w:type="spellStart"/>
+      <w:r>
+        <w:rPr>
+          <w:rFonts w:ascii="Century Gothic" w:hAnsi="Century Gothic"/>
+          <w:lang w:val="es-US"/>
+        </w:rPr>
+        <w:t>url</w:t>
+      </w:r>
+      <w:proofErr w:type="spellEnd"/>
+      <w:r>
+        <w:rPr>
+          <w:rFonts w:ascii="Century Gothic" w:hAnsi="Century Gothic"/>
+          <w:lang w:val="es-US"/>
+        </w:rPr>
+        <w:t xml:space="preserve"> con el link al # correspondiente, se pasa a esa selección. Esto puede darse al seleccionar en el </w:t>
+      </w:r>
+      <w:proofErr w:type="spellStart"/>
+      <w:r>
+        <w:rPr>
+          <w:rFonts w:ascii="Century Gothic" w:hAnsi="Century Gothic"/>
+          <w:lang w:val="es-US"/>
+        </w:rPr>
+        <w:t>navbar</w:t>
+      </w:r>
+      <w:proofErr w:type="spellEnd"/>
+      <w:r>
+        <w:rPr>
+          <w:rFonts w:ascii="Century Gothic" w:hAnsi="Century Gothic"/>
+          <w:lang w:val="es-US"/>
+        </w:rPr>
+        <w:t xml:space="preserve"> a qu</w:t>
+      </w:r>
+      <w:r>
+        <w:rPr>
+          <w:rFonts w:ascii="Century Gothic" w:hAnsi="Century Gothic"/>
+          <w:lang w:val="es-US"/>
+        </w:rPr>
+        <w:t>é</w:t>
+      </w:r>
+      <w:r>
+        <w:rPr>
+          <w:rFonts w:ascii="Century Gothic" w:hAnsi="Century Gothic"/>
+          <w:lang w:val="es-US"/>
+        </w:rPr>
+        <w:t xml:space="preserve"> parte de los productos quiero “ir”</w:t>
       </w:r>
     </w:p>
     <w:p>
@@ -3721,7 +4559,23 @@
           <w:rFonts w:ascii="Century Gothic" w:hAnsi="Century Gothic"/>
           <w:lang w:val="es-US"/>
         </w:rPr>
-        <w:t xml:space="preserve"> Solo muestra los productos que son destacados al activar el checkbox</w:t>
+        <w:t xml:space="preserve"> Solo muestra los productos que son destacados al activar el </w:t>
+      </w:r>
+      <w:proofErr w:type="spellStart"/>
+      <w:r>
+        <w:rPr>
+          <w:rFonts w:ascii="Century Gothic" w:hAnsi="Century Gothic"/>
+          <w:lang w:val="es-US"/>
+        </w:rPr>
+        <w:t>checkbox</w:t>
+      </w:r>
+      <w:proofErr w:type="spellEnd"/>
+      <w:r>
+        <w:rPr>
+          <w:rFonts w:ascii="Century Gothic" w:hAnsi="Century Gothic"/>
+          <w:lang w:val="es-US"/>
+        </w:rPr>
+        <w:t>.</w:t>
       </w:r>
     </w:p>
     <w:p>
@@ -3804,58 +4658,58 @@
           <w:iCs/>
           <w:lang w:val="es-US"/>
         </w:rPr>
+        <w:t xml:space="preserve">Filtrado por marcas: </w:t>
+      </w:r>
+      <w:r>
+        <w:rPr>
+          <w:rFonts w:ascii="Century Gothic" w:hAnsi="Century Gothic"/>
+          <w:lang w:val="es-US"/>
+        </w:rPr>
+        <w:t xml:space="preserve">Muestra un listado con las marcas que contiene la </w:t>
+      </w:r>
+      <w:r>
+        <w:rPr>
+          <w:rFonts w:ascii="Century Gothic" w:hAnsi="Century Gothic"/>
+          <w:b/>
+          <w:bCs/>
+          <w:lang w:val="es-US"/>
+        </w:rPr>
+        <w:t>selección Madre</w:t>
+      </w:r>
+      <w:r>
+        <w:rPr>
+          <w:rFonts w:ascii="Century Gothic" w:hAnsi="Century Gothic"/>
+          <w:b/>
+          <w:bCs/>
+          <w:lang w:val="es-US"/>
+        </w:rPr>
+        <w:t xml:space="preserve"> </w:t>
+      </w:r>
+      <w:r>
+        <w:rPr>
+          <w:rFonts w:ascii="Century Gothic" w:hAnsi="Century Gothic"/>
+          <w:lang w:val="es-US"/>
+        </w:rPr>
+        <w:t>como también la cantidad de productos que las componen.</w:t>
+      </w:r>
+    </w:p>
+    <w:p>
+      <w:pPr>
+        <w:jc w:val="both"/>
+        <w:rPr>
+          <w:rFonts w:ascii="Century Gothic" w:hAnsi="Century Gothic"/>
+          <w:lang w:val="es-US"/>
+        </w:rPr>
+      </w:pPr>
+      <w:r>
+        <w:rPr>
+          <w:rFonts w:ascii="Century Gothic" w:hAnsi="Century Gothic"/>
+          <w:b/>
+          <w:bCs/>
+          <w:noProof/>
+          <w:lang w:val="es-US"/>
+        </w:rPr>
         <w:lastRenderedPageBreak/>
-        <w:t xml:space="preserve">Filtrado por marcas: </w:t>
-      </w:r>
-      <w:r>
-        <w:rPr>
-          <w:rFonts w:ascii="Century Gothic" w:hAnsi="Century Gothic"/>
-          <w:lang w:val="es-US"/>
-        </w:rPr>
-        <w:t xml:space="preserve">Muestra un listado con las marcas que contiene la </w:t>
-      </w:r>
-      <w:r>
-        <w:rPr>
-          <w:rFonts w:ascii="Century Gothic" w:hAnsi="Century Gothic"/>
-          <w:b/>
-          <w:bCs/>
-          <w:lang w:val="es-US"/>
-        </w:rPr>
-        <w:t>selección Madre</w:t>
-      </w:r>
-      <w:r>
-        <w:rPr>
-          <w:rFonts w:ascii="Century Gothic" w:hAnsi="Century Gothic"/>
-          <w:b/>
-          <w:bCs/>
-          <w:lang w:val="es-US"/>
-        </w:rPr>
-        <w:t xml:space="preserve"> </w:t>
-      </w:r>
-      <w:r>
-        <w:rPr>
-          <w:rFonts w:ascii="Century Gothic" w:hAnsi="Century Gothic"/>
-          <w:lang w:val="es-US"/>
-        </w:rPr>
-        <w:t>como también la cantidad de productos que las componen.</w:t>
-      </w:r>
-    </w:p>
-    <w:p>
-      <w:pPr>
-        <w:jc w:val="both"/>
-        <w:rPr>
-          <w:rFonts w:ascii="Century Gothic" w:hAnsi="Century Gothic"/>
-          <w:lang w:val="es-US"/>
-        </w:rPr>
-      </w:pPr>
-      <w:r>
-        <w:rPr>
-          <w:rFonts w:ascii="Century Gothic" w:hAnsi="Century Gothic"/>
-          <w:b/>
-          <w:bCs/>
-          <w:noProof/>
-          <w:lang w:val="es-US"/>
-        </w:rPr>
         <w:drawing>
           <wp:anchor distT="0" distB="0" distL="114300" distR="114300" simplePos="0" relativeHeight="251656704" behindDoc="0" locked="0" layoutInCell="1" allowOverlap="1" wp14:anchorId="33364030" wp14:editId="2E99151B">
             <wp:simplePos x="0" y="0"/>
@@ -4168,7 +5022,55 @@
           <w:rFonts w:ascii="Century Gothic" w:hAnsi="Century Gothic"/>
           <w:lang w:val="es-US"/>
         </w:rPr>
-        <w:t xml:space="preserve">Los valores mín y máx se setean de acuerdo a la </w:t>
+        <w:t xml:space="preserve">Los valores </w:t>
+      </w:r>
+      <w:proofErr w:type="spellStart"/>
+      <w:r>
+        <w:rPr>
+          <w:rFonts w:ascii="Century Gothic" w:hAnsi="Century Gothic"/>
+          <w:lang w:val="es-US"/>
+        </w:rPr>
+        <w:t>mín</w:t>
+      </w:r>
+      <w:proofErr w:type="spellEnd"/>
+      <w:r>
+        <w:rPr>
+          <w:rFonts w:ascii="Century Gothic" w:hAnsi="Century Gothic"/>
+          <w:lang w:val="es-US"/>
+        </w:rPr>
+        <w:t xml:space="preserve"> y </w:t>
+      </w:r>
+      <w:proofErr w:type="spellStart"/>
+      <w:r>
+        <w:rPr>
+          <w:rFonts w:ascii="Century Gothic" w:hAnsi="Century Gothic"/>
+          <w:lang w:val="es-US"/>
+        </w:rPr>
+        <w:t>máx</w:t>
+      </w:r>
+      <w:proofErr w:type="spellEnd"/>
+      <w:r>
+        <w:rPr>
+          <w:rFonts w:ascii="Century Gothic" w:hAnsi="Century Gothic"/>
+          <w:lang w:val="es-US"/>
+        </w:rPr>
+        <w:t xml:space="preserve"> se </w:t>
+      </w:r>
+      <w:proofErr w:type="spellStart"/>
+      <w:r>
+        <w:rPr>
+          <w:rFonts w:ascii="Century Gothic" w:hAnsi="Century Gothic"/>
+          <w:lang w:val="es-US"/>
+        </w:rPr>
+        <w:t>setean</w:t>
+      </w:r>
+      <w:proofErr w:type="spellEnd"/>
+      <w:r>
+        <w:rPr>
+          <w:rFonts w:ascii="Century Gothic" w:hAnsi="Century Gothic"/>
+          <w:lang w:val="es-US"/>
+        </w:rPr>
+        <w:t xml:space="preserve"> de acuerdo a la </w:t>
       </w:r>
       <w:r>
         <w:rPr>
@@ -4276,7 +5178,35 @@
           <w:rFonts w:ascii="Century Gothic" w:hAnsi="Century Gothic"/>
           <w:lang w:val="es-US"/>
         </w:rPr>
-        <w:t>Como puede haber mucha diferencia entre los extremos de precio, generé una escale exponencial, en donde crece más suavemente al comienzo permitir más fácilmente precios del rango inferior y luego crece más rápido a medida que se acerca al extremo máximo.</w:t>
+        <w:t>Como puede haber mucha diferencia entre los extremos de precio, generé una escal</w:t>
+      </w:r>
+      <w:r>
+        <w:rPr>
+          <w:rFonts w:ascii="Century Gothic" w:hAnsi="Century Gothic"/>
+          <w:lang w:val="es-US"/>
+        </w:rPr>
+        <w:t>a</w:t>
+      </w:r>
+      <w:r>
+        <w:rPr>
+          <w:rFonts w:ascii="Century Gothic" w:hAnsi="Century Gothic"/>
+          <w:lang w:val="es-US"/>
+        </w:rPr>
+        <w:t xml:space="preserve"> exponencial, en donde crece más suavemente al comienzo </w:t>
+      </w:r>
+      <w:r>
+        <w:rPr>
+          <w:rFonts w:ascii="Century Gothic" w:hAnsi="Century Gothic"/>
+          <w:lang w:val="es-US"/>
+        </w:rPr>
+        <w:t xml:space="preserve">para </w:t>
+      </w:r>
+      <w:r>
+        <w:rPr>
+          <w:rFonts w:ascii="Century Gothic" w:hAnsi="Century Gothic"/>
+          <w:lang w:val="es-US"/>
+        </w:rPr>
+        <w:t>permitir más fácilmente precios del rango inferior y luego crece más rápido a medida que se acerca al extremo máximo.</w:t>
       </w:r>
     </w:p>
     <w:p>
@@ -4293,22 +5223,50 @@
           <w:rFonts w:ascii="Century Gothic" w:hAnsi="Century Gothic"/>
           <w:lang w:val="es-US"/>
         </w:rPr>
+        <w:t>En azul se ve una escala lineal y la que se adopt</w:t>
+      </w:r>
+      <w:r>
+        <w:rPr>
+          <w:rFonts w:ascii="Century Gothic" w:hAnsi="Century Gothic"/>
+          <w:lang w:val="es-US"/>
+        </w:rPr>
+        <w:t>ó</w:t>
+      </w:r>
+      <w:r>
+        <w:rPr>
+          <w:rFonts w:ascii="Century Gothic" w:hAnsi="Century Gothic"/>
+          <w:lang w:val="es-US"/>
+        </w:rPr>
+        <w:t xml:space="preserve"> en la curva</w:t>
+      </w:r>
+      <w:r>
+        <w:rPr>
+          <w:rFonts w:ascii="Century Gothic" w:hAnsi="Century Gothic"/>
+          <w:lang w:val="es-US"/>
+        </w:rPr>
+        <w:t>,</w:t>
+      </w:r>
+      <w:r>
+        <w:rPr>
+          <w:rFonts w:ascii="Century Gothic" w:hAnsi="Century Gothic"/>
+          <w:lang w:val="es-US"/>
+        </w:rPr>
+        <w:t xml:space="preserve"> color gris.</w:t>
+      </w:r>
+    </w:p>
+    <w:p>
+      <w:pPr>
+        <w:jc w:val="both"/>
+        <w:rPr>
+          <w:rFonts w:ascii="Century Gothic" w:hAnsi="Century Gothic"/>
+          <w:lang w:val="es-US"/>
+        </w:rPr>
+      </w:pPr>
+      <w:r>
+        <w:rPr>
+          <w:noProof/>
+        </w:rPr>
         <w:lastRenderedPageBreak/>
-        <w:t>En azul se ve una escala lineal y la que se adopto en la curva color gris.</w:t>
-      </w:r>
-    </w:p>
-    <w:p>
-      <w:pPr>
-        <w:jc w:val="both"/>
-        <w:rPr>
-          <w:rFonts w:ascii="Century Gothic" w:hAnsi="Century Gothic"/>
-          <w:lang w:val="es-US"/>
-        </w:rPr>
-      </w:pPr>
-      <w:r>
-        <w:rPr>
-          <w:noProof/>
-        </w:rPr>
         <w:drawing>
           <wp:anchor distT="0" distB="0" distL="114300" distR="114300" simplePos="0" relativeHeight="251661824" behindDoc="0" locked="0" layoutInCell="1" allowOverlap="1" wp14:anchorId="0C671C18" wp14:editId="73A81DDA">
             <wp:simplePos x="0" y="0"/>
@@ -4418,7 +5376,39 @@
           <w:rFonts w:ascii="Century Gothic" w:hAnsi="Century Gothic"/>
           <w:lang w:val="es-US"/>
         </w:rPr>
-        <w:t>Realicé mediante funciones asociadas a los eventos del control del rango de precios la verificación para que no permita la inconsistencia de que el precio mín se elija por encima del máximo. En caso de suceder esto, inmediatamente al salir de la selección, los indicadores se acomodan automáticamente al valor máximo permitido para el cruce (min = max)</w:t>
+        <w:t xml:space="preserve">Realicé mediante funciones asociadas a los eventos del control del rango de precios la verificación para que no permita la inconsistencia de que el precio </w:t>
+      </w:r>
+      <w:proofErr w:type="spellStart"/>
+      <w:r>
+        <w:rPr>
+          <w:rFonts w:ascii="Century Gothic" w:hAnsi="Century Gothic"/>
+          <w:lang w:val="es-US"/>
+        </w:rPr>
+        <w:t>mín</w:t>
+      </w:r>
+      <w:proofErr w:type="spellEnd"/>
+      <w:r>
+        <w:rPr>
+          <w:rFonts w:ascii="Century Gothic" w:hAnsi="Century Gothic"/>
+          <w:lang w:val="es-US"/>
+        </w:rPr>
+        <w:t xml:space="preserve"> se elija por encima del máximo. En caso de suceder esto, inmediatamente al salir de la selección, los indicadores se acomodan automáticamente al valor máximo permitido para el cruce (min = </w:t>
+      </w:r>
+      <w:proofErr w:type="spellStart"/>
+      <w:r>
+        <w:rPr>
+          <w:rFonts w:ascii="Century Gothic" w:hAnsi="Century Gothic"/>
+          <w:lang w:val="es-US"/>
+        </w:rPr>
+        <w:t>max</w:t>
+      </w:r>
+      <w:proofErr w:type="spellEnd"/>
+      <w:r>
+        <w:rPr>
+          <w:rFonts w:ascii="Century Gothic" w:hAnsi="Century Gothic"/>
+          <w:lang w:val="es-US"/>
+        </w:rPr>
+        <w:t>)</w:t>
       </w:r>
       <w:r>
         <w:rPr>
@@ -4498,6 +5488,7 @@
         </w:rPr>
         <w:t xml:space="preserve">mbién generé eventos asociados al mouse y al teclado para </w:t>
       </w:r>
+      <w:proofErr w:type="gramStart"/>
       <w:r>
         <w:rPr>
           <w:rFonts w:ascii="Century Gothic" w:hAnsi="Century Gothic"/>
@@ -4510,7 +5501,45 @@
           <w:rFonts w:ascii="Century Gothic" w:hAnsi="Century Gothic"/>
           <w:lang w:val="es-US"/>
         </w:rPr>
-        <w:t xml:space="preserve"> input, así se pueden manejar también mediante Tab y las flechas del teclado logrando un ajuste fino</w:t>
+        <w:t xml:space="preserve"> input</w:t>
+      </w:r>
+      <w:proofErr w:type="gramEnd"/>
+      <w:r>
+        <w:rPr>
+          <w:rFonts w:ascii="Century Gothic" w:hAnsi="Century Gothic"/>
+          <w:lang w:val="es-US"/>
+        </w:rPr>
+        <w:t xml:space="preserve">, así se pueden manejar también mediante </w:t>
+      </w:r>
+      <w:proofErr w:type="spellStart"/>
+      <w:r>
+        <w:rPr>
+          <w:rFonts w:ascii="Century Gothic" w:hAnsi="Century Gothic"/>
+          <w:lang w:val="es-US"/>
+        </w:rPr>
+        <w:t>Tab</w:t>
+      </w:r>
+      <w:proofErr w:type="spellEnd"/>
+      <w:r>
+        <w:rPr>
+          <w:rFonts w:ascii="Century Gothic" w:hAnsi="Century Gothic"/>
+          <w:lang w:val="es-US"/>
+        </w:rPr>
+        <w:t xml:space="preserve"> y las flechas del teclado</w:t>
+      </w:r>
+      <w:r>
+        <w:rPr>
+          <w:rFonts w:ascii="Century Gothic" w:hAnsi="Century Gothic"/>
+          <w:lang w:val="es-US"/>
+        </w:rPr>
+        <w:t>,</w:t>
+      </w:r>
+      <w:r>
+        <w:rPr>
+          <w:rFonts w:ascii="Century Gothic" w:hAnsi="Century Gothic"/>
+          <w:lang w:val="es-US"/>
+        </w:rPr>
+        <w:t xml:space="preserve"> logrando un ajuste fino</w:t>
       </w:r>
       <w:r>
         <w:rPr>
@@ -4543,7 +5572,37 @@
           <w:rFonts w:ascii="Century Gothic" w:hAnsi="Century Gothic"/>
           <w:lang w:val="es-US"/>
         </w:rPr>
-        <w:t>Por último estos filtros en versión mobile, se ven contraídos y si se apaísa el dispositivo dando origen a la columna izquierda de filtros, vuelven a ser visibles.</w:t>
+        <w:t>Por último</w:t>
+      </w:r>
+      <w:r>
+        <w:rPr>
+          <w:rFonts w:ascii="Century Gothic" w:hAnsi="Century Gothic"/>
+          <w:lang w:val="es-US"/>
+        </w:rPr>
+        <w:t>,</w:t>
+      </w:r>
+      <w:r>
+        <w:rPr>
+          <w:rFonts w:ascii="Century Gothic" w:hAnsi="Century Gothic"/>
+          <w:lang w:val="es-US"/>
+        </w:rPr>
+        <w:t xml:space="preserve"> estos filtros en versión </w:t>
+      </w:r>
+      <w:proofErr w:type="spellStart"/>
+      <w:r>
+        <w:rPr>
+          <w:rFonts w:ascii="Century Gothic" w:hAnsi="Century Gothic"/>
+          <w:lang w:val="es-US"/>
+        </w:rPr>
+        <w:t>mobile</w:t>
+      </w:r>
+      <w:proofErr w:type="spellEnd"/>
+      <w:r>
+        <w:rPr>
+          <w:rFonts w:ascii="Century Gothic" w:hAnsi="Century Gothic"/>
+          <w:lang w:val="es-US"/>
+        </w:rPr>
+        <w:t>, se ven contraídos y si se apaísa el dispositivo dando origen a la columna izquierda de filtros, vuelven a ser visibles.</w:t>
       </w:r>
     </w:p>
     <w:p>
@@ -4686,14 +5745,39 @@
           <w:rFonts w:ascii="Century Gothic" w:hAnsi="Century Gothic"/>
           <w:lang w:val="es-US"/>
         </w:rPr>
-        <w:t>En el caso del celular vertical, inicialmente aparece contraído y tocando sobre la leyenda de filtros, se despliega completamente haciendose visible. Lo mismo con el botón de marcas.</w:t>
-      </w:r>
-    </w:p>
-    <w:p>
-      <w:pPr>
-        <w:jc w:val="both"/>
-        <w:rPr>
-          <w:rFonts w:ascii="Century Gothic" w:hAnsi="Century Gothic"/>
+        <w:t>En el caso del celular vertical, inicialmente aparece contraído y tocando sobre la leyenda de filtros, se despliega completamente haci</w:t>
+      </w:r>
+      <w:r>
+        <w:rPr>
+          <w:rFonts w:ascii="Century Gothic" w:hAnsi="Century Gothic"/>
+          <w:lang w:val="es-US"/>
+        </w:rPr>
+        <w:t>é</w:t>
+      </w:r>
+      <w:r>
+        <w:rPr>
+          <w:rFonts w:ascii="Century Gothic" w:hAnsi="Century Gothic"/>
+          <w:lang w:val="es-US"/>
+        </w:rPr>
+        <w:t>ndose visible. Lo mismo con el botón de marcas.</w:t>
+      </w:r>
+    </w:p>
+    <w:p>
+      <w:pPr>
+        <w:jc w:val="both"/>
+        <w:rPr>
+          <w:rFonts w:ascii="Century Gothic" w:hAnsi="Century Gothic"/>
+          <w:lang w:val="es-US"/>
+        </w:rPr>
+      </w:pPr>
+    </w:p>
+    <w:p>
+      <w:pPr>
+        <w:jc w:val="both"/>
+        <w:rPr>
+          <w:rFonts w:ascii="Century Gothic" w:hAnsi="Century Gothic"/>
+          <w:b/>
+          <w:bCs/>
           <w:lang w:val="es-US"/>
         </w:rPr>
       </w:pPr>
@@ -4903,7 +5987,23 @@
           <w:rFonts w:ascii="Century Gothic" w:hAnsi="Century Gothic"/>
           <w:lang w:val="es-US"/>
         </w:rPr>
-        <w:t>Si bien constantemente con cada operación se van actualizando los valores y atributos de las tarjetas y con las flechitas del input number no es posible seleccionar una cantidad no acorde, si es posible hacerlo al ingresar el valor a mano, por eso las siguientes validaciones.</w:t>
+        <w:t xml:space="preserve">Si bien constantemente con cada operación se van actualizando los valores y atributos de las tarjetas y con las flechitas del input </w:t>
+      </w:r>
+      <w:proofErr w:type="spellStart"/>
+      <w:r>
+        <w:rPr>
+          <w:rFonts w:ascii="Century Gothic" w:hAnsi="Century Gothic"/>
+          <w:lang w:val="es-US"/>
+        </w:rPr>
+        <w:t>number</w:t>
+      </w:r>
+      <w:proofErr w:type="spellEnd"/>
+      <w:r>
+        <w:rPr>
+          <w:rFonts w:ascii="Century Gothic" w:hAnsi="Century Gothic"/>
+          <w:lang w:val="es-US"/>
+        </w:rPr>
+        <w:t xml:space="preserve"> no es posible seleccionar una cantidad no acorde, si es posible hacerlo al ingresar el valor a mano, por eso las siguientes validaciones.</w:t>
       </w:r>
     </w:p>
     <w:p>
@@ -5331,14 +6431,90 @@
           <w:rFonts w:ascii="Century Gothic" w:hAnsi="Century Gothic"/>
           <w:lang w:val="es-US"/>
         </w:rPr>
-        <w:t xml:space="preserve">Respecto a las tarjetas en lugar de usar la función mostrarProductos, generé una nueva que es actualizarInfoTarjetas, porque al tener imágenes y ser muchas, podía ocasionar parpadeos o demoras en la reconstrucción de toda la información, pero como en este caso todo sigue en el mismo lugar (no como al ordenar las tarjetas), era más optimo reescribir solo lo que se modificaba. </w:t>
-      </w:r>
-      <w:r>
-        <w:rPr>
-          <w:rFonts w:ascii="Century Gothic" w:hAnsi="Century Gothic"/>
-          <w:lang w:val="es-US"/>
-        </w:rPr>
-        <w:t>Es más en algunos casos, con el efecto de regenerar todo el contenido aparte del parpadeo se perdía el scroll actual dentro del contenedor.</w:t>
+        <w:t xml:space="preserve">Respecto a las tarjetas en lugar de usar la función </w:t>
+      </w:r>
+      <w:proofErr w:type="spellStart"/>
+      <w:r>
+        <w:rPr>
+          <w:rFonts w:ascii="Century Gothic" w:hAnsi="Century Gothic"/>
+          <w:lang w:val="es-US"/>
+        </w:rPr>
+        <w:t>mostrarProductos</w:t>
+      </w:r>
+      <w:proofErr w:type="spellEnd"/>
+      <w:r>
+        <w:rPr>
+          <w:rFonts w:ascii="Century Gothic" w:hAnsi="Century Gothic"/>
+          <w:lang w:val="es-US"/>
+        </w:rPr>
+        <w:t xml:space="preserve">, generé una nueva que es </w:t>
+      </w:r>
+      <w:proofErr w:type="spellStart"/>
+      <w:r>
+        <w:rPr>
+          <w:rFonts w:ascii="Century Gothic" w:hAnsi="Century Gothic"/>
+          <w:lang w:val="es-US"/>
+        </w:rPr>
+        <w:t>actualizarInfoTarjetas</w:t>
+      </w:r>
+      <w:proofErr w:type="spellEnd"/>
+      <w:r>
+        <w:rPr>
+          <w:rFonts w:ascii="Century Gothic" w:hAnsi="Century Gothic"/>
+          <w:lang w:val="es-US"/>
+        </w:rPr>
+        <w:t xml:space="preserve">, porque al tener imágenes y ser muchas, podía ocasionar parpadeos o demoras en la reconstrucción de toda la información, pero como en este caso todo sigue en el mismo lugar (no como al ordenar las tarjetas), era más </w:t>
+      </w:r>
+      <w:r>
+        <w:rPr>
+          <w:rFonts w:ascii="Century Gothic" w:hAnsi="Century Gothic"/>
+          <w:lang w:val="es-US"/>
+        </w:rPr>
+        <w:t>ó</w:t>
+      </w:r>
+      <w:r>
+        <w:rPr>
+          <w:rFonts w:ascii="Century Gothic" w:hAnsi="Century Gothic"/>
+          <w:lang w:val="es-US"/>
+        </w:rPr>
+        <w:t xml:space="preserve">ptimo reescribir solo lo que se modificaba. </w:t>
+      </w:r>
+      <w:r>
+        <w:rPr>
+          <w:rFonts w:ascii="Century Gothic" w:hAnsi="Century Gothic"/>
+          <w:lang w:val="es-US"/>
+        </w:rPr>
+        <w:t>Es más</w:t>
+      </w:r>
+      <w:r>
+        <w:rPr>
+          <w:rFonts w:ascii="Century Gothic" w:hAnsi="Century Gothic"/>
+          <w:lang w:val="es-US"/>
+        </w:rPr>
+        <w:t>,</w:t>
+      </w:r>
+      <w:r>
+        <w:rPr>
+          <w:rFonts w:ascii="Century Gothic" w:hAnsi="Century Gothic"/>
+          <w:lang w:val="es-US"/>
+        </w:rPr>
+        <w:t xml:space="preserve"> en algunos casos, con el efecto de regenerar todo el contenido aparte del parpadeo se perdía el </w:t>
+      </w:r>
+      <w:proofErr w:type="spellStart"/>
+      <w:r>
+        <w:rPr>
+          <w:rFonts w:ascii="Century Gothic" w:hAnsi="Century Gothic"/>
+          <w:lang w:val="es-US"/>
+        </w:rPr>
+        <w:t>scroll</w:t>
+      </w:r>
+      <w:proofErr w:type="spellEnd"/>
+      <w:r>
+        <w:rPr>
+          <w:rFonts w:ascii="Century Gothic" w:hAnsi="Century Gothic"/>
+          <w:lang w:val="es-US"/>
+        </w:rPr>
+        <w:t xml:space="preserve"> actual dentro del contenedor.</w:t>
       </w:r>
     </w:p>
     <w:p>
@@ -5399,8 +6575,19 @@
           <w:bCs/>
           <w:lang w:val="es-US"/>
         </w:rPr>
-        <w:t xml:space="preserve"> – checkout</w:t>
-      </w:r>
+        <w:t xml:space="preserve"> – </w:t>
+      </w:r>
+      <w:proofErr w:type="spellStart"/>
+      <w:r>
+        <w:rPr>
+          <w:rFonts w:ascii="Century Gothic" w:hAnsi="Century Gothic"/>
+          <w:b/>
+          <w:bCs/>
+          <w:lang w:val="es-US"/>
+        </w:rPr>
+        <w:t>checkout</w:t>
+      </w:r>
+      <w:proofErr w:type="spellEnd"/>
     </w:p>
     <w:p>
       <w:pPr>
@@ -5445,23 +6632,69 @@
           <w:rFonts w:ascii="Century Gothic" w:hAnsi="Century Gothic"/>
           <w:lang w:val="es-US"/>
         </w:rPr>
-        <w:t>Para eso, se hace uso del sessionStorage para pasarle a esta página toda la información necesaria para poder continuar en base a la selección del cliente.</w:t>
-      </w:r>
-    </w:p>
-    <w:p>
-      <w:pPr>
-        <w:jc w:val="both"/>
-        <w:rPr>
-          <w:rFonts w:ascii="Century Gothic" w:hAnsi="Century Gothic"/>
-          <w:lang w:val="es-US"/>
-        </w:rPr>
-      </w:pPr>
-      <w:r>
-        <w:rPr>
-          <w:rFonts w:ascii="Century Gothic" w:hAnsi="Century Gothic"/>
-          <w:lang w:val="es-US"/>
-        </w:rPr>
-        <w:t>Generé una validación en la que si no dispone de los datos necesarios o no existe una selección del cliente (lo que puede suceder al pretender acceder directamente a esta url, sin antes pasar por el sector de compras y generar algún carrito), la pagina redirige automáticamente a la original (en el caso de esta entrega, index.html).</w:t>
+        <w:t xml:space="preserve">Para eso, se hace uso del </w:t>
+      </w:r>
+      <w:proofErr w:type="spellStart"/>
+      <w:r>
+        <w:rPr>
+          <w:rFonts w:ascii="Century Gothic" w:hAnsi="Century Gothic"/>
+          <w:lang w:val="es-US"/>
+        </w:rPr>
+        <w:t>sessionStorage</w:t>
+      </w:r>
+      <w:proofErr w:type="spellEnd"/>
+      <w:r>
+        <w:rPr>
+          <w:rFonts w:ascii="Century Gothic" w:hAnsi="Century Gothic"/>
+          <w:lang w:val="es-US"/>
+        </w:rPr>
+        <w:t xml:space="preserve"> para pasarle a esta página toda la información necesaria para poder continuar en base a la selección del cliente.</w:t>
+      </w:r>
+    </w:p>
+    <w:p>
+      <w:pPr>
+        <w:jc w:val="both"/>
+        <w:rPr>
+          <w:rFonts w:ascii="Century Gothic" w:hAnsi="Century Gothic"/>
+          <w:lang w:val="es-US"/>
+        </w:rPr>
+      </w:pPr>
+      <w:r>
+        <w:rPr>
+          <w:rFonts w:ascii="Century Gothic" w:hAnsi="Century Gothic"/>
+          <w:lang w:val="es-US"/>
+        </w:rPr>
+        <w:t xml:space="preserve">Generé una validación en la que si no dispone de los datos necesarios o no existe una selección del cliente (lo que puede suceder al pretender acceder directamente a esta </w:t>
+      </w:r>
+      <w:proofErr w:type="spellStart"/>
+      <w:r>
+        <w:rPr>
+          <w:rFonts w:ascii="Century Gothic" w:hAnsi="Century Gothic"/>
+          <w:lang w:val="es-US"/>
+        </w:rPr>
+        <w:t>url</w:t>
+      </w:r>
+      <w:proofErr w:type="spellEnd"/>
+      <w:r>
+        <w:rPr>
+          <w:rFonts w:ascii="Century Gothic" w:hAnsi="Century Gothic"/>
+          <w:lang w:val="es-US"/>
+        </w:rPr>
+        <w:t>, sin antes pasar por el sector de compras y generar algún carrito), la p</w:t>
+      </w:r>
+      <w:r>
+        <w:rPr>
+          <w:rFonts w:ascii="Century Gothic" w:hAnsi="Century Gothic"/>
+          <w:lang w:val="es-US"/>
+        </w:rPr>
+        <w:t>á</w:t>
+      </w:r>
+      <w:r>
+        <w:rPr>
+          <w:rFonts w:ascii="Century Gothic" w:hAnsi="Century Gothic"/>
+          <w:lang w:val="es-US"/>
+        </w:rPr>
+        <w:t>gina redirige automáticamente a la original (en el caso de esta entrega, index.html).</w:t>
       </w:r>
     </w:p>
     <w:p>
@@ -5591,6 +6824,7 @@
       <w:r>
         <w:rPr>
           <w:rFonts w:ascii="Century Gothic" w:hAnsi="Century Gothic"/>
+          <w:noProof/>
           <w:lang w:val="es-US"/>
         </w:rPr>
         <w:lastRenderedPageBreak/>
@@ -5688,7 +6922,55 @@
           <w:rFonts w:ascii="Century Gothic" w:hAnsi="Century Gothic"/>
           <w:lang w:val="es-US"/>
         </w:rPr>
-        <w:t xml:space="preserve"> del formulario poseen el atributo “required” por lo que no permite su “envío” hasta que no se completen y siguiendo el patrón correspondiente al tipo de input. En varios input (número de tarjeta, fecha de vencimiento, etc) introduje un patrón propio que se debe respetar para hacer más real el valor requerido para que se considere válido.</w:t>
+        <w:t xml:space="preserve"> del formulario poseen el atributo “</w:t>
+      </w:r>
+      <w:proofErr w:type="spellStart"/>
+      <w:r>
+        <w:rPr>
+          <w:rFonts w:ascii="Century Gothic" w:hAnsi="Century Gothic"/>
+          <w:lang w:val="es-US"/>
+        </w:rPr>
+        <w:t>required</w:t>
+      </w:r>
+      <w:proofErr w:type="spellEnd"/>
+      <w:r>
+        <w:rPr>
+          <w:rFonts w:ascii="Century Gothic" w:hAnsi="Century Gothic"/>
+          <w:lang w:val="es-US"/>
+        </w:rPr>
+        <w:t xml:space="preserve">” por lo que no permite su “envío” hasta que no se completen y siguiendo el patrón correspondiente al tipo de input. En </w:t>
+      </w:r>
+      <w:proofErr w:type="gramStart"/>
+      <w:r>
+        <w:rPr>
+          <w:rFonts w:ascii="Century Gothic" w:hAnsi="Century Gothic"/>
+          <w:lang w:val="es-US"/>
+        </w:rPr>
+        <w:t>varios input</w:t>
+      </w:r>
+      <w:proofErr w:type="gramEnd"/>
+      <w:r>
+        <w:rPr>
+          <w:rFonts w:ascii="Century Gothic" w:hAnsi="Century Gothic"/>
+          <w:lang w:val="es-US"/>
+        </w:rPr>
+        <w:t xml:space="preserve"> (número de tarjeta, fecha de vencimiento, </w:t>
+      </w:r>
+      <w:proofErr w:type="spellStart"/>
+      <w:r>
+        <w:rPr>
+          <w:rFonts w:ascii="Century Gothic" w:hAnsi="Century Gothic"/>
+          <w:lang w:val="es-US"/>
+        </w:rPr>
+        <w:t>etc</w:t>
+      </w:r>
+      <w:proofErr w:type="spellEnd"/>
+      <w:r>
+        <w:rPr>
+          <w:rFonts w:ascii="Century Gothic" w:hAnsi="Century Gothic"/>
+          <w:lang w:val="es-US"/>
+        </w:rPr>
+        <w:t>) introduje un patrón propio que se debe respetar para hacer más real el valor requerido para que se considere válido.</w:t>
       </w:r>
     </w:p>
     <w:p>
@@ -5713,17 +6995,26 @@
       <w:r>
         <w:rPr>
           <w:rFonts w:ascii="Century Gothic" w:hAnsi="Century Gothic"/>
-          <w:lang w:val="es-US"/>
-        </w:rPr>
-        <w:t xml:space="preserve">10. </w:t>
-      </w:r>
-      <w:r>
-        <w:rPr>
-          <w:rFonts w:ascii="Century Gothic" w:hAnsi="Century Gothic"/>
           <w:b/>
           <w:bCs/>
           <w:lang w:val="es-US"/>
         </w:rPr>
+        <w:t>10.</w:t>
+      </w:r>
+      <w:r>
+        <w:rPr>
+          <w:rFonts w:ascii="Century Gothic" w:hAnsi="Century Gothic"/>
+          <w:lang w:val="es-US"/>
+        </w:rPr>
+        <w:t xml:space="preserve"> </w:t>
+      </w:r>
+      <w:r>
+        <w:rPr>
+          <w:rFonts w:ascii="Century Gothic" w:hAnsi="Century Gothic"/>
+          <w:b/>
+          <w:bCs/>
+          <w:lang w:val="es-US"/>
+        </w:rPr>
         <w:t>A</w:t>
       </w:r>
       <w:r>
@@ -5749,7 +7040,21 @@
           <w:rFonts w:ascii="Century Gothic" w:hAnsi="Century Gothic"/>
           <w:lang w:val="es-US"/>
         </w:rPr>
-        <w:t xml:space="preserve">Una vez que el usuario completa el formulario debidamente, escoje el plan de cuotas y </w:t>
+        <w:t xml:space="preserve">Una vez que el usuario completa el formulario debidamente, </w:t>
+      </w:r>
+      <w:r>
+        <w:rPr>
+          <w:rFonts w:ascii="Century Gothic" w:hAnsi="Century Gothic"/>
+          <w:lang w:val="es-US"/>
+        </w:rPr>
+        <w:t>escoge</w:t>
+      </w:r>
+      <w:r>
+        <w:rPr>
+          <w:rFonts w:ascii="Century Gothic" w:hAnsi="Century Gothic"/>
+          <w:lang w:val="es-US"/>
+        </w:rPr>
+        <w:t xml:space="preserve"> el plan de cuotas y </w:t>
       </w:r>
       <w:r>
         <w:rPr>
@@ -5763,14 +7068,64 @@
           <w:rFonts w:ascii="Century Gothic" w:hAnsi="Century Gothic"/>
           <w:lang w:val="es-US"/>
         </w:rPr>
-        <w:t xml:space="preserve"> el botón para aceptar la compra, se captura el evento “submit” del mismo </w:t>
-      </w:r>
-      <w:r>
-        <w:rPr>
-          <w:rFonts w:ascii="Century Gothic" w:hAnsi="Century Gothic"/>
-          <w:lang w:val="es-US"/>
-        </w:rPr>
-        <w:t>y se pasan a ejecutar una serie de acciones previamente eliminando el comportamiento por default del submit con el método e.preventDefault().</w:t>
+        <w:t xml:space="preserve"> el botón para aceptar la compra, se captura el evento “</w:t>
+      </w:r>
+      <w:proofErr w:type="spellStart"/>
+      <w:r>
+        <w:rPr>
+          <w:rFonts w:ascii="Century Gothic" w:hAnsi="Century Gothic"/>
+          <w:lang w:val="es-US"/>
+        </w:rPr>
+        <w:t>submit</w:t>
+      </w:r>
+      <w:proofErr w:type="spellEnd"/>
+      <w:r>
+        <w:rPr>
+          <w:rFonts w:ascii="Century Gothic" w:hAnsi="Century Gothic"/>
+          <w:lang w:val="es-US"/>
+        </w:rPr>
+        <w:t xml:space="preserve">” del mismo </w:t>
+      </w:r>
+      <w:r>
+        <w:rPr>
+          <w:rFonts w:ascii="Century Gothic" w:hAnsi="Century Gothic"/>
+          <w:lang w:val="es-US"/>
+        </w:rPr>
+        <w:t xml:space="preserve">y se pasan a ejecutar una serie de acciones previamente eliminando el comportamiento por default del </w:t>
+      </w:r>
+      <w:proofErr w:type="spellStart"/>
+      <w:r>
+        <w:rPr>
+          <w:rFonts w:ascii="Century Gothic" w:hAnsi="Century Gothic"/>
+          <w:lang w:val="es-US"/>
+        </w:rPr>
+        <w:t>submit</w:t>
+      </w:r>
+      <w:proofErr w:type="spellEnd"/>
+      <w:r>
+        <w:rPr>
+          <w:rFonts w:ascii="Century Gothic" w:hAnsi="Century Gothic"/>
+          <w:lang w:val="es-US"/>
+        </w:rPr>
+        <w:t xml:space="preserve"> con el método </w:t>
+      </w:r>
+      <w:proofErr w:type="spellStart"/>
+      <w:proofErr w:type="gramStart"/>
+      <w:r>
+        <w:rPr>
+          <w:rFonts w:ascii="Century Gothic" w:hAnsi="Century Gothic"/>
+          <w:lang w:val="es-US"/>
+        </w:rPr>
+        <w:t>e.preventDefault</w:t>
+      </w:r>
+      <w:proofErr w:type="spellEnd"/>
+      <w:proofErr w:type="gramEnd"/>
+      <w:r>
+        <w:rPr>
+          <w:rFonts w:ascii="Century Gothic" w:hAnsi="Century Gothic"/>
+          <w:lang w:val="es-US"/>
+        </w:rPr>
+        <w:t>().</w:t>
       </w:r>
     </w:p>
     <w:p>
@@ -5861,6 +7216,7 @@
       <w:r>
         <w:rPr>
           <w:rFonts w:ascii="Century Gothic" w:hAnsi="Century Gothic"/>
+          <w:noProof/>
           <w:lang w:val="es-US"/>
         </w:rPr>
         <w:lastRenderedPageBreak/>
@@ -5923,6 +7279,7 @@
       <w:r>
         <w:rPr>
           <w:rFonts w:ascii="Century Gothic" w:hAnsi="Century Gothic"/>
+          <w:noProof/>
           <w:lang w:val="es-US"/>
         </w:rPr>
         <w:drawing>
@@ -6004,6 +7361,7 @@
       <w:r>
         <w:rPr>
           <w:rFonts w:ascii="Century Gothic" w:hAnsi="Century Gothic"/>
+          <w:noProof/>
           <w:lang w:val="es-US"/>
         </w:rPr>
         <w:drawing>
@@ -6056,7 +7414,51 @@
           <w:rFonts w:ascii="Century Gothic" w:hAnsi="Century Gothic"/>
           <w:lang w:val="es-US"/>
         </w:rPr>
-        <w:t>Luego de esto se vacía el carrito del usuario actualizándose el icono del mismo y se muestra por consola los mensajes que serían orientados a la empresa indicando que productos sería bueno ir pidiendo al proveedor ya que se encuentra por debajo de su punto de repedido.</w:t>
+        <w:t>Luego de esto se vacía el carrito del usuario</w:t>
+      </w:r>
+      <w:r>
+        <w:rPr>
+          <w:rFonts w:ascii="Century Gothic" w:hAnsi="Century Gothic"/>
+          <w:lang w:val="es-US"/>
+        </w:rPr>
+        <w:t>,</w:t>
+      </w:r>
+      <w:r>
+        <w:rPr>
+          <w:rFonts w:ascii="Century Gothic" w:hAnsi="Century Gothic"/>
+          <w:lang w:val="es-US"/>
+        </w:rPr>
+        <w:t xml:space="preserve"> actualizándose el icono del mismo y se muestra</w:t>
+      </w:r>
+      <w:r>
+        <w:rPr>
+          <w:rFonts w:ascii="Century Gothic" w:hAnsi="Century Gothic"/>
+          <w:lang w:val="es-US"/>
+        </w:rPr>
+        <w:t>n</w:t>
+      </w:r>
+      <w:r>
+        <w:rPr>
+          <w:rFonts w:ascii="Century Gothic" w:hAnsi="Century Gothic"/>
+          <w:lang w:val="es-US"/>
+        </w:rPr>
+        <w:t xml:space="preserve"> por consola los mensajes que serían orientados a la empresa indicando que productos sería bueno ir pidiendo al proveedor ya que se encuentra por debajo de su punto de </w:t>
+      </w:r>
+      <w:proofErr w:type="spellStart"/>
+      <w:r>
+        <w:rPr>
+          <w:rFonts w:ascii="Century Gothic" w:hAnsi="Century Gothic"/>
+          <w:lang w:val="es-US"/>
+        </w:rPr>
+        <w:t>repedido</w:t>
+      </w:r>
+      <w:proofErr w:type="spellEnd"/>
+      <w:r>
+        <w:rPr>
+          <w:rFonts w:ascii="Century Gothic" w:hAnsi="Century Gothic"/>
+          <w:lang w:val="es-US"/>
+        </w:rPr>
+        <w:t>.</w:t>
       </w:r>
     </w:p>
     <w:p>

</xml_diff>